<commit_message>
Wrote Software Architecture Process Plan
</commit_message>
<xml_diff>
--- a/Architecture Draft.docx
+++ b/Architecture Draft.docx
@@ -1,7 +1,720 @@
 
 <file path=word/document.xml><?xml version="1.0" encoding="utf-8"?>
-<w:document xmlns:wpc="http://schemas.microsoft.com/office/word/2010/wordprocessingCanvas" xmlns:cx="http://schemas.microsoft.com/office/drawing/2014/chartex" xmlns:cx1="http://schemas.microsoft.com/office/drawing/2015/9/8/chartex" xmlns:cx2="http://schemas.microsoft.com/office/drawing/2015/10/21/chartex" xmlns:cx3="http://schemas.microsoft.com/office/drawing/2016/5/9/chartex" xmlns:cx4="http://schemas.microsoft.com/office/drawing/2016/5/10/chartex" xmlns:cx5="http://schemas.microsoft.com/office/drawing/2016/5/11/chartex" xmlns:cx6="http://schemas.microsoft.com/office/drawing/2016/5/12/chartex" xmlns:cx7="http://schemas.microsoft.com/office/drawing/2016/5/13/chartex" xmlns:cx8="http://schemas.microsoft.com/office/drawing/2016/5/14/chartex" xmlns:mc="http://schemas.openxmlformats.org/markup-compatibility/2006" xmlns:aink="http://schemas.microsoft.com/office/drawing/2016/ink" xmlns:am3d="http://schemas.microsoft.com/office/drawing/2017/model3d" xmlns:o="urn:schemas-microsoft-com:office:office" xmlns:r="http://schemas.openxmlformats.org/officeDocument/2006/relationships" xmlns:m="http://schemas.openxmlformats.org/officeDocument/2006/math" xmlns:v="urn:schemas-microsoft-com:vml" xmlns:wp14="http://schemas.microsoft.com/office/word/2010/wordprocessingDrawing" xmlns:wp="http://schemas.openxmlformats.org/drawingml/2006/wordprocessingDrawing" xmlns:w10="urn:schemas-microsoft-com:office:word" xmlns:w="http://schemas.openxmlformats.org/wordprocessingml/2006/main" xmlns:w14="http://schemas.microsoft.com/office/word/2010/wordml" xmlns:w15="http://schemas.microsoft.com/office/word/2012/wordml" xmlns:w16cid="http://schemas.microsoft.com/office/word/2016/wordml/cid" xmlns:w16se="http://schemas.microsoft.com/office/word/2015/wordml/symex" xmlns:wpg="http://schemas.microsoft.com/office/word/2010/wordprocessingGroup" xmlns:wpi="http://schemas.microsoft.com/office/word/2010/wordprocessingInk" xmlns:wne="http://schemas.microsoft.com/office/word/2006/wordml" xmlns:wps="http://schemas.microsoft.com/office/word/2010/wordprocessingShape" mc:Ignorable="w14 w15 w16se w16cid wp14">
+<w:document xmlns:wpc="http://schemas.microsoft.com/office/word/2010/wordprocessingCanvas" xmlns:cx="http://schemas.microsoft.com/office/drawing/2014/chartex" xmlns:cx1="http://schemas.microsoft.com/office/drawing/2015/9/8/chartex" xmlns:cx2="http://schemas.microsoft.com/office/drawing/2015/10/21/chartex" xmlns:cx3="http://schemas.microsoft.com/office/drawing/2016/5/9/chartex" xmlns:cx4="http://schemas.microsoft.com/office/drawing/2016/5/10/chartex" xmlns:cx5="http://schemas.microsoft.com/office/drawing/2016/5/11/chartex" xmlns:cx6="http://schemas.microsoft.com/office/drawing/2016/5/12/chartex" xmlns:cx7="http://schemas.microsoft.com/office/drawing/2016/5/13/chartex" xmlns:cx8="http://schemas.microsoft.com/office/drawing/2016/5/14/chartex" xmlns:mc="http://schemas.openxmlformats.org/markup-compatibility/2006" xmlns:aink="http://schemas.microsoft.com/office/drawing/2016/ink" xmlns:am3d="http://schemas.microsoft.com/office/drawing/2017/model3d" xmlns:o="urn:schemas-microsoft-com:office:office" xmlns:r="http://schemas.openxmlformats.org/officeDocument/2006/relationships" xmlns:m="http://schemas.openxmlformats.org/officeDocument/2006/math" xmlns:v="urn:schemas-microsoft-com:vml" xmlns:wp14="http://schemas.microsoft.com/office/word/2010/wordprocessingDrawing" xmlns:wp="http://schemas.openxmlformats.org/drawingml/2006/wordprocessingDrawing" xmlns:w10="urn:schemas-microsoft-com:office:word" xmlns:w="http://schemas.openxmlformats.org/wordprocessingml/2006/main" xmlns:w14="http://schemas.microsoft.com/office/word/2010/wordml" xmlns:w15="http://schemas.microsoft.com/office/word/2012/wordml" xmlns:w16cex="http://schemas.microsoft.com/office/word/2018/wordml/cex" xmlns:w16cid="http://schemas.microsoft.com/office/word/2016/wordml/cid" xmlns:w16="http://schemas.microsoft.com/office/word/2018/wordml" xmlns:w16se="http://schemas.microsoft.com/office/word/2015/wordml/symex" xmlns:wpg="http://schemas.microsoft.com/office/word/2010/wordprocessingGroup" xmlns:wpi="http://schemas.microsoft.com/office/word/2010/wordprocessingInk" xmlns:wne="http://schemas.microsoft.com/office/word/2006/wordml" xmlns:wps="http://schemas.microsoft.com/office/word/2010/wordprocessingShape" mc:Ignorable="w14 w15 w16se w16cid w16 w16cex wp14">
   <w:body>
+    <w:sdt>
+      <w:sdtPr>
+        <w:id w:val="1779755982"/>
+        <w:docPartObj>
+          <w:docPartGallery w:val="Cover Pages"/>
+          <w:docPartUnique/>
+        </w:docPartObj>
+      </w:sdtPr>
+      <w:sdtContent>
+        <w:p>
+          <w:r>
+            <w:rPr>
+              <w:noProof/>
+            </w:rPr>
+            <mc:AlternateContent>
+              <mc:Choice Requires="wps">
+                <w:drawing>
+                  <wp:anchor distT="0" distB="0" distL="114300" distR="114300" simplePos="0" relativeHeight="251661312" behindDoc="0" locked="0" layoutInCell="1" allowOverlap="1" wp14:anchorId="2637A498" wp14:editId="3FB22EA7">
+                    <wp:simplePos x="0" y="0"/>
+                    <wp:positionH relativeFrom="page">
+                      <wp:align>left</wp:align>
+                    </wp:positionH>
+                    <wp:positionV relativeFrom="page">
+                      <wp:align>bottom</wp:align>
+                    </wp:positionV>
+                    <wp:extent cx="5534025" cy="2724912"/>
+                    <wp:effectExtent l="0" t="0" r="0" b="0"/>
+                    <wp:wrapNone/>
+                    <wp:docPr id="36" name="Text Box 36" title="Title and subtitle"/>
+                    <wp:cNvGraphicFramePr/>
+                    <a:graphic xmlns:a="http://schemas.openxmlformats.org/drawingml/2006/main">
+                      <a:graphicData uri="http://schemas.microsoft.com/office/word/2010/wordprocessingShape">
+                        <wps:wsp>
+                          <wps:cNvSpPr txBox="1"/>
+                          <wps:spPr>
+                            <a:xfrm>
+                              <a:off x="0" y="0"/>
+                              <a:ext cx="5534025" cy="2724912"/>
+                            </a:xfrm>
+                            <a:prstGeom prst="rect">
+                              <a:avLst/>
+                            </a:prstGeom>
+                            <a:noFill/>
+                            <a:ln w="6350">
+                              <a:noFill/>
+                            </a:ln>
+                          </wps:spPr>
+                          <wps:txbx>
+                            <w:txbxContent>
+                              <w:sdt>
+                                <w:sdtPr>
+                                  <w:rPr>
+                                    <w:i/>
+                                    <w:color w:val="262626" w:themeColor="text1" w:themeTint="D9"/>
+                                    <w:sz w:val="32"/>
+                                    <w:szCs w:val="32"/>
+                                  </w:rPr>
+                                  <w:alias w:val="Author"/>
+                                  <w:tag w:val=""/>
+                                  <w:id w:val="-1315403320"/>
+                                  <w:showingPlcHdr/>
+                                  <w:dataBinding w:prefixMappings="xmlns:ns0='http://purl.org/dc/elements/1.1/' xmlns:ns1='http://schemas.openxmlformats.org/package/2006/metadata/core-properties' " w:xpath="/ns1:coreProperties[1]/ns0:creator[1]" w:storeItemID="{6C3C8BC8-F283-45AE-878A-BAB7291924A1}"/>
+                                  <w15:appearance w15:val="hidden"/>
+                                  <w:text/>
+                                </w:sdtPr>
+                                <w:sdtContent>
+                                  <w:p>
+                                    <w:pPr>
+                                      <w:pStyle w:val="NoSpacing"/>
+                                      <w:spacing w:after="480"/>
+                                      <w:rPr>
+                                        <w:i/>
+                                        <w:color w:val="262626" w:themeColor="text1" w:themeTint="D9"/>
+                                        <w:sz w:val="32"/>
+                                        <w:szCs w:val="32"/>
+                                      </w:rPr>
+                                    </w:pPr>
+                                    <w:r>
+                                      <w:rPr>
+                                        <w:i/>
+                                        <w:color w:val="262626" w:themeColor="text1" w:themeTint="D9"/>
+                                        <w:sz w:val="32"/>
+                                        <w:szCs w:val="32"/>
+                                      </w:rPr>
+                                      <w:t xml:space="preserve">     </w:t>
+                                    </w:r>
+                                  </w:p>
+                                </w:sdtContent>
+                              </w:sdt>
+                              <w:p>
+                                <w:pPr>
+                                  <w:pStyle w:val="NoSpacing"/>
+                                  <w:rPr>
+                                    <w:i/>
+                                    <w:color w:val="262626" w:themeColor="text1" w:themeTint="D9"/>
+                                    <w:sz w:val="26"/>
+                                    <w:szCs w:val="26"/>
+                                  </w:rPr>
+                                </w:pPr>
+                                <w:sdt>
+                                  <w:sdtPr>
+                                    <w:rPr>
+                                      <w:rFonts w:ascii="Arial" w:hAnsi="Arial" w:cs="Arial"/>
+                                      <w:b/>
+                                      <w:bCs/>
+                                      <w:i/>
+                                      <w:iCs/>
+                                      <w:color w:val="202124"/>
+                                    </w:rPr>
+                                    <w:alias w:val="Company"/>
+                                    <w:tag w:val=""/>
+                                    <w:id w:val="775749618"/>
+                                    <w:dataBinding w:prefixMappings="xmlns:ns0='http://schemas.openxmlformats.org/officeDocument/2006/extended-properties' " w:xpath="/ns0:Properties[1]/ns0:Company[1]" w:storeItemID="{6668398D-A668-4E3E-A5EB-62B293D839F1}"/>
+                                    <w15:appearance w15:val="hidden"/>
+                                    <w:text/>
+                                  </w:sdtPr>
+                                  <w:sdtContent>
+                                    <w:r>
+                                      <w:rPr>
+                                        <w:rFonts w:ascii="Arial" w:hAnsi="Arial" w:cs="Arial"/>
+                                        <w:b/>
+                                        <w:bCs/>
+                                        <w:i/>
+                                        <w:iCs/>
+                                        <w:color w:val="202124"/>
+                                      </w:rPr>
+                                      <w:t>ETPB Software Design™</w:t>
+                                    </w:r>
+                                  </w:sdtContent>
+                                </w:sdt>
+                                <w:r>
+                                  <w:rPr>
+                                    <w:i/>
+                                    <w:color w:val="262626" w:themeColor="text1" w:themeTint="D9"/>
+                                    <w:sz w:val="26"/>
+                                    <w:szCs w:val="26"/>
+                                  </w:rPr>
+                                  <w:t xml:space="preserve"> | </w:t>
+                                </w:r>
+                                <w:sdt>
+                                  <w:sdtPr>
+                                    <w:rPr>
+                                      <w:i/>
+                                      <w:color w:val="262626" w:themeColor="text1" w:themeTint="D9"/>
+                                      <w:sz w:val="26"/>
+                                      <w:szCs w:val="26"/>
+                                    </w:rPr>
+                                    <w:alias w:val="Company Address"/>
+                                    <w:tag w:val=""/>
+                                    <w:id w:val="-92392518"/>
+                                    <w:dataBinding w:prefixMappings="xmlns:ns0='http://schemas.microsoft.com/office/2006/coverPageProps' " w:xpath="/ns0:CoverPageProperties[1]/ns0:CompanyAddress[1]" w:storeItemID="{55AF091B-3C7A-41E3-B477-F2FDAA23CFDA}"/>
+                                    <w15:appearance w15:val="hidden"/>
+                                    <w:text/>
+                                  </w:sdtPr>
+                                  <w:sdtContent>
+                                    <w:r>
+                                      <w:rPr>
+                                        <w:i/>
+                                        <w:color w:val="262626" w:themeColor="text1" w:themeTint="D9"/>
+                                        <w:sz w:val="26"/>
+                                        <w:szCs w:val="26"/>
+                                      </w:rPr>
+                                      <w:t>212 McAlister Dr</w:t>
+                                    </w:r>
+                                  </w:sdtContent>
+                                </w:sdt>
+                                <w:r>
+                                  <w:rPr>
+                                    <w:i/>
+                                    <w:color w:val="262626" w:themeColor="text1" w:themeTint="D9"/>
+                                    <w:sz w:val="26"/>
+                                    <w:szCs w:val="26"/>
+                                  </w:rPr>
+                                  <w:t>, Saint John NB</w:t>
+                                </w:r>
+                              </w:p>
+                            </w:txbxContent>
+                          </wps:txbx>
+                          <wps:bodyPr rot="0" spcFirstLastPara="0" vertOverflow="overflow" horzOverflow="overflow" vert="horz" wrap="square" lIns="1188720" tIns="91440" rIns="0" bIns="914400" numCol="1" spcCol="0" rtlCol="0" fromWordArt="0" anchor="b" anchorCtr="0" forceAA="0" compatLnSpc="1">
+                            <a:prstTxWarp prst="textNoShape">
+                              <a:avLst/>
+                            </a:prstTxWarp>
+                            <a:noAutofit/>
+                          </wps:bodyPr>
+                        </wps:wsp>
+                      </a:graphicData>
+                    </a:graphic>
+                    <wp14:sizeRelH relativeFrom="page">
+                      <wp14:pctWidth>89000</wp14:pctWidth>
+                    </wp14:sizeRelH>
+                    <wp14:sizeRelV relativeFrom="margin">
+                      <wp14:pctHeight>0</wp14:pctHeight>
+                    </wp14:sizeRelV>
+                  </wp:anchor>
+                </w:drawing>
+              </mc:Choice>
+              <mc:Fallback>
+                <w:pict>
+                  <v:shapetype w14:anchorId="2637A498" id="_x0000_t202" coordsize="21600,21600" o:spt="202" path="m,l,21600r21600,l21600,xe">
+                    <v:stroke joinstyle="miter"/>
+                    <v:path gradientshapeok="t" o:connecttype="rect"/>
+                  </v:shapetype>
+                  <v:shape id="Text Box 36" o:spid="_x0000_s1026" type="#_x0000_t202" alt="Title: Title and subtitle" style="position:absolute;margin-left:0;margin-top:0;width:435.75pt;height:214.55pt;z-index:251661312;visibility:visible;mso-wrap-style:square;mso-width-percent:890;mso-height-percent:0;mso-wrap-distance-left:9pt;mso-wrap-distance-top:0;mso-wrap-distance-right:9pt;mso-wrap-distance-bottom:0;mso-position-horizontal:left;mso-position-horizontal-relative:page;mso-position-vertical:bottom;mso-position-vertical-relative:page;mso-width-percent:890;mso-height-percent:0;mso-width-relative:page;mso-height-relative:margin;v-text-anchor:bottom" o:gfxdata="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" filled="f" stroked="f" strokeweight=".5pt">
+                    <v:textbox inset="93.6pt,7.2pt,0,1in">
+                      <w:txbxContent>
+                        <w:sdt>
+                          <w:sdtPr>
+                            <w:rPr>
+                              <w:i/>
+                              <w:color w:val="262626" w:themeColor="text1" w:themeTint="D9"/>
+                              <w:sz w:val="32"/>
+                              <w:szCs w:val="32"/>
+                            </w:rPr>
+                            <w:alias w:val="Author"/>
+                            <w:tag w:val=""/>
+                            <w:id w:val="-1315403320"/>
+                            <w:showingPlcHdr/>
+                            <w:dataBinding w:prefixMappings="xmlns:ns0='http://purl.org/dc/elements/1.1/' xmlns:ns1='http://schemas.openxmlformats.org/package/2006/metadata/core-properties' " w:xpath="/ns1:coreProperties[1]/ns0:creator[1]" w:storeItemID="{6C3C8BC8-F283-45AE-878A-BAB7291924A1}"/>
+                            <w15:appearance w15:val="hidden"/>
+                            <w:text/>
+                          </w:sdtPr>
+                          <w:sdtContent>
+                            <w:p>
+                              <w:pPr>
+                                <w:pStyle w:val="NoSpacing"/>
+                                <w:spacing w:after="480"/>
+                                <w:rPr>
+                                  <w:i/>
+                                  <w:color w:val="262626" w:themeColor="text1" w:themeTint="D9"/>
+                                  <w:sz w:val="32"/>
+                                  <w:szCs w:val="32"/>
+                                </w:rPr>
+                              </w:pPr>
+                              <w:r>
+                                <w:rPr>
+                                  <w:i/>
+                                  <w:color w:val="262626" w:themeColor="text1" w:themeTint="D9"/>
+                                  <w:sz w:val="32"/>
+                                  <w:szCs w:val="32"/>
+                                </w:rPr>
+                                <w:t xml:space="preserve">     </w:t>
+                              </w:r>
+                            </w:p>
+                          </w:sdtContent>
+                        </w:sdt>
+                        <w:p>
+                          <w:pPr>
+                            <w:pStyle w:val="NoSpacing"/>
+                            <w:rPr>
+                              <w:i/>
+                              <w:color w:val="262626" w:themeColor="text1" w:themeTint="D9"/>
+                              <w:sz w:val="26"/>
+                              <w:szCs w:val="26"/>
+                            </w:rPr>
+                          </w:pPr>
+                          <w:sdt>
+                            <w:sdtPr>
+                              <w:rPr>
+                                <w:rFonts w:ascii="Arial" w:hAnsi="Arial" w:cs="Arial"/>
+                                <w:b/>
+                                <w:bCs/>
+                                <w:i/>
+                                <w:iCs/>
+                                <w:color w:val="202124"/>
+                              </w:rPr>
+                              <w:alias w:val="Company"/>
+                              <w:tag w:val=""/>
+                              <w:id w:val="775749618"/>
+                              <w:dataBinding w:prefixMappings="xmlns:ns0='http://schemas.openxmlformats.org/officeDocument/2006/extended-properties' " w:xpath="/ns0:Properties[1]/ns0:Company[1]" w:storeItemID="{6668398D-A668-4E3E-A5EB-62B293D839F1}"/>
+                              <w15:appearance w15:val="hidden"/>
+                              <w:text/>
+                            </w:sdtPr>
+                            <w:sdtContent>
+                              <w:r>
+                                <w:rPr>
+                                  <w:rFonts w:ascii="Arial" w:hAnsi="Arial" w:cs="Arial"/>
+                                  <w:b/>
+                                  <w:bCs/>
+                                  <w:i/>
+                                  <w:iCs/>
+                                  <w:color w:val="202124"/>
+                                </w:rPr>
+                                <w:t>ETPB Software Design™</w:t>
+                              </w:r>
+                            </w:sdtContent>
+                          </w:sdt>
+                          <w:r>
+                            <w:rPr>
+                              <w:i/>
+                              <w:color w:val="262626" w:themeColor="text1" w:themeTint="D9"/>
+                              <w:sz w:val="26"/>
+                              <w:szCs w:val="26"/>
+                            </w:rPr>
+                            <w:t xml:space="preserve"> | </w:t>
+                          </w:r>
+                          <w:sdt>
+                            <w:sdtPr>
+                              <w:rPr>
+                                <w:i/>
+                                <w:color w:val="262626" w:themeColor="text1" w:themeTint="D9"/>
+                                <w:sz w:val="26"/>
+                                <w:szCs w:val="26"/>
+                              </w:rPr>
+                              <w:alias w:val="Company Address"/>
+                              <w:tag w:val=""/>
+                              <w:id w:val="-92392518"/>
+                              <w:dataBinding w:prefixMappings="xmlns:ns0='http://schemas.microsoft.com/office/2006/coverPageProps' " w:xpath="/ns0:CoverPageProperties[1]/ns0:CompanyAddress[1]" w:storeItemID="{55AF091B-3C7A-41E3-B477-F2FDAA23CFDA}"/>
+                              <w15:appearance w15:val="hidden"/>
+                              <w:text/>
+                            </w:sdtPr>
+                            <w:sdtContent>
+                              <w:r>
+                                <w:rPr>
+                                  <w:i/>
+                                  <w:color w:val="262626" w:themeColor="text1" w:themeTint="D9"/>
+                                  <w:sz w:val="26"/>
+                                  <w:szCs w:val="26"/>
+                                </w:rPr>
+                                <w:t>212 McAlister Dr</w:t>
+                              </w:r>
+                            </w:sdtContent>
+                          </w:sdt>
+                          <w:r>
+                            <w:rPr>
+                              <w:i/>
+                              <w:color w:val="262626" w:themeColor="text1" w:themeTint="D9"/>
+                              <w:sz w:val="26"/>
+                              <w:szCs w:val="26"/>
+                            </w:rPr>
+                            <w:t>, Saint John NB</w:t>
+                          </w:r>
+                        </w:p>
+                      </w:txbxContent>
+                    </v:textbox>
+                    <w10:wrap anchorx="page" anchory="page"/>
+                  </v:shape>
+                </w:pict>
+              </mc:Fallback>
+            </mc:AlternateContent>
+          </w:r>
+          <w:r>
+            <w:rPr>
+              <w:noProof/>
+            </w:rPr>
+            <mc:AlternateContent>
+              <mc:Choice Requires="wps">
+                <w:drawing>
+                  <wp:anchor distT="0" distB="0" distL="114300" distR="114300" simplePos="0" relativeHeight="251660288" behindDoc="1" locked="0" layoutInCell="1" allowOverlap="1" wp14:anchorId="31B48D2E" wp14:editId="7698EB09">
+                    <wp:simplePos x="0" y="0"/>
+                    <mc:AlternateContent>
+                      <mc:Choice Requires="wp14">
+                        <wp:positionH relativeFrom="page">
+                          <wp14:pctPosHOffset>10000</wp14:pctPosHOffset>
+                        </wp:positionH>
+                      </mc:Choice>
+                      <mc:Fallback>
+                        <wp:positionH relativeFrom="page">
+                          <wp:posOffset>777240</wp:posOffset>
+                        </wp:positionH>
+                      </mc:Fallback>
+                    </mc:AlternateContent>
+                    <mc:AlternateContent>
+                      <mc:Choice Requires="wp14">
+                        <wp:positionV relativeFrom="page">
+                          <wp14:pctPosVOffset>15000</wp14:pctPosVOffset>
+                        </wp:positionV>
+                      </mc:Choice>
+                      <mc:Fallback>
+                        <wp:positionV relativeFrom="page">
+                          <wp:posOffset>1508760</wp:posOffset>
+                        </wp:positionV>
+                      </mc:Fallback>
+                    </mc:AlternateContent>
+                    <wp:extent cx="0" cy="1543050"/>
+                    <wp:effectExtent l="19050" t="0" r="19050" b="23495"/>
+                    <wp:wrapNone/>
+                    <wp:docPr id="37" name="Straight Connector 37"/>
+                    <wp:cNvGraphicFramePr/>
+                    <a:graphic xmlns:a="http://schemas.openxmlformats.org/drawingml/2006/main">
+                      <a:graphicData uri="http://schemas.microsoft.com/office/word/2010/wordprocessingShape">
+                        <wps:wsp>
+                          <wps:cNvCnPr/>
+                          <wps:spPr>
+                            <a:xfrm>
+                              <a:off x="0" y="0"/>
+                              <a:ext cx="0" cy="1543050"/>
+                            </a:xfrm>
+                            <a:prstGeom prst="line">
+                              <a:avLst/>
+                            </a:prstGeom>
+                            <a:ln w="28575">
+                              <a:solidFill>
+                                <a:schemeClr val="tx1">
+                                  <a:lumMod val="85000"/>
+                                  <a:lumOff val="15000"/>
+                                </a:schemeClr>
+                              </a:solidFill>
+                            </a:ln>
+                          </wps:spPr>
+                          <wps:style>
+                            <a:lnRef idx="1">
+                              <a:schemeClr val="accent1"/>
+                            </a:lnRef>
+                            <a:fillRef idx="0">
+                              <a:schemeClr val="accent1"/>
+                            </a:fillRef>
+                            <a:effectRef idx="0">
+                              <a:schemeClr val="accent1"/>
+                            </a:effectRef>
+                            <a:fontRef idx="minor">
+                              <a:schemeClr val="tx1"/>
+                            </a:fontRef>
+                          </wps:style>
+                          <wps:bodyPr/>
+                        </wps:wsp>
+                      </a:graphicData>
+                    </a:graphic>
+                    <wp14:sizeRelV relativeFrom="page">
+                      <wp14:pctHeight>79500</wp14:pctHeight>
+                    </wp14:sizeRelV>
+                  </wp:anchor>
+                </w:drawing>
+              </mc:Choice>
+              <mc:Fallback>
+                <w:pict>
+                  <v:line w14:anchorId="6D4D7C02" id="Straight Connector 37" o:spid="_x0000_s1026" style="position:absolute;z-index:-251656192;visibility:visible;mso-wrap-style:square;mso-height-percent:795;mso-left-percent:100;mso-top-percent:150;mso-wrap-distance-left:9pt;mso-wrap-distance-top:0;mso-wrap-distance-right:9pt;mso-wrap-distance-bottom:0;mso-position-horizontal-relative:page;mso-position-vertical-relative:page;mso-height-percent:795;mso-left-percent:100;mso-top-percent:150;mso-height-relative:page" from="0,0" to="0,121.5pt" o:gfxdata="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" strokecolor="#272727 [2749]" strokeweight="2.25pt">
+                    <v:stroke joinstyle="miter"/>
+                    <w10:wrap anchorx="page" anchory="page"/>
+                  </v:line>
+                </w:pict>
+              </mc:Fallback>
+            </mc:AlternateContent>
+          </w:r>
+          <w:r>
+            <w:rPr>
+              <w:noProof/>
+            </w:rPr>
+            <mc:AlternateContent>
+              <mc:Choice Requires="wps">
+                <w:drawing>
+                  <wp:anchor distT="0" distB="0" distL="114300" distR="114300" simplePos="0" relativeHeight="251659264" behindDoc="0" locked="0" layoutInCell="1" allowOverlap="1" wp14:anchorId="637DA37D" wp14:editId="65F5EFEA">
+                    <wp:simplePos x="0" y="0"/>
+                    <wp:positionH relativeFrom="page">
+                      <wp:align>left</wp:align>
+                    </wp:positionH>
+                    <mc:AlternateContent>
+                      <mc:Choice Requires="wp14">
+                        <wp:positionV relativeFrom="page">
+                          <wp14:pctPosVOffset>15000</wp14:pctPosVOffset>
+                        </wp:positionV>
+                      </mc:Choice>
+                      <mc:Fallback>
+                        <wp:positionV relativeFrom="page">
+                          <wp:posOffset>1508760</wp:posOffset>
+                        </wp:positionV>
+                      </mc:Fallback>
+                    </mc:AlternateContent>
+                    <wp:extent cx="5534025" cy="2724912"/>
+                    <wp:effectExtent l="0" t="0" r="0" b="2540"/>
+                    <wp:wrapNone/>
+                    <wp:docPr id="38" name="Text Box 38" title="Title and subtitle"/>
+                    <wp:cNvGraphicFramePr/>
+                    <a:graphic xmlns:a="http://schemas.openxmlformats.org/drawingml/2006/main">
+                      <a:graphicData uri="http://schemas.microsoft.com/office/word/2010/wordprocessingShape">
+                        <wps:wsp>
+                          <wps:cNvSpPr txBox="1"/>
+                          <wps:spPr>
+                            <a:xfrm>
+                              <a:off x="0" y="0"/>
+                              <a:ext cx="5534025" cy="2724912"/>
+                            </a:xfrm>
+                            <a:prstGeom prst="rect">
+                              <a:avLst/>
+                            </a:prstGeom>
+                            <a:noFill/>
+                            <a:ln w="6350">
+                              <a:noFill/>
+                            </a:ln>
+                          </wps:spPr>
+                          <wps:txbx>
+                            <w:txbxContent>
+                              <w:sdt>
+                                <w:sdtPr>
+                                  <w:rPr>
+                                    <w:rFonts w:asciiTheme="majorHAnsi" w:hAnsiTheme="majorHAnsi"/>
+                                    <w:i/>
+                                    <w:caps/>
+                                    <w:color w:val="262626" w:themeColor="text1" w:themeTint="D9"/>
+                                    <w:sz w:val="120"/>
+                                    <w:szCs w:val="120"/>
+                                  </w:rPr>
+                                  <w:alias w:val="Title"/>
+                                  <w:tag w:val=""/>
+                                  <w:id w:val="1666976605"/>
+                                  <w:dataBinding w:prefixMappings="xmlns:ns0='http://purl.org/dc/elements/1.1/' xmlns:ns1='http://schemas.openxmlformats.org/package/2006/metadata/core-properties' " w:xpath="/ns1:coreProperties[1]/ns0:title[1]" w:storeItemID="{6C3C8BC8-F283-45AE-878A-BAB7291924A1}"/>
+                                  <w15:appearance w15:val="hidden"/>
+                                  <w:text/>
+                                </w:sdtPr>
+                                <w:sdtContent>
+                                  <w:p>
+                                    <w:pPr>
+                                      <w:pStyle w:val="NoSpacing"/>
+                                      <w:spacing w:after="900"/>
+                                      <w:rPr>
+                                        <w:rFonts w:asciiTheme="majorHAnsi" w:hAnsiTheme="majorHAnsi"/>
+                                        <w:i/>
+                                        <w:caps/>
+                                        <w:color w:val="262626" w:themeColor="text1" w:themeTint="D9"/>
+                                        <w:sz w:val="120"/>
+                                        <w:szCs w:val="120"/>
+                                      </w:rPr>
+                                    </w:pPr>
+                                    <w:r>
+                                      <w:rPr>
+                                        <w:rFonts w:asciiTheme="majorHAnsi" w:hAnsiTheme="majorHAnsi"/>
+                                        <w:i/>
+                                        <w:caps/>
+                                        <w:color w:val="262626" w:themeColor="text1" w:themeTint="D9"/>
+                                        <w:sz w:val="120"/>
+                                        <w:szCs w:val="120"/>
+                                      </w:rPr>
+                                      <w:t>Architecture Draft</w:t>
+                                    </w:r>
+                                  </w:p>
+                                </w:sdtContent>
+                              </w:sdt>
+                              <w:p>
+                                <w:pPr>
+                                  <w:pStyle w:val="NoSpacing"/>
+                                  <w:rPr>
+                                    <w:i/>
+                                    <w:color w:val="262626" w:themeColor="text1" w:themeTint="D9"/>
+                                    <w:sz w:val="36"/>
+                                    <w:szCs w:val="36"/>
+                                  </w:rPr>
+                                </w:pPr>
+                                <w:sdt>
+                                  <w:sdtPr>
+                                    <w:rPr>
+                                      <w:i/>
+                                      <w:iCs/>
+                                      <w:color w:val="262626" w:themeColor="text1" w:themeTint="D9"/>
+                                      <w:sz w:val="36"/>
+                                      <w:szCs w:val="36"/>
+                                    </w:rPr>
+                                    <w:alias w:val="Subtitle"/>
+                                    <w:tag w:val=""/>
+                                    <w:id w:val="1143773791"/>
+                                    <w:dataBinding w:prefixMappings="xmlns:ns0='http://purl.org/dc/elements/1.1/' xmlns:ns1='http://schemas.openxmlformats.org/package/2006/metadata/core-properties' " w:xpath="/ns1:coreProperties[1]/ns0:subject[1]" w:storeItemID="{6C3C8BC8-F283-45AE-878A-BAB7291924A1}"/>
+                                    <w15:appearance w15:val="hidden"/>
+                                    <w:text/>
+                                  </w:sdtPr>
+                                  <w:sdtContent>
+                                    <w:r>
+                                      <w:rPr>
+                                        <w:i/>
+                                        <w:iCs/>
+                                        <w:color w:val="262626" w:themeColor="text1" w:themeTint="D9"/>
+                                        <w:sz w:val="36"/>
+                                        <w:szCs w:val="36"/>
+                                      </w:rPr>
+                                      <w:t xml:space="preserve">Studentable: Registration Management System </w:t>
+                                    </w:r>
+                                  </w:sdtContent>
+                                </w:sdt>
+                                <w:r>
+                                  <w:rPr>
+                                    <w:i/>
+                                    <w:color w:val="262626" w:themeColor="text1" w:themeTint="D9"/>
+                                    <w:sz w:val="36"/>
+                                    <w:szCs w:val="36"/>
+                                  </w:rPr>
+                                  <w:t xml:space="preserve"> </w:t>
+                                </w:r>
+                              </w:p>
+                            </w:txbxContent>
+                          </wps:txbx>
+                          <wps:bodyPr rot="0" spcFirstLastPara="0" vertOverflow="overflow" horzOverflow="overflow" vert="horz" wrap="square" lIns="1188720" tIns="45720" rIns="0" bIns="45720" numCol="1" spcCol="0" rtlCol="0" fromWordArt="0" anchor="t" anchorCtr="0" forceAA="0" compatLnSpc="1">
+                            <a:prstTxWarp prst="textNoShape">
+                              <a:avLst/>
+                            </a:prstTxWarp>
+                            <a:spAutoFit/>
+                          </wps:bodyPr>
+                        </wps:wsp>
+                      </a:graphicData>
+                    </a:graphic>
+                    <wp14:sizeRelH relativeFrom="page">
+                      <wp14:pctWidth>89000</wp14:pctWidth>
+                    </wp14:sizeRelH>
+                    <wp14:sizeRelV relativeFrom="margin">
+                      <wp14:pctHeight>0</wp14:pctHeight>
+                    </wp14:sizeRelV>
+                  </wp:anchor>
+                </w:drawing>
+              </mc:Choice>
+              <mc:Fallback>
+                <w:pict>
+                  <v:shape w14:anchorId="637DA37D" id="Text Box 38" o:spid="_x0000_s1027" type="#_x0000_t202" alt="Title: Title and subtitle" style="position:absolute;margin-left:0;margin-top:0;width:435.75pt;height:214.55pt;z-index:251659264;visibility:visible;mso-wrap-style:square;mso-width-percent:890;mso-height-percent:0;mso-top-percent:150;mso-wrap-distance-left:9pt;mso-wrap-distance-top:0;mso-wrap-distance-right:9pt;mso-wrap-distance-bottom:0;mso-position-horizontal:left;mso-position-horizontal-relative:page;mso-position-vertical-relative:page;mso-width-percent:890;mso-height-percent:0;mso-top-percent:150;mso-width-relative:page;mso-height-relative:margin;v-text-anchor:top" o:gfxdata="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" filled="f" stroked="f" strokeweight=".5pt">
+                    <v:textbox style="mso-fit-shape-to-text:t" inset="93.6pt,,0">
+                      <w:txbxContent>
+                        <w:sdt>
+                          <w:sdtPr>
+                            <w:rPr>
+                              <w:rFonts w:asciiTheme="majorHAnsi" w:hAnsiTheme="majorHAnsi"/>
+                              <w:i/>
+                              <w:caps/>
+                              <w:color w:val="262626" w:themeColor="text1" w:themeTint="D9"/>
+                              <w:sz w:val="120"/>
+                              <w:szCs w:val="120"/>
+                            </w:rPr>
+                            <w:alias w:val="Title"/>
+                            <w:tag w:val=""/>
+                            <w:id w:val="1666976605"/>
+                            <w:dataBinding w:prefixMappings="xmlns:ns0='http://purl.org/dc/elements/1.1/' xmlns:ns1='http://schemas.openxmlformats.org/package/2006/metadata/core-properties' " w:xpath="/ns1:coreProperties[1]/ns0:title[1]" w:storeItemID="{6C3C8BC8-F283-45AE-878A-BAB7291924A1}"/>
+                            <w15:appearance w15:val="hidden"/>
+                            <w:text/>
+                          </w:sdtPr>
+                          <w:sdtContent>
+                            <w:p>
+                              <w:pPr>
+                                <w:pStyle w:val="NoSpacing"/>
+                                <w:spacing w:after="900"/>
+                                <w:rPr>
+                                  <w:rFonts w:asciiTheme="majorHAnsi" w:hAnsiTheme="majorHAnsi"/>
+                                  <w:i/>
+                                  <w:caps/>
+                                  <w:color w:val="262626" w:themeColor="text1" w:themeTint="D9"/>
+                                  <w:sz w:val="120"/>
+                                  <w:szCs w:val="120"/>
+                                </w:rPr>
+                              </w:pPr>
+                              <w:r>
+                                <w:rPr>
+                                  <w:rFonts w:asciiTheme="majorHAnsi" w:hAnsiTheme="majorHAnsi"/>
+                                  <w:i/>
+                                  <w:caps/>
+                                  <w:color w:val="262626" w:themeColor="text1" w:themeTint="D9"/>
+                                  <w:sz w:val="120"/>
+                                  <w:szCs w:val="120"/>
+                                </w:rPr>
+                                <w:t>Architecture Draft</w:t>
+                              </w:r>
+                            </w:p>
+                          </w:sdtContent>
+                        </w:sdt>
+                        <w:p>
+                          <w:pPr>
+                            <w:pStyle w:val="NoSpacing"/>
+                            <w:rPr>
+                              <w:i/>
+                              <w:color w:val="262626" w:themeColor="text1" w:themeTint="D9"/>
+                              <w:sz w:val="36"/>
+                              <w:szCs w:val="36"/>
+                            </w:rPr>
+                          </w:pPr>
+                          <w:sdt>
+                            <w:sdtPr>
+                              <w:rPr>
+                                <w:i/>
+                                <w:iCs/>
+                                <w:color w:val="262626" w:themeColor="text1" w:themeTint="D9"/>
+                                <w:sz w:val="36"/>
+                                <w:szCs w:val="36"/>
+                              </w:rPr>
+                              <w:alias w:val="Subtitle"/>
+                              <w:tag w:val=""/>
+                              <w:id w:val="1143773791"/>
+                              <w:dataBinding w:prefixMappings="xmlns:ns0='http://purl.org/dc/elements/1.1/' xmlns:ns1='http://schemas.openxmlformats.org/package/2006/metadata/core-properties' " w:xpath="/ns1:coreProperties[1]/ns0:subject[1]" w:storeItemID="{6C3C8BC8-F283-45AE-878A-BAB7291924A1}"/>
+                              <w15:appearance w15:val="hidden"/>
+                              <w:text/>
+                            </w:sdtPr>
+                            <w:sdtContent>
+                              <w:r>
+                                <w:rPr>
+                                  <w:i/>
+                                  <w:iCs/>
+                                  <w:color w:val="262626" w:themeColor="text1" w:themeTint="D9"/>
+                                  <w:sz w:val="36"/>
+                                  <w:szCs w:val="36"/>
+                                </w:rPr>
+                                <w:t xml:space="preserve">Studentable: Registration Management System </w:t>
+                              </w:r>
+                            </w:sdtContent>
+                          </w:sdt>
+                          <w:r>
+                            <w:rPr>
+                              <w:i/>
+                              <w:color w:val="262626" w:themeColor="text1" w:themeTint="D9"/>
+                              <w:sz w:val="36"/>
+                              <w:szCs w:val="36"/>
+                            </w:rPr>
+                            <w:t xml:space="preserve"> </w:t>
+                          </w:r>
+                        </w:p>
+                      </w:txbxContent>
+                    </v:textbox>
+                    <w10:wrap anchorx="page" anchory="page"/>
+                  </v:shape>
+                </w:pict>
+              </mc:Fallback>
+            </mc:AlternateContent>
+          </w:r>
+        </w:p>
+        <w:p>
+          <w:pPr>
+            <w:spacing w:after="160" w:line="259" w:lineRule="auto"/>
+          </w:pPr>
+          <w:r>
+            <w:br w:type="page"/>
+          </w:r>
+        </w:p>
+      </w:sdtContent>
+    </w:sdt>
     <w:p>
       <w:pPr>
         <w:rPr>
@@ -18,39 +731,849 @@
           <w:sz w:val="28"/>
           <w:szCs w:val="28"/>
         </w:rPr>
+        <w:lastRenderedPageBreak/>
         <w:t>Architecture Draft</w:t>
       </w:r>
     </w:p>
-    <w:p>
-      <w:pPr>
+    <w:p/>
+    <w:p>
+      <w:pPr>
+        <w:rPr>
+          <w:b/>
+          <w:bCs/>
+        </w:rPr>
+      </w:pPr>
+      <w:r>
+        <w:rPr>
+          <w:b/>
+          <w:bCs/>
+        </w:rPr>
+        <w:t>Purpose</w:t>
+      </w:r>
+    </w:p>
+    <w:p/>
+    <w:p>
+      <w:r>
+        <w:t>The purpose of the architecture draft is to ensure all stakeholders agree on the systems intended purpose, following use-case scenarios.</w:t>
+      </w:r>
+      <w:r>
+        <w:t xml:space="preserve"> The general description of </w:t>
+      </w:r>
+      <w:r>
+        <w:t>Studentable</w:t>
+      </w:r>
+      <w:r>
+        <w:t xml:space="preserve"> will be </w:t>
+      </w:r>
+      <w:r>
+        <w:t>stated</w:t>
+      </w:r>
+      <w:r>
+        <w:t xml:space="preserve"> with its features, and use-case scenarios will be made for each type of connection to the software.</w:t>
+      </w:r>
+    </w:p>
+    <w:p/>
+    <w:p>
+      <w:pPr>
+        <w:rPr>
+          <w:b/>
+          <w:bCs/>
+        </w:rPr>
+      </w:pPr>
+      <w:r>
+        <w:rPr>
+          <w:b/>
+          <w:bCs/>
+        </w:rPr>
+        <w:t>General Description</w:t>
+      </w:r>
+    </w:p>
+    <w:p/>
+    <w:p>
+      <w:r>
+        <w:t xml:space="preserve">The purpose of this project is for </w:t>
+      </w:r>
+      <w:r>
+        <w:rPr>
+          <w:i/>
+          <w:iCs/>
+        </w:rPr>
+        <w:t>ETPB Software Design</w:t>
+      </w:r>
+      <w:r>
+        <w:rPr>
+          <w:rFonts w:ascii="Arial" w:hAnsi="Arial" w:cs="Arial"/>
+          <w:b/>
+          <w:bCs/>
+          <w:i/>
+          <w:iCs/>
+          <w:color w:val="202124"/>
+        </w:rPr>
+        <w:t>™</w:t>
+      </w:r>
+      <w:r>
+        <w:rPr>
+          <w:rFonts w:ascii="Arial" w:hAnsi="Arial" w:cs="Arial"/>
+          <w:b/>
+          <w:bCs/>
+          <w:i/>
+          <w:iCs/>
+          <w:color w:val="202124"/>
+        </w:rPr>
+        <w:t xml:space="preserve"> </w:t>
+      </w:r>
+      <w:r>
+        <w:t xml:space="preserve">to complete a framework University Registration Management System, formally known as </w:t>
+      </w:r>
+      <w:r>
+        <w:t>Studentable</w:t>
+      </w:r>
+      <w:r>
+        <w:t>.</w:t>
+      </w:r>
+    </w:p>
+    <w:p/>
+    <w:p>
+      <w:r>
+        <w:t xml:space="preserve">Students and professors will sign into the system using their student emails and self-appointed passwords. This system will be entirely web based, requiring no installation of software on university computers. It will be hosted on the university's public domain, therefore no need for the use of a VPN to access it from home or work. </w:t>
+      </w:r>
+    </w:p>
+    <w:p/>
+    <w:p>
+      <w:r>
+        <w:t>This system must be able to handle large traffic as in a worst-case scenario: students, professors, and admins can all be accessing it.</w:t>
+      </w:r>
+      <w:r>
+        <w:t xml:space="preserve"> It must be able to withstand such situation</w:t>
+      </w:r>
+    </w:p>
+    <w:p/>
+    <w:p>
+      <w:r>
+        <w:t>Studentable</w:t>
+      </w:r>
+      <w:r>
+        <w:t xml:space="preserve"> is a synthesized cloud service, organizing a course catalog for students, instructors, and administration to use. </w:t>
+      </w:r>
+      <w:r>
+        <w:t>Th</w:t>
+      </w:r>
+      <w:r>
+        <w:t xml:space="preserve">e </w:t>
+      </w:r>
+      <w:r>
+        <w:t>system allows students at a university to browse a course catalog that provides information on various course offerings they need for the</w:t>
+      </w:r>
+      <w:r>
+        <w:t>ir</w:t>
+      </w:r>
+      <w:r>
+        <w:t xml:space="preserve"> semester. Students will be restricted to only four course offerings per semester, with two alternatives in</w:t>
+      </w:r>
+      <w:r>
+        <w:t xml:space="preserve"> the </w:t>
+      </w:r>
+      <w:r>
+        <w:t>case</w:t>
+      </w:r>
+      <w:r>
+        <w:t xml:space="preserve"> that the</w:t>
+      </w:r>
+      <w:r>
+        <w:t xml:space="preserve"> other courses are cancelled or filled. </w:t>
+      </w:r>
+    </w:p>
+    <w:p/>
+    <w:p>
+      <w:pPr>
+        <w:ind w:left="720"/>
+      </w:pPr>
+      <w:r>
+        <w:t xml:space="preserve">- This system detects when a course should be cancelled (less than </w:t>
+      </w:r>
+      <w:r>
+        <w:t>3</w:t>
+      </w:r>
+      <w:r>
+        <w:t xml:space="preserve"> students), </w:t>
+      </w:r>
+      <w:r>
+        <w:t>and when</w:t>
+      </w:r>
+      <w:r>
+        <w:t xml:space="preserve"> a course is full (more than 10 students).</w:t>
+      </w:r>
+    </w:p>
+    <w:p>
+      <w:pPr>
+        <w:ind w:left="720"/>
+      </w:pPr>
+    </w:p>
+    <w:p>
+      <w:pPr>
+        <w:ind w:left="720"/>
+      </w:pPr>
+      <w:r>
+        <w:t>- The system will send the student's billing information to the university's billing system upon registration completion.</w:t>
+      </w:r>
+    </w:p>
+    <w:p/>
+    <w:p>
+      <w:r>
+        <w:t xml:space="preserve">A strict grace period is enforced where students are permitted to change their schedule at the beginning of the semester. During this grace period there is a special student portal that only students have access to using their school credentials. In this portal they can add/drop courses. </w:t>
+      </w:r>
+    </w:p>
+    <w:p/>
+    <w:p>
+      <w:r>
+        <w:t>A special portal exists for</w:t>
+      </w:r>
+      <w:r>
+        <w:t xml:space="preserve"> users with</w:t>
+      </w:r>
+      <w:r>
+        <w:t xml:space="preserve"> </w:t>
+      </w:r>
+      <w:r>
+        <w:t>professor’s authorization</w:t>
+      </w:r>
+      <w:r>
+        <w:t xml:space="preserve"> through the management system which enables them to see which courses they are instructing, and who are the students enrolled. </w:t>
+      </w:r>
+    </w:p>
+    <w:p>
+      <w:r>
+        <w:t>An admin account will exist for the university admin@university-domain.com. This account will allow the admin to perform customizations on the site.</w:t>
+      </w:r>
+      <w:r>
+        <w:t xml:space="preserve"> The admin account is also responsible for the automation of creating new accounts and freeing up old accounts, which will be done through automation.</w:t>
+      </w:r>
+    </w:p>
+    <w:p>
+      <w:pPr>
+        <w:spacing w:after="160" w:line="259" w:lineRule="auto"/>
+      </w:pPr>
+      <w:r>
+        <w:br w:type="page"/>
+      </w:r>
+    </w:p>
+    <w:p>
+      <w:pPr>
+        <w:rPr>
+          <w:b/>
+          <w:bCs/>
+        </w:rPr>
+      </w:pPr>
+      <w:r>
         <w:rPr>
           <w:b/>
           <w:bCs/>
           <w:sz w:val="28"/>
           <w:szCs w:val="28"/>
         </w:rPr>
-      </w:pPr>
-    </w:p>
-    <w:p>
-      <w:r>
-        <w:t>Architecture and stuff?</w:t>
-      </w:r>
-      <w:bookmarkStart w:id="0" w:name="_GoBack"/>
-      <w:bookmarkEnd w:id="0"/>
+        <w:lastRenderedPageBreak/>
+        <w:t>Use Case Scenarios</w:t>
+      </w:r>
+      <w:r>
+        <w:rPr>
+          <w:b/>
+          <w:bCs/>
+        </w:rPr>
+        <w:t xml:space="preserve"> </w:t>
+      </w:r>
     </w:p>
     <w:p/>
+    <w:p>
+      <w:r>
+        <w:t>S</w:t>
+      </w:r>
+      <w:r>
+        <w:t>tudent</w:t>
+      </w:r>
+      <w:r>
+        <w:t>:</w:t>
+      </w:r>
+    </w:p>
+    <w:p/>
+    <w:p>
+      <w:pPr>
+        <w:pStyle w:val="ListParagraph"/>
+        <w:numPr>
+          <w:ilvl w:val="0"/>
+          <w:numId w:val="1"/>
+        </w:numPr>
+      </w:pPr>
+      <w:r>
+        <w:t xml:space="preserve">From the viewpoint of a student, they will have a designated login/password authentication process before receiving access to the university registration management system. The student will then be able to either </w:t>
+      </w:r>
+      <w:r>
+        <w:t xml:space="preserve">select/drop their four classes of choice with two reserved options in the case that the classes have an insufficient number of students. Students may change their schedule as much as they wish until the date designated by the specific university’s registrar. </w:t>
+      </w:r>
+    </w:p>
+    <w:p/>
+    <w:p>
+      <w:pPr>
+        <w:pStyle w:val="ListParagraph"/>
+        <w:numPr>
+          <w:ilvl w:val="0"/>
+          <w:numId w:val="1"/>
+        </w:numPr>
+      </w:pPr>
+      <w:r>
+        <w:t>The student will be able to see the classes they are enrolled in, and also will be issued their bill for the semester.</w:t>
+      </w:r>
+      <w:r>
+        <w:t xml:space="preserve"> </w:t>
+      </w:r>
+    </w:p>
+    <w:p>
+      <w:pPr>
+        <w:pStyle w:val="ListParagraph"/>
+      </w:pPr>
+    </w:p>
+    <w:p>
+      <w:pPr>
+        <w:pStyle w:val="ListParagraph"/>
+        <w:numPr>
+          <w:ilvl w:val="0"/>
+          <w:numId w:val="1"/>
+        </w:numPr>
+      </w:pPr>
+      <w:r>
+        <w:t>Students actions on the webpages will be logged for administrative purposes.</w:t>
+      </w:r>
+    </w:p>
+    <w:p/>
+    <w:p>
+      <w:r>
+        <w:t>Instructors</w:t>
+      </w:r>
+      <w:r>
+        <w:t>:</w:t>
+      </w:r>
+    </w:p>
+    <w:p/>
+    <w:p>
+      <w:pPr>
+        <w:pStyle w:val="ListParagraph"/>
+        <w:numPr>
+          <w:ilvl w:val="0"/>
+          <w:numId w:val="1"/>
+        </w:numPr>
+      </w:pPr>
+      <w:r>
+        <w:t xml:space="preserve">Similarly, to a student, the </w:t>
+      </w:r>
+      <w:r>
+        <w:t>instructor</w:t>
+      </w:r>
+      <w:r>
+        <w:t xml:space="preserve"> will have to login with a designated login/password authentication process before being allowed access. When in the system, the </w:t>
+      </w:r>
+      <w:r>
+        <w:t>instructor</w:t>
+      </w:r>
+      <w:r>
+        <w:t xml:space="preserve"> will then have access to see the specific classes they are teaching, and the students enrolled in their classes.</w:t>
+      </w:r>
+    </w:p>
+    <w:p/>
+    <w:p>
+      <w:pPr>
+        <w:pStyle w:val="ListParagraph"/>
+        <w:numPr>
+          <w:ilvl w:val="0"/>
+          <w:numId w:val="1"/>
+        </w:numPr>
+      </w:pPr>
+      <w:r>
+        <w:t xml:space="preserve">Instructors actions on the webpages will be logged for </w:t>
+      </w:r>
+      <w:r>
+        <w:t>administrative</w:t>
+      </w:r>
+      <w:r>
+        <w:t xml:space="preserve"> purposes.</w:t>
+      </w:r>
+    </w:p>
+    <w:p/>
+    <w:p>
+      <w:r>
+        <w:t>Admin</w:t>
+      </w:r>
+      <w:r>
+        <w:t>:</w:t>
+      </w:r>
+      <w:r>
+        <w:tab/>
+      </w:r>
+    </w:p>
+    <w:p/>
+    <w:p>
+      <w:pPr>
+        <w:pStyle w:val="ListParagraph"/>
+        <w:numPr>
+          <w:ilvl w:val="0"/>
+          <w:numId w:val="1"/>
+        </w:numPr>
+      </w:pPr>
+      <w:r>
+        <w:t>An admin’s perspective of the program begins by their specific login authenticity (</w:t>
+      </w:r>
+      <w:hyperlink r:id="rId8" w:history="1">
+        <w:r>
+          <w:rPr>
+            <w:rStyle w:val="Hyperlink"/>
+          </w:rPr>
+          <w:t>admin@university-domain.com</w:t>
+        </w:r>
+      </w:hyperlink>
+      <w:r>
+        <w:t>)</w:t>
+      </w:r>
+      <w:r>
+        <w:t>. The admin will have access to both what the student and the instructors are able to see, with some additional capabilities. The admins will be able to see a list of students, and the classes they are enrolled in. In the same sense, they may access a specific class and see the list of students enrolled in it.</w:t>
+      </w:r>
+    </w:p>
+    <w:p/>
+    <w:p>
+      <w:pPr>
+        <w:pStyle w:val="ListParagraph"/>
+        <w:numPr>
+          <w:ilvl w:val="0"/>
+          <w:numId w:val="1"/>
+        </w:numPr>
+      </w:pPr>
+      <w:r>
+        <w:t xml:space="preserve">Accounts of both instructors </w:t>
+      </w:r>
+      <w:proofErr w:type="gramStart"/>
+      <w:r>
+        <w:t>or</w:t>
+      </w:r>
+      <w:proofErr w:type="gramEnd"/>
+      <w:r>
+        <w:t xml:space="preserve"> students will automatically be made, however there is an option for the administrator to manually make the account.  </w:t>
+      </w:r>
+    </w:p>
+    <w:p/>
+    <w:p>
+      <w:pPr>
+        <w:pStyle w:val="ListParagraph"/>
+        <w:numPr>
+          <w:ilvl w:val="0"/>
+          <w:numId w:val="1"/>
+        </w:numPr>
+      </w:pPr>
+      <w:r>
+        <w:t xml:space="preserve">The admin will also be able to check a specific account of a student, and see the students </w:t>
+      </w:r>
+      <w:r>
+        <w:t xml:space="preserve">logged </w:t>
+      </w:r>
+      <w:r>
+        <w:t>actions (</w:t>
+      </w:r>
+      <w:proofErr w:type="spellStart"/>
+      <w:r>
+        <w:t>i.e</w:t>
+      </w:r>
+      <w:proofErr w:type="spellEnd"/>
+      <w:r>
+        <w:t>: dropped MATH1503, enrolled in CS1073).</w:t>
+      </w:r>
+    </w:p>
+    <w:p>
+      <w:pPr>
+        <w:spacing w:after="160" w:line="259" w:lineRule="auto"/>
+      </w:pPr>
+      <w:r>
+        <w:br w:type="page"/>
+      </w:r>
+    </w:p>
+    <w:p>
+      <w:pPr>
+        <w:rPr>
+          <w:b/>
+          <w:bCs/>
+          <w:sz w:val="28"/>
+          <w:szCs w:val="28"/>
+        </w:rPr>
+      </w:pPr>
+      <w:r>
+        <w:rPr>
+          <w:b/>
+          <w:bCs/>
+          <w:sz w:val="28"/>
+          <w:szCs w:val="28"/>
+        </w:rPr>
+        <w:lastRenderedPageBreak/>
+        <w:t>Sequence Diagram</w:t>
+      </w:r>
+    </w:p>
+    <w:p>
+      <w:pPr>
+        <w:spacing w:after="160" w:line="259" w:lineRule="auto"/>
+        <w:rPr>
+          <w:b/>
+          <w:bCs/>
+        </w:rPr>
+      </w:pPr>
+      <w:r>
+        <w:rPr>
+          <w:b/>
+          <w:bCs/>
+        </w:rPr>
+        <w:br w:type="page"/>
+      </w:r>
+    </w:p>
+    <w:p>
+      <w:pPr>
+        <w:rPr>
+          <w:b/>
+          <w:bCs/>
+          <w:sz w:val="28"/>
+          <w:szCs w:val="28"/>
+        </w:rPr>
+      </w:pPr>
+      <w:r>
+        <w:rPr>
+          <w:b/>
+          <w:bCs/>
+          <w:sz w:val="28"/>
+          <w:szCs w:val="28"/>
+        </w:rPr>
+        <w:lastRenderedPageBreak/>
+        <w:t>Communication Diagram</w:t>
+      </w:r>
+    </w:p>
+    <w:p>
+      <w:pPr>
+        <w:spacing w:after="160" w:line="259" w:lineRule="auto"/>
+        <w:rPr>
+          <w:b/>
+          <w:bCs/>
+        </w:rPr>
+      </w:pPr>
+      <w:r>
+        <w:rPr>
+          <w:b/>
+          <w:bCs/>
+        </w:rPr>
+        <w:br w:type="page"/>
+      </w:r>
+    </w:p>
+    <w:p>
+      <w:pPr>
+        <w:rPr>
+          <w:b/>
+          <w:bCs/>
+          <w:sz w:val="28"/>
+          <w:szCs w:val="28"/>
+        </w:rPr>
+      </w:pPr>
+      <w:r>
+        <w:rPr>
+          <w:b/>
+          <w:bCs/>
+          <w:sz w:val="28"/>
+          <w:szCs w:val="28"/>
+        </w:rPr>
+        <w:lastRenderedPageBreak/>
+        <w:t>Use Case Diagram</w:t>
+      </w:r>
+    </w:p>
     <w:sectPr>
+      <w:headerReference w:type="even" r:id="rId9"/>
+      <w:headerReference w:type="default" r:id="rId10"/>
       <w:pgSz w:w="12240" w:h="15840"/>
       <w:pgMar w:top="1440" w:right="1440" w:bottom="1440" w:left="1440" w:header="720" w:footer="720" w:gutter="0"/>
+      <w:pgNumType w:start="0"/>
       <w:cols w:space="720"/>
+      <w:titlePg/>
       <w:docGrid w:linePitch="360"/>
     </w:sectPr>
   </w:body>
 </w:document>
 </file>
 
+<file path=word/endnotes.xml><?xml version="1.0" encoding="utf-8"?>
+<w:endnotes xmlns:wpc="http://schemas.microsoft.com/office/word/2010/wordprocessingCanvas" xmlns:cx="http://schemas.microsoft.com/office/drawing/2014/chartex" xmlns:cx1="http://schemas.microsoft.com/office/drawing/2015/9/8/chartex" xmlns:cx2="http://schemas.microsoft.com/office/drawing/2015/10/21/chartex" xmlns:cx3="http://schemas.microsoft.com/office/drawing/2016/5/9/chartex" xmlns:cx4="http://schemas.microsoft.com/office/drawing/2016/5/10/chartex" xmlns:cx5="http://schemas.microsoft.com/office/drawing/2016/5/11/chartex" xmlns:cx6="http://schemas.microsoft.com/office/drawing/2016/5/12/chartex" xmlns:cx7="http://schemas.microsoft.com/office/drawing/2016/5/13/chartex" xmlns:cx8="http://schemas.microsoft.com/office/drawing/2016/5/14/chartex" xmlns:mc="http://schemas.openxmlformats.org/markup-compatibility/2006" xmlns:aink="http://schemas.microsoft.com/office/drawing/2016/ink" xmlns:am3d="http://schemas.microsoft.com/office/drawing/2017/model3d" xmlns:o="urn:schemas-microsoft-com:office:office" xmlns:r="http://schemas.openxmlformats.org/officeDocument/2006/relationships" xmlns:m="http://schemas.openxmlformats.org/officeDocument/2006/math" xmlns:v="urn:schemas-microsoft-com:vml" xmlns:wp14="http://schemas.microsoft.com/office/word/2010/wordprocessingDrawing" xmlns:wp="http://schemas.openxmlformats.org/drawingml/2006/wordprocessingDrawing" xmlns:w10="urn:schemas-microsoft-com:office:word" xmlns:w="http://schemas.openxmlformats.org/wordprocessingml/2006/main" xmlns:w14="http://schemas.microsoft.com/office/word/2010/wordml" xmlns:w15="http://schemas.microsoft.com/office/word/2012/wordml" xmlns:w16cex="http://schemas.microsoft.com/office/word/2018/wordml/cex" xmlns:w16cid="http://schemas.microsoft.com/office/word/2016/wordml/cid" xmlns:w16="http://schemas.microsoft.com/office/word/2018/wordml" xmlns:w16se="http://schemas.microsoft.com/office/word/2015/wordml/symex" xmlns:wpg="http://schemas.microsoft.com/office/word/2010/wordprocessingGroup" xmlns:wpi="http://schemas.microsoft.com/office/word/2010/wordprocessingInk" xmlns:wne="http://schemas.microsoft.com/office/word/2006/wordml" xmlns:wps="http://schemas.microsoft.com/office/word/2010/wordprocessingShape" mc:Ignorable="w14 w15 w16se w16cid w16 w16cex wp14">
+  <w:endnote w:type="separator" w:id="-1">
+    <w:p>
+      <w:r>
+        <w:separator/>
+      </w:r>
+    </w:p>
+  </w:endnote>
+  <w:endnote w:type="continuationSeparator" w:id="0">
+    <w:p>
+      <w:r>
+        <w:continuationSeparator/>
+      </w:r>
+    </w:p>
+  </w:endnote>
+</w:endnotes>
+</file>
+
+<file path=word/footnotes.xml><?xml version="1.0" encoding="utf-8"?>
+<w:footnotes xmlns:wpc="http://schemas.microsoft.com/office/word/2010/wordprocessingCanvas" xmlns:cx="http://schemas.microsoft.com/office/drawing/2014/chartex" xmlns:cx1="http://schemas.microsoft.com/office/drawing/2015/9/8/chartex" xmlns:cx2="http://schemas.microsoft.com/office/drawing/2015/10/21/chartex" xmlns:cx3="http://schemas.microsoft.com/office/drawing/2016/5/9/chartex" xmlns:cx4="http://schemas.microsoft.com/office/drawing/2016/5/10/chartex" xmlns:cx5="http://schemas.microsoft.com/office/drawing/2016/5/11/chartex" xmlns:cx6="http://schemas.microsoft.com/office/drawing/2016/5/12/chartex" xmlns:cx7="http://schemas.microsoft.com/office/drawing/2016/5/13/chartex" xmlns:cx8="http://schemas.microsoft.com/office/drawing/2016/5/14/chartex" xmlns:mc="http://schemas.openxmlformats.org/markup-compatibility/2006" xmlns:aink="http://schemas.microsoft.com/office/drawing/2016/ink" xmlns:am3d="http://schemas.microsoft.com/office/drawing/2017/model3d" xmlns:o="urn:schemas-microsoft-com:office:office" xmlns:r="http://schemas.openxmlformats.org/officeDocument/2006/relationships" xmlns:m="http://schemas.openxmlformats.org/officeDocument/2006/math" xmlns:v="urn:schemas-microsoft-com:vml" xmlns:wp14="http://schemas.microsoft.com/office/word/2010/wordprocessingDrawing" xmlns:wp="http://schemas.openxmlformats.org/drawingml/2006/wordprocessingDrawing" xmlns:w10="urn:schemas-microsoft-com:office:word" xmlns:w="http://schemas.openxmlformats.org/wordprocessingml/2006/main" xmlns:w14="http://schemas.microsoft.com/office/word/2010/wordml" xmlns:w15="http://schemas.microsoft.com/office/word/2012/wordml" xmlns:w16cex="http://schemas.microsoft.com/office/word/2018/wordml/cex" xmlns:w16cid="http://schemas.microsoft.com/office/word/2016/wordml/cid" xmlns:w16="http://schemas.microsoft.com/office/word/2018/wordml" xmlns:w16se="http://schemas.microsoft.com/office/word/2015/wordml/symex" xmlns:wpg="http://schemas.microsoft.com/office/word/2010/wordprocessingGroup" xmlns:wpi="http://schemas.microsoft.com/office/word/2010/wordprocessingInk" xmlns:wne="http://schemas.microsoft.com/office/word/2006/wordml" xmlns:wps="http://schemas.microsoft.com/office/word/2010/wordprocessingShape" mc:Ignorable="w14 w15 w16se w16cid w16 w16cex wp14">
+  <w:footnote w:type="separator" w:id="-1">
+    <w:p>
+      <w:r>
+        <w:separator/>
+      </w:r>
+    </w:p>
+  </w:footnote>
+  <w:footnote w:type="continuationSeparator" w:id="0">
+    <w:p>
+      <w:r>
+        <w:continuationSeparator/>
+      </w:r>
+    </w:p>
+  </w:footnote>
+</w:footnotes>
+</file>
+
+<file path=word/header1.xml><?xml version="1.0" encoding="utf-8"?>
+<w:hdr xmlns:wpc="http://schemas.microsoft.com/office/word/2010/wordprocessingCanvas" xmlns:cx="http://schemas.microsoft.com/office/drawing/2014/chartex" xmlns:cx1="http://schemas.microsoft.com/office/drawing/2015/9/8/chartex" xmlns:cx2="http://schemas.microsoft.com/office/drawing/2015/10/21/chartex" xmlns:cx3="http://schemas.microsoft.com/office/drawing/2016/5/9/chartex" xmlns:cx4="http://schemas.microsoft.com/office/drawing/2016/5/10/chartex" xmlns:cx5="http://schemas.microsoft.com/office/drawing/2016/5/11/chartex" xmlns:cx6="http://schemas.microsoft.com/office/drawing/2016/5/12/chartex" xmlns:cx7="http://schemas.microsoft.com/office/drawing/2016/5/13/chartex" xmlns:cx8="http://schemas.microsoft.com/office/drawing/2016/5/14/chartex" xmlns:mc="http://schemas.openxmlformats.org/markup-compatibility/2006" xmlns:aink="http://schemas.microsoft.com/office/drawing/2016/ink" xmlns:am3d="http://schemas.microsoft.com/office/drawing/2017/model3d" xmlns:o="urn:schemas-microsoft-com:office:office" xmlns:r="http://schemas.openxmlformats.org/officeDocument/2006/relationships" xmlns:m="http://schemas.openxmlformats.org/officeDocument/2006/math" xmlns:v="urn:schemas-microsoft-com:vml" xmlns:wp14="http://schemas.microsoft.com/office/word/2010/wordprocessingDrawing" xmlns:wp="http://schemas.openxmlformats.org/drawingml/2006/wordprocessingDrawing" xmlns:w10="urn:schemas-microsoft-com:office:word" xmlns:w="http://schemas.openxmlformats.org/wordprocessingml/2006/main" xmlns:w14="http://schemas.microsoft.com/office/word/2010/wordml" xmlns:w15="http://schemas.microsoft.com/office/word/2012/wordml" xmlns:w16cex="http://schemas.microsoft.com/office/word/2018/wordml/cex" xmlns:w16cid="http://schemas.microsoft.com/office/word/2016/wordml/cid" xmlns:w16="http://schemas.microsoft.com/office/word/2018/wordml" xmlns:w16se="http://schemas.microsoft.com/office/word/2015/wordml/symex" xmlns:wpg="http://schemas.microsoft.com/office/word/2010/wordprocessingGroup" xmlns:wpi="http://schemas.microsoft.com/office/word/2010/wordprocessingInk" xmlns:wne="http://schemas.microsoft.com/office/word/2006/wordml" xmlns:wps="http://schemas.microsoft.com/office/word/2010/wordprocessingShape" mc:Ignorable="w14 w15 w16se w16cid w16 w16cex wp14">
+  <w:sdt>
+    <w:sdtPr>
+      <w:rPr>
+        <w:rStyle w:val="PageNumber"/>
+      </w:rPr>
+      <w:id w:val="1675919542"/>
+      <w:docPartObj>
+        <w:docPartGallery w:val="Page Numbers (Top of Page)"/>
+        <w:docPartUnique/>
+      </w:docPartObj>
+    </w:sdtPr>
+    <w:sdtContent>
+      <w:p>
+        <w:pPr>
+          <w:pStyle w:val="Header"/>
+          <w:framePr w:wrap="none" w:vAnchor="text" w:hAnchor="margin" w:xAlign="right" w:y="1"/>
+          <w:rPr>
+            <w:rStyle w:val="PageNumber"/>
+          </w:rPr>
+        </w:pPr>
+        <w:r>
+          <w:rPr>
+            <w:rStyle w:val="PageNumber"/>
+          </w:rPr>
+          <w:fldChar w:fldCharType="begin"/>
+        </w:r>
+        <w:r>
+          <w:rPr>
+            <w:rStyle w:val="PageNumber"/>
+          </w:rPr>
+          <w:instrText xml:space="preserve"> PAGE </w:instrText>
+        </w:r>
+        <w:r>
+          <w:rPr>
+            <w:rStyle w:val="PageNumber"/>
+          </w:rPr>
+          <w:fldChar w:fldCharType="end"/>
+        </w:r>
+      </w:p>
+    </w:sdtContent>
+  </w:sdt>
+  <w:p>
+    <w:pPr>
+      <w:pStyle w:val="Header"/>
+      <w:ind w:right="360"/>
+    </w:pPr>
+  </w:p>
+</w:hdr>
+</file>
+
+<file path=word/header2.xml><?xml version="1.0" encoding="utf-8"?>
+<w:hdr xmlns:wpc="http://schemas.microsoft.com/office/word/2010/wordprocessingCanvas" xmlns:cx="http://schemas.microsoft.com/office/drawing/2014/chartex" xmlns:cx1="http://schemas.microsoft.com/office/drawing/2015/9/8/chartex" xmlns:cx2="http://schemas.microsoft.com/office/drawing/2015/10/21/chartex" xmlns:cx3="http://schemas.microsoft.com/office/drawing/2016/5/9/chartex" xmlns:cx4="http://schemas.microsoft.com/office/drawing/2016/5/10/chartex" xmlns:cx5="http://schemas.microsoft.com/office/drawing/2016/5/11/chartex" xmlns:cx6="http://schemas.microsoft.com/office/drawing/2016/5/12/chartex" xmlns:cx7="http://schemas.microsoft.com/office/drawing/2016/5/13/chartex" xmlns:cx8="http://schemas.microsoft.com/office/drawing/2016/5/14/chartex" xmlns:mc="http://schemas.openxmlformats.org/markup-compatibility/2006" xmlns:aink="http://schemas.microsoft.com/office/drawing/2016/ink" xmlns:am3d="http://schemas.microsoft.com/office/drawing/2017/model3d" xmlns:o="urn:schemas-microsoft-com:office:office" xmlns:r="http://schemas.openxmlformats.org/officeDocument/2006/relationships" xmlns:m="http://schemas.openxmlformats.org/officeDocument/2006/math" xmlns:v="urn:schemas-microsoft-com:vml" xmlns:wp14="http://schemas.microsoft.com/office/word/2010/wordprocessingDrawing" xmlns:wp="http://schemas.openxmlformats.org/drawingml/2006/wordprocessingDrawing" xmlns:w10="urn:schemas-microsoft-com:office:word" xmlns:w="http://schemas.openxmlformats.org/wordprocessingml/2006/main" xmlns:w14="http://schemas.microsoft.com/office/word/2010/wordml" xmlns:w15="http://schemas.microsoft.com/office/word/2012/wordml" xmlns:w16cex="http://schemas.microsoft.com/office/word/2018/wordml/cex" xmlns:w16cid="http://schemas.microsoft.com/office/word/2016/wordml/cid" xmlns:w16="http://schemas.microsoft.com/office/word/2018/wordml" xmlns:w16se="http://schemas.microsoft.com/office/word/2015/wordml/symex" xmlns:wpg="http://schemas.microsoft.com/office/word/2010/wordprocessingGroup" xmlns:wpi="http://schemas.microsoft.com/office/word/2010/wordprocessingInk" xmlns:wne="http://schemas.microsoft.com/office/word/2006/wordml" xmlns:wps="http://schemas.microsoft.com/office/word/2010/wordprocessingShape" mc:Ignorable="w14 w15 w16se w16cid w16 w16cex wp14">
+  <w:sdt>
+    <w:sdtPr>
+      <w:rPr>
+        <w:rStyle w:val="PageNumber"/>
+      </w:rPr>
+      <w:id w:val="214933152"/>
+      <w:docPartObj>
+        <w:docPartGallery w:val="Page Numbers (Top of Page)"/>
+        <w:docPartUnique/>
+      </w:docPartObj>
+    </w:sdtPr>
+    <w:sdtContent>
+      <w:p>
+        <w:pPr>
+          <w:pStyle w:val="Header"/>
+          <w:framePr w:wrap="none" w:vAnchor="text" w:hAnchor="margin" w:xAlign="right" w:y="1"/>
+          <w:rPr>
+            <w:rStyle w:val="PageNumber"/>
+          </w:rPr>
+        </w:pPr>
+        <w:r>
+          <w:rPr>
+            <w:rStyle w:val="PageNumber"/>
+          </w:rPr>
+          <w:fldChar w:fldCharType="begin"/>
+        </w:r>
+        <w:r>
+          <w:rPr>
+            <w:rStyle w:val="PageNumber"/>
+          </w:rPr>
+          <w:instrText xml:space="preserve"> PAGE </w:instrText>
+        </w:r>
+        <w:r>
+          <w:rPr>
+            <w:rStyle w:val="PageNumber"/>
+          </w:rPr>
+          <w:fldChar w:fldCharType="separate"/>
+        </w:r>
+        <w:r>
+          <w:rPr>
+            <w:rStyle w:val="PageNumber"/>
+            <w:noProof/>
+          </w:rPr>
+          <w:t>1</w:t>
+        </w:r>
+        <w:r>
+          <w:rPr>
+            <w:rStyle w:val="PageNumber"/>
+          </w:rPr>
+          <w:fldChar w:fldCharType="end"/>
+        </w:r>
+      </w:p>
+    </w:sdtContent>
+  </w:sdt>
+  <w:p>
+    <w:pPr>
+      <w:pStyle w:val="Header"/>
+      <w:ind w:right="360"/>
+    </w:pPr>
+  </w:p>
+</w:hdr>
+</file>
+
+<file path=word/numbering.xml><?xml version="1.0" encoding="utf-8"?>
+<w:numbering xmlns:wpc="http://schemas.microsoft.com/office/word/2010/wordprocessingCanvas" xmlns:cx="http://schemas.microsoft.com/office/drawing/2014/chartex" xmlns:cx1="http://schemas.microsoft.com/office/drawing/2015/9/8/chartex" xmlns:cx2="http://schemas.microsoft.com/office/drawing/2015/10/21/chartex" xmlns:cx3="http://schemas.microsoft.com/office/drawing/2016/5/9/chartex" xmlns:cx4="http://schemas.microsoft.com/office/drawing/2016/5/10/chartex" xmlns:cx5="http://schemas.microsoft.com/office/drawing/2016/5/11/chartex" xmlns:cx6="http://schemas.microsoft.com/office/drawing/2016/5/12/chartex" xmlns:cx7="http://schemas.microsoft.com/office/drawing/2016/5/13/chartex" xmlns:cx8="http://schemas.microsoft.com/office/drawing/2016/5/14/chartex" xmlns:mc="http://schemas.openxmlformats.org/markup-compatibility/2006" xmlns:aink="http://schemas.microsoft.com/office/drawing/2016/ink" xmlns:am3d="http://schemas.microsoft.com/office/drawing/2017/model3d" xmlns:o="urn:schemas-microsoft-com:office:office" xmlns:r="http://schemas.openxmlformats.org/officeDocument/2006/relationships" xmlns:m="http://schemas.openxmlformats.org/officeDocument/2006/math" xmlns:v="urn:schemas-microsoft-com:vml" xmlns:wp14="http://schemas.microsoft.com/office/word/2010/wordprocessingDrawing" xmlns:wp="http://schemas.openxmlformats.org/drawingml/2006/wordprocessingDrawing" xmlns:w10="urn:schemas-microsoft-com:office:word" xmlns:w="http://schemas.openxmlformats.org/wordprocessingml/2006/main" xmlns:w14="http://schemas.microsoft.com/office/word/2010/wordml" xmlns:w15="http://schemas.microsoft.com/office/word/2012/wordml" xmlns:w16cex="http://schemas.microsoft.com/office/word/2018/wordml/cex" xmlns:w16cid="http://schemas.microsoft.com/office/word/2016/wordml/cid" xmlns:w16="http://schemas.microsoft.com/office/word/2018/wordml" xmlns:w16se="http://schemas.microsoft.com/office/word/2015/wordml/symex" xmlns:wpg="http://schemas.microsoft.com/office/word/2010/wordprocessingGroup" xmlns:wpi="http://schemas.microsoft.com/office/word/2010/wordprocessingInk" xmlns:wne="http://schemas.microsoft.com/office/word/2006/wordml" xmlns:wps="http://schemas.microsoft.com/office/word/2010/wordprocessingShape" mc:Ignorable="w14 w15 w16se w16cid w16 w16cex wp14">
+  <w:abstractNum w:abstractNumId="0" w15:restartNumberingAfterBreak="0">
+    <w:nsid w:val="102D3099"/>
+    <w:multiLevelType w:val="hybridMultilevel"/>
+    <w:tmpl w:val="715EAE1C"/>
+    <w:lvl w:ilvl="0" w:tplc="85B4C40C">
+      <w:numFmt w:val="bullet"/>
+      <w:lvlText w:val="-"/>
+      <w:lvlJc w:val="left"/>
+      <w:pPr>
+        <w:ind w:left="720" w:hanging="360"/>
+      </w:pPr>
+      <w:rPr>
+        <w:rFonts w:ascii="Times New Roman" w:eastAsia="Times New Roman" w:hAnsi="Times New Roman" w:cs="Times New Roman" w:hint="default"/>
+      </w:rPr>
+    </w:lvl>
+    <w:lvl w:ilvl="1" w:tplc="04090003" w:tentative="1">
+      <w:start w:val="1"/>
+      <w:numFmt w:val="bullet"/>
+      <w:lvlText w:val="o"/>
+      <w:lvlJc w:val="left"/>
+      <w:pPr>
+        <w:ind w:left="1440" w:hanging="360"/>
+      </w:pPr>
+      <w:rPr>
+        <w:rFonts w:ascii="Courier New" w:hAnsi="Courier New" w:cs="Courier New" w:hint="default"/>
+      </w:rPr>
+    </w:lvl>
+    <w:lvl w:ilvl="2" w:tplc="04090005" w:tentative="1">
+      <w:start w:val="1"/>
+      <w:numFmt w:val="bullet"/>
+      <w:lvlText w:val=""/>
+      <w:lvlJc w:val="left"/>
+      <w:pPr>
+        <w:ind w:left="2160" w:hanging="360"/>
+      </w:pPr>
+      <w:rPr>
+        <w:rFonts w:ascii="Wingdings" w:hAnsi="Wingdings" w:hint="default"/>
+      </w:rPr>
+    </w:lvl>
+    <w:lvl w:ilvl="3" w:tplc="04090001" w:tentative="1">
+      <w:start w:val="1"/>
+      <w:numFmt w:val="bullet"/>
+      <w:lvlText w:val=""/>
+      <w:lvlJc w:val="left"/>
+      <w:pPr>
+        <w:ind w:left="2880" w:hanging="360"/>
+      </w:pPr>
+      <w:rPr>
+        <w:rFonts w:ascii="Symbol" w:hAnsi="Symbol" w:hint="default"/>
+      </w:rPr>
+    </w:lvl>
+    <w:lvl w:ilvl="4" w:tplc="04090003" w:tentative="1">
+      <w:start w:val="1"/>
+      <w:numFmt w:val="bullet"/>
+      <w:lvlText w:val="o"/>
+      <w:lvlJc w:val="left"/>
+      <w:pPr>
+        <w:ind w:left="3600" w:hanging="360"/>
+      </w:pPr>
+      <w:rPr>
+        <w:rFonts w:ascii="Courier New" w:hAnsi="Courier New" w:cs="Courier New" w:hint="default"/>
+      </w:rPr>
+    </w:lvl>
+    <w:lvl w:ilvl="5" w:tplc="04090005" w:tentative="1">
+      <w:start w:val="1"/>
+      <w:numFmt w:val="bullet"/>
+      <w:lvlText w:val=""/>
+      <w:lvlJc w:val="left"/>
+      <w:pPr>
+        <w:ind w:left="4320" w:hanging="360"/>
+      </w:pPr>
+      <w:rPr>
+        <w:rFonts w:ascii="Wingdings" w:hAnsi="Wingdings" w:hint="default"/>
+      </w:rPr>
+    </w:lvl>
+    <w:lvl w:ilvl="6" w:tplc="04090001" w:tentative="1">
+      <w:start w:val="1"/>
+      <w:numFmt w:val="bullet"/>
+      <w:lvlText w:val=""/>
+      <w:lvlJc w:val="left"/>
+      <w:pPr>
+        <w:ind w:left="5040" w:hanging="360"/>
+      </w:pPr>
+      <w:rPr>
+        <w:rFonts w:ascii="Symbol" w:hAnsi="Symbol" w:hint="default"/>
+      </w:rPr>
+    </w:lvl>
+    <w:lvl w:ilvl="7" w:tplc="04090003" w:tentative="1">
+      <w:start w:val="1"/>
+      <w:numFmt w:val="bullet"/>
+      <w:lvlText w:val="o"/>
+      <w:lvlJc w:val="left"/>
+      <w:pPr>
+        <w:ind w:left="5760" w:hanging="360"/>
+      </w:pPr>
+      <w:rPr>
+        <w:rFonts w:ascii="Courier New" w:hAnsi="Courier New" w:cs="Courier New" w:hint="default"/>
+      </w:rPr>
+    </w:lvl>
+    <w:lvl w:ilvl="8" w:tplc="04090005" w:tentative="1">
+      <w:start w:val="1"/>
+      <w:numFmt w:val="bullet"/>
+      <w:lvlText w:val=""/>
+      <w:lvlJc w:val="left"/>
+      <w:pPr>
+        <w:ind w:left="6480" w:hanging="360"/>
+      </w:pPr>
+      <w:rPr>
+        <w:rFonts w:ascii="Wingdings" w:hAnsi="Wingdings" w:hint="default"/>
+      </w:rPr>
+    </w:lvl>
+  </w:abstractNum>
+  <w:num w:numId="1">
+    <w:abstractNumId w:val="0"/>
+  </w:num>
+</w:numbering>
+</file>
+
 <file path=word/styles.xml><?xml version="1.0" encoding="utf-8"?>
-<w:styles xmlns:mc="http://schemas.openxmlformats.org/markup-compatibility/2006" xmlns:r="http://schemas.openxmlformats.org/officeDocument/2006/relationships" xmlns:w="http://schemas.openxmlformats.org/wordprocessingml/2006/main" xmlns:w14="http://schemas.microsoft.com/office/word/2010/wordml" xmlns:w15="http://schemas.microsoft.com/office/word/2012/wordml" xmlns:w16cid="http://schemas.microsoft.com/office/word/2016/wordml/cid" xmlns:w16se="http://schemas.microsoft.com/office/word/2015/wordml/symex" mc:Ignorable="w14 w15 w16se w16cid">
+<w:styles xmlns:mc="http://schemas.openxmlformats.org/markup-compatibility/2006" xmlns:r="http://schemas.openxmlformats.org/officeDocument/2006/relationships" xmlns:w="http://schemas.openxmlformats.org/wordprocessingml/2006/main" xmlns:w14="http://schemas.microsoft.com/office/word/2010/wordml" xmlns:w15="http://schemas.microsoft.com/office/word/2012/wordml" xmlns:w16cex="http://schemas.microsoft.com/office/word/2018/wordml/cex" xmlns:w16cid="http://schemas.microsoft.com/office/word/2016/wordml/cid" xmlns:w16="http://schemas.microsoft.com/office/word/2018/wordml" xmlns:w16se="http://schemas.microsoft.com/office/word/2015/wordml/symex" mc:Ignorable="w14 w15 w16se w16cid w16 w16cex">
   <w:docDefaults>
     <w:rPrDefault>
       <w:rPr>
@@ -447,11 +1970,12 @@
   <w:style w:type="paragraph" w:default="1" w:styleId="Normal">
     <w:name w:val="Normal"/>
     <w:qFormat/>
-    <w:rsid w:val="00490A31"/>
+    <w:rsid w:val="00DF0BC7"/>
     <w:pPr>
       <w:spacing w:after="0" w:line="240" w:lineRule="auto"/>
     </w:pPr>
     <w:rPr>
+      <w:rFonts w:ascii="Times New Roman" w:eastAsia="Times New Roman" w:hAnsi="Times New Roman" w:cs="Times New Roman"/>
       <w:sz w:val="24"/>
       <w:szCs w:val="24"/>
       <w:lang w:val="en-CA"/>
@@ -483,6 +2007,100 @@
     <w:uiPriority w:val="99"/>
     <w:semiHidden/>
     <w:unhideWhenUsed/>
+  </w:style>
+  <w:style w:type="paragraph" w:styleId="Header">
+    <w:name w:val="header"/>
+    <w:basedOn w:val="Normal"/>
+    <w:link w:val="HeaderChar"/>
+    <w:uiPriority w:val="99"/>
+    <w:unhideWhenUsed/>
+    <w:rsid w:val="005D5105"/>
+    <w:pPr>
+      <w:tabs>
+        <w:tab w:val="center" w:pos="4680"/>
+        <w:tab w:val="right" w:pos="9360"/>
+      </w:tabs>
+    </w:pPr>
+  </w:style>
+  <w:style w:type="character" w:customStyle="1" w:styleId="HeaderChar">
+    <w:name w:val="Header Char"/>
+    <w:basedOn w:val="DefaultParagraphFont"/>
+    <w:link w:val="Header"/>
+    <w:uiPriority w:val="99"/>
+    <w:rsid w:val="005D5105"/>
+    <w:rPr>
+      <w:rFonts w:ascii="Times New Roman" w:eastAsia="Times New Roman" w:hAnsi="Times New Roman" w:cs="Times New Roman"/>
+      <w:sz w:val="24"/>
+      <w:szCs w:val="24"/>
+      <w:lang w:val="en-CA"/>
+    </w:rPr>
+  </w:style>
+  <w:style w:type="character" w:styleId="PageNumber">
+    <w:name w:val="page number"/>
+    <w:basedOn w:val="DefaultParagraphFont"/>
+    <w:uiPriority w:val="99"/>
+    <w:semiHidden/>
+    <w:unhideWhenUsed/>
+    <w:rsid w:val="005D5105"/>
+  </w:style>
+  <w:style w:type="paragraph" w:styleId="NoSpacing">
+    <w:name w:val="No Spacing"/>
+    <w:link w:val="NoSpacingChar"/>
+    <w:uiPriority w:val="1"/>
+    <w:qFormat/>
+    <w:rsid w:val="005D5105"/>
+    <w:pPr>
+      <w:spacing w:after="0" w:line="240" w:lineRule="auto"/>
+    </w:pPr>
+    <w:rPr>
+      <w:rFonts w:eastAsiaTheme="minorEastAsia"/>
+      <w:lang w:eastAsia="zh-CN"/>
+    </w:rPr>
+  </w:style>
+  <w:style w:type="character" w:customStyle="1" w:styleId="NoSpacingChar">
+    <w:name w:val="No Spacing Char"/>
+    <w:basedOn w:val="DefaultParagraphFont"/>
+    <w:link w:val="NoSpacing"/>
+    <w:uiPriority w:val="1"/>
+    <w:rsid w:val="005D5105"/>
+    <w:rPr>
+      <w:rFonts w:eastAsiaTheme="minorEastAsia"/>
+      <w:lang w:eastAsia="zh-CN"/>
+    </w:rPr>
+  </w:style>
+  <w:style w:type="paragraph" w:styleId="ListParagraph">
+    <w:name w:val="List Paragraph"/>
+    <w:basedOn w:val="Normal"/>
+    <w:uiPriority w:val="34"/>
+    <w:qFormat/>
+    <w:rsid w:val="00A874C1"/>
+    <w:pPr>
+      <w:ind w:left="720"/>
+      <w:contextualSpacing/>
+    </w:pPr>
+  </w:style>
+  <w:style w:type="character" w:styleId="Hyperlink">
+    <w:name w:val="Hyperlink"/>
+    <w:basedOn w:val="DefaultParagraphFont"/>
+    <w:uiPriority w:val="99"/>
+    <w:unhideWhenUsed/>
+    <w:rsid w:val="00820D6F"/>
+    <w:rPr>
+      <w:color w:val="0563C1" w:themeColor="hyperlink"/>
+      <w:u w:val="single"/>
+    </w:rPr>
+  </w:style>
+  <w:style w:type="character" w:styleId="UnresolvedMention">
+    <w:name w:val="Unresolved Mention"/>
+    <w:basedOn w:val="DefaultParagraphFont"/>
+    <w:uiPriority w:val="99"/>
+    <w:semiHidden/>
+    <w:unhideWhenUsed/>
+    <w:rsid w:val="00820D6F"/>
+    <w:rPr>
+      <w:color w:val="605E5C"/>
+      <w:shd w:val="clear" w:color="auto" w:fill="E1DFDD"/>
+    </w:rPr>
   </w:style>
 </w:styles>
 </file>
@@ -780,4 +2398,23 @@
     </a:ext>
   </a:extLst>
 </a:theme>
+</file>
+
+<file path=customXml/item1.xml><?xml version="1.0" encoding="utf-8"?>
+<CoverPageProperties xmlns="http://schemas.microsoft.com/office/2006/coverPageProps">
+  <PublishDate/>
+  <Abstract/>
+  <CompanyAddress>212 McAlister Dr</CompanyAddress>
+  <CompanyPhone/>
+  <CompanyFax/>
+  <CompanyEmail/>
+</CoverPageProperties>
+</file>
+
+<file path=customXml/itemProps1.xml><?xml version="1.0" encoding="utf-8"?>
+<ds:datastoreItem xmlns:ds="http://schemas.openxmlformats.org/officeDocument/2006/customXml" ds:itemID="{55AF091B-3C7A-41E3-B477-F2FDAA23CFDA}">
+  <ds:schemaRefs>
+    <ds:schemaRef ds:uri="http://schemas.microsoft.com/office/2006/coverPageProps"/>
+  </ds:schemaRefs>
+</ds:datastoreItem>
 </file>
</xml_diff>

<commit_message>
Added first draft of UML diagrams and added to architecture draft
</commit_message>
<xml_diff>
--- a/Architecture Draft.docx
+++ b/Architecture Draft.docx
@@ -1,6 +1,6 @@
 
 <file path=word/document.xml><?xml version="1.0" encoding="utf-8"?>
-<w:document xmlns:wpc="http://schemas.microsoft.com/office/word/2010/wordprocessingCanvas" xmlns:cx="http://schemas.microsoft.com/office/drawing/2014/chartex" xmlns:cx1="http://schemas.microsoft.com/office/drawing/2015/9/8/chartex" xmlns:cx2="http://schemas.microsoft.com/office/drawing/2015/10/21/chartex" xmlns:cx3="http://schemas.microsoft.com/office/drawing/2016/5/9/chartex" xmlns:cx4="http://schemas.microsoft.com/office/drawing/2016/5/10/chartex" xmlns:cx5="http://schemas.microsoft.com/office/drawing/2016/5/11/chartex" xmlns:cx6="http://schemas.microsoft.com/office/drawing/2016/5/12/chartex" xmlns:cx7="http://schemas.microsoft.com/office/drawing/2016/5/13/chartex" xmlns:cx8="http://schemas.microsoft.com/office/drawing/2016/5/14/chartex" xmlns:mc="http://schemas.openxmlformats.org/markup-compatibility/2006" xmlns:aink="http://schemas.microsoft.com/office/drawing/2016/ink" xmlns:am3d="http://schemas.microsoft.com/office/drawing/2017/model3d" xmlns:o="urn:schemas-microsoft-com:office:office" xmlns:r="http://schemas.openxmlformats.org/officeDocument/2006/relationships" xmlns:m="http://schemas.openxmlformats.org/officeDocument/2006/math" xmlns:v="urn:schemas-microsoft-com:vml" xmlns:wp14="http://schemas.microsoft.com/office/word/2010/wordprocessingDrawing" xmlns:wp="http://schemas.openxmlformats.org/drawingml/2006/wordprocessingDrawing" xmlns:w10="urn:schemas-microsoft-com:office:word" xmlns:w="http://schemas.openxmlformats.org/wordprocessingml/2006/main" xmlns:w14="http://schemas.microsoft.com/office/word/2010/wordml" xmlns:w15="http://schemas.microsoft.com/office/word/2012/wordml" xmlns:w16cex="http://schemas.microsoft.com/office/word/2018/wordml/cex" xmlns:w16cid="http://schemas.microsoft.com/office/word/2016/wordml/cid" xmlns:w16="http://schemas.microsoft.com/office/word/2018/wordml" xmlns:w16se="http://schemas.microsoft.com/office/word/2015/wordml/symex" xmlns:wpg="http://schemas.microsoft.com/office/word/2010/wordprocessingGroup" xmlns:wpi="http://schemas.microsoft.com/office/word/2010/wordprocessingInk" xmlns:wne="http://schemas.microsoft.com/office/word/2006/wordml" xmlns:wps="http://schemas.microsoft.com/office/word/2010/wordprocessingShape" mc:Ignorable="w14 w15 w16se w16cid w16 w16cex wp14">
+<w:document xmlns:wpc="http://schemas.microsoft.com/office/word/2010/wordprocessingCanvas" xmlns:cx="http://schemas.microsoft.com/office/drawing/2014/chartex" xmlns:cx1="http://schemas.microsoft.com/office/drawing/2015/9/8/chartex" xmlns:cx2="http://schemas.microsoft.com/office/drawing/2015/10/21/chartex" xmlns:cx3="http://schemas.microsoft.com/office/drawing/2016/5/9/chartex" xmlns:cx4="http://schemas.microsoft.com/office/drawing/2016/5/10/chartex" xmlns:cx5="http://schemas.microsoft.com/office/drawing/2016/5/11/chartex" xmlns:cx6="http://schemas.microsoft.com/office/drawing/2016/5/12/chartex" xmlns:cx7="http://schemas.microsoft.com/office/drawing/2016/5/13/chartex" xmlns:cx8="http://schemas.microsoft.com/office/drawing/2016/5/14/chartex" xmlns:mc="http://schemas.openxmlformats.org/markup-compatibility/2006" xmlns:aink="http://schemas.microsoft.com/office/drawing/2016/ink" xmlns:am3d="http://schemas.microsoft.com/office/drawing/2017/model3d" xmlns:o="urn:schemas-microsoft-com:office:office" xmlns:r="http://schemas.openxmlformats.org/officeDocument/2006/relationships" xmlns:m="http://schemas.openxmlformats.org/officeDocument/2006/math" xmlns:v="urn:schemas-microsoft-com:vml" xmlns:wp14="http://schemas.microsoft.com/office/word/2010/wordprocessingDrawing" xmlns:wp="http://schemas.openxmlformats.org/drawingml/2006/wordprocessingDrawing" xmlns:w10="urn:schemas-microsoft-com:office:word" xmlns:w="http://schemas.openxmlformats.org/wordprocessingml/2006/main" xmlns:w14="http://schemas.microsoft.com/office/word/2010/wordml" xmlns:w15="http://schemas.microsoft.com/office/word/2012/wordml" xmlns:w16cid="http://schemas.microsoft.com/office/word/2016/wordml/cid" xmlns:w16se="http://schemas.microsoft.com/office/word/2015/wordml/symex" xmlns:wpg="http://schemas.microsoft.com/office/word/2010/wordprocessingGroup" xmlns:wpi="http://schemas.microsoft.com/office/word/2010/wordprocessingInk" xmlns:wne="http://schemas.microsoft.com/office/word/2006/wordml" xmlns:wps="http://schemas.microsoft.com/office/word/2010/wordprocessingShape" mc:Ignorable="w14 w15 w16se w16cid wp14">
   <w:body>
     <w:sdt>
       <w:sdtPr>
@@ -10,6 +10,7 @@
           <w:docPartUnique/>
         </w:docPartObj>
       </w:sdtPr>
+      <w:sdtEndPr/>
       <w:sdtContent>
         <w:p>
           <w:r>
@@ -67,6 +68,7 @@
                                   <w15:appearance w15:val="hidden"/>
                                   <w:text/>
                                 </w:sdtPr>
+                                <w:sdtEndPr/>
                                 <w:sdtContent>
                                   <w:p>
                                     <w:pPr>
@@ -118,6 +120,7 @@
                                     <w15:appearance w15:val="hidden"/>
                                     <w:text/>
                                   </w:sdtPr>
+                                  <w:sdtEndPr/>
                                   <w:sdtContent>
                                     <w:r>
                                       <w:rPr>
@@ -156,6 +159,7 @@
                                     <w15:appearance w15:val="hidden"/>
                                     <w:text/>
                                   </w:sdtPr>
+                                  <w:sdtEndPr/>
                                   <w:sdtContent>
                                     <w:r>
                                       <w:rPr>
@@ -198,13 +202,13 @@
                   </wp:anchor>
                 </w:drawing>
               </mc:Choice>
-              <mc:Fallback>
+              <mc:Fallback xmlns:w16="http://schemas.microsoft.com/office/word/2018/wordml" xmlns:w16cex="http://schemas.microsoft.com/office/word/2018/wordml/cex">
                 <w:pict>
                   <v:shapetype w14:anchorId="2637A498" id="_x0000_t202" coordsize="21600,21600" o:spt="202" path="m,l,21600r21600,l21600,xe">
                     <v:stroke joinstyle="miter"/>
                     <v:path gradientshapeok="t" o:connecttype="rect"/>
                   </v:shapetype>
-                  <v:shape id="Text Box 36" o:spid="_x0000_s1026" type="#_x0000_t202" alt="Title: Title and subtitle" style="position:absolute;margin-left:0;margin-top:0;width:435.75pt;height:214.55pt;z-index:251661312;visibility:visible;mso-wrap-style:square;mso-width-percent:890;mso-height-percent:0;mso-wrap-distance-left:9pt;mso-wrap-distance-top:0;mso-wrap-distance-right:9pt;mso-wrap-distance-bottom:0;mso-position-horizontal:left;mso-position-horizontal-relative:page;mso-position-vertical:bottom;mso-position-vertical-relative:page;mso-width-percent:890;mso-height-percent:0;mso-width-relative:page;mso-height-relative:margin;v-text-anchor:bottom" o:gfxdata="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" filled="f" stroked="f" strokeweight=".5pt">
+                  <v:shape id="Text Box 36" o:spid="_x0000_s1026" type="#_x0000_t202" alt="Title: Title and subtitle" style="position:absolute;margin-left:0;margin-top:0;width:435.75pt;height:214.55pt;z-index:251661312;visibility:visible;mso-wrap-style:square;mso-width-percent:890;mso-height-percent:0;mso-wrap-distance-left:9pt;mso-wrap-distance-top:0;mso-wrap-distance-right:9pt;mso-wrap-distance-bottom:0;mso-position-horizontal:left;mso-position-horizontal-relative:page;mso-position-vertical:bottom;mso-position-vertical-relative:page;mso-width-percent:890;mso-height-percent:0;mso-width-relative:page;mso-height-relative:margin;v-text-anchor:bottom" o:gfxdata="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" filled="f" stroked="f" strokeweight=".5pt">
                     <v:textbox inset="93.6pt,7.2pt,0,1in">
                       <w:txbxContent>
                         <w:sdt>
@@ -425,9 +429,9 @@
                   </wp:anchor>
                 </w:drawing>
               </mc:Choice>
-              <mc:Fallback>
+              <mc:Fallback xmlns:w16="http://schemas.microsoft.com/office/word/2018/wordml" xmlns:w16cex="http://schemas.microsoft.com/office/word/2018/wordml/cex">
                 <w:pict>
-                  <v:line w14:anchorId="6D4D7C02" id="Straight Connector 37" o:spid="_x0000_s1026" style="position:absolute;z-index:-251656192;visibility:visible;mso-wrap-style:square;mso-height-percent:795;mso-left-percent:100;mso-top-percent:150;mso-wrap-distance-left:9pt;mso-wrap-distance-top:0;mso-wrap-distance-right:9pt;mso-wrap-distance-bottom:0;mso-position-horizontal-relative:page;mso-position-vertical-relative:page;mso-height-percent:795;mso-left-percent:100;mso-top-percent:150;mso-height-relative:page" from="0,0" to="0,121.5pt" o:gfxdata="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" strokecolor="#272727 [2749]" strokeweight="2.25pt">
+                  <v:line w14:anchorId="6D4D7C02" id="Straight Connector 37" o:spid="_x0000_s1026" style="position:absolute;z-index:-251656192;visibility:visible;mso-wrap-style:square;mso-height-percent:795;mso-left-percent:100;mso-top-percent:150;mso-wrap-distance-left:9pt;mso-wrap-distance-top:0;mso-wrap-distance-right:9pt;mso-wrap-distance-bottom:0;mso-position-horizontal-relative:page;mso-position-vertical-relative:page;mso-height-percent:795;mso-left-percent:100;mso-top-percent:150;mso-height-relative:page" from="0,0" to="0,121.5pt" o:gfxdata="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" strokecolor="#272727 [2749]" strokeweight="2.25pt">
                     <v:stroke joinstyle="miter"/>
                     <w10:wrap anchorx="page" anchory="page"/>
                   </v:line>
@@ -500,6 +504,7 @@
                                   <w15:appearance w15:val="hidden"/>
                                   <w:text/>
                                 </w:sdtPr>
+                                <w:sdtEndPr/>
                                 <w:sdtContent>
                                   <w:p>
                                     <w:pPr>
@@ -554,7 +559,9 @@
                                     <w15:appearance w15:val="hidden"/>
                                     <w:text/>
                                   </w:sdtPr>
+                                  <w:sdtEndPr/>
                                   <w:sdtContent>
+                                    <w:proofErr w:type="spellStart"/>
                                     <w:r>
                                       <w:rPr>
                                         <w:i/>
@@ -563,7 +570,38 @@
                                         <w:sz w:val="36"/>
                                         <w:szCs w:val="36"/>
                                       </w:rPr>
-                                      <w:t xml:space="preserve">Studentable: Registration Management System </w:t>
+                                      <w:t>Studentable</w:t>
+                                    </w:r>
+                                    <w:proofErr w:type="spellEnd"/>
+                                    <w:r>
+                                      <w:rPr>
+                                        <w:i/>
+                                        <w:iCs/>
+                                        <w:color w:val="262626" w:themeColor="text1" w:themeTint="D9"/>
+                                        <w:sz w:val="36"/>
+                                        <w:szCs w:val="36"/>
+                                      </w:rPr>
+                                      <w:t xml:space="preserve">: </w:t>
+                                    </w:r>
+                                    <w:r>
+                                      <w:rPr>
+                                        <w:i/>
+                                        <w:iCs/>
+                                        <w:color w:val="262626" w:themeColor="text1" w:themeTint="D9"/>
+                                        <w:sz w:val="36"/>
+                                        <w:szCs w:val="36"/>
+                                      </w:rPr>
+                                      <w:t xml:space="preserve">                                                                                     A University Course </w:t>
+                                    </w:r>
+                                    <w:r>
+                                      <w:rPr>
+                                        <w:i/>
+                                        <w:iCs/>
+                                        <w:color w:val="262626" w:themeColor="text1" w:themeTint="D9"/>
+                                        <w:sz w:val="36"/>
+                                        <w:szCs w:val="36"/>
+                                      </w:rPr>
+                                      <w:t>Registration Management System</w:t>
                                     </w:r>
                                   </w:sdtContent>
                                 </w:sdt>
@@ -599,7 +637,11 @@
               </mc:Choice>
               <mc:Fallback>
                 <w:pict>
-                  <v:shape w14:anchorId="637DA37D" id="Text Box 38" o:spid="_x0000_s1027" type="#_x0000_t202" alt="Title: Title and subtitle" style="position:absolute;margin-left:0;margin-top:0;width:435.75pt;height:214.55pt;z-index:251659264;visibility:visible;mso-wrap-style:square;mso-width-percent:890;mso-height-percent:0;mso-top-percent:150;mso-wrap-distance-left:9pt;mso-wrap-distance-top:0;mso-wrap-distance-right:9pt;mso-wrap-distance-bottom:0;mso-position-horizontal:left;mso-position-horizontal-relative:page;mso-position-vertical-relative:page;mso-width-percent:890;mso-height-percent:0;mso-top-percent:150;mso-width-relative:page;mso-height-relative:margin;v-text-anchor:top" o:gfxdata="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" filled="f" stroked="f" strokeweight=".5pt">
+                  <v:shapetype w14:anchorId="637DA37D" id="_x0000_t202" coordsize="21600,21600" o:spt="202" path="m,l,21600r21600,l21600,xe">
+                    <v:stroke joinstyle="miter"/>
+                    <v:path gradientshapeok="t" o:connecttype="rect"/>
+                  </v:shapetype>
+                  <v:shape id="Text Box 38" o:spid="_x0000_s1027" type="#_x0000_t202" alt="Title: Title and subtitle" style="position:absolute;margin-left:0;margin-top:0;width:435.75pt;height:214.55pt;z-index:251659264;visibility:visible;mso-wrap-style:square;mso-width-percent:890;mso-height-percent:0;mso-top-percent:150;mso-wrap-distance-left:9pt;mso-wrap-distance-top:0;mso-wrap-distance-right:9pt;mso-wrap-distance-bottom:0;mso-position-horizontal:left;mso-position-horizontal-relative:page;mso-position-vertical-relative:page;mso-width-percent:890;mso-height-percent:0;mso-top-percent:150;mso-width-relative:page;mso-height-relative:margin;v-text-anchor:top" o:gfxdata="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" filled="f" stroked="f" strokeweight=".5pt">
                     <v:textbox style="mso-fit-shape-to-text:t" inset="93.6pt,,0">
                       <w:txbxContent>
                         <w:sdt>
@@ -619,6 +661,7 @@
                             <w15:appearance w15:val="hidden"/>
                             <w:text/>
                           </w:sdtPr>
+                          <w:sdtEndPr/>
                           <w:sdtContent>
                             <w:p>
                               <w:pPr>
@@ -673,7 +716,9 @@
                               <w15:appearance w15:val="hidden"/>
                               <w:text/>
                             </w:sdtPr>
+                            <w:sdtEndPr/>
                             <w:sdtContent>
+                              <w:proofErr w:type="spellStart"/>
                               <w:r>
                                 <w:rPr>
                                   <w:i/>
@@ -682,7 +727,38 @@
                                   <w:sz w:val="36"/>
                                   <w:szCs w:val="36"/>
                                 </w:rPr>
-                                <w:t xml:space="preserve">Studentable: Registration Management System </w:t>
+                                <w:t>Studentable</w:t>
+                              </w:r>
+                              <w:proofErr w:type="spellEnd"/>
+                              <w:r>
+                                <w:rPr>
+                                  <w:i/>
+                                  <w:iCs/>
+                                  <w:color w:val="262626" w:themeColor="text1" w:themeTint="D9"/>
+                                  <w:sz w:val="36"/>
+                                  <w:szCs w:val="36"/>
+                                </w:rPr>
+                                <w:t xml:space="preserve">: </w:t>
+                              </w:r>
+                              <w:r>
+                                <w:rPr>
+                                  <w:i/>
+                                  <w:iCs/>
+                                  <w:color w:val="262626" w:themeColor="text1" w:themeTint="D9"/>
+                                  <w:sz w:val="36"/>
+                                  <w:szCs w:val="36"/>
+                                </w:rPr>
+                                <w:t xml:space="preserve">                                                                                     A University Course </w:t>
+                              </w:r>
+                              <w:r>
+                                <w:rPr>
+                                  <w:i/>
+                                  <w:iCs/>
+                                  <w:color w:val="262626" w:themeColor="text1" w:themeTint="D9"/>
+                                  <w:sz w:val="36"/>
+                                  <w:szCs w:val="36"/>
+                                </w:rPr>
+                                <w:t>Registration Management System</w:t>
                               </w:r>
                             </w:sdtContent>
                           </w:sdt>
@@ -841,19 +917,30 @@
     <w:p/>
     <w:p>
       <w:r>
-        <w:t>This system must be able to handle large traffic as in a worst-case scenario: students, professors, and admins can all be accessing it.</w:t>
-      </w:r>
-      <w:r>
-        <w:t xml:space="preserve"> It must be able to withstand such situation</w:t>
+        <w:t xml:space="preserve">This system </w:t>
+      </w:r>
+      <w:r>
+        <w:t>is</w:t>
+      </w:r>
+      <w:r>
+        <w:t xml:space="preserve"> be able to handle large traffic as in a worst-case scenario: students, professors, and admins can all be accessing it.</w:t>
       </w:r>
     </w:p>
     <w:p/>
     <w:p>
+      <w:proofErr w:type="spellStart"/>
       <w:r>
         <w:t>Studentable</w:t>
       </w:r>
-      <w:r>
-        <w:t xml:space="preserve"> is a synthesized cloud service, organizing a course catalog for students, instructors, and administration to use. </w:t>
+      <w:proofErr w:type="spellEnd"/>
+      <w:r>
+        <w:t xml:space="preserve"> is a</w:t>
+      </w:r>
+      <w:r>
+        <w:t>n organized</w:t>
+      </w:r>
+      <w:r>
+        <w:t xml:space="preserve"> course catalog for students, instructors, and administration to use. </w:t>
       </w:r>
       <w:r>
         <w:t>Th</w:t>
@@ -926,24 +1013,34 @@
     <w:p/>
     <w:p>
       <w:r>
-        <w:t>A special portal exists for</w:t>
-      </w:r>
-      <w:r>
-        <w:t xml:space="preserve"> users with</w:t>
-      </w:r>
-      <w:r>
-        <w:t xml:space="preserve"> </w:t>
-      </w:r>
-      <w:r>
-        <w:t>professor’s authorization</w:t>
-      </w:r>
-      <w:r>
-        <w:t xml:space="preserve"> through the management system which enables them to see which courses they are instructing, and who are the students enrolled. </w:t>
-      </w:r>
-    </w:p>
-    <w:p>
-      <w:r>
-        <w:t>An admin account will exist for the university admin@university-domain.com. This account will allow the admin to perform customizations on the site.</w:t>
+        <w:t xml:space="preserve">A special portal exists through the management system </w:t>
+      </w:r>
+      <w:r>
+        <w:t xml:space="preserve">for professors </w:t>
+      </w:r>
+      <w:r>
+        <w:t xml:space="preserve">which enables them to see which courses they are instructing, and who are the students enrolled. </w:t>
+      </w:r>
+    </w:p>
+    <w:p/>
+    <w:p>
+      <w:r>
+        <w:t>Admin accounts are created for school faculty using</w:t>
+      </w:r>
+      <w:r>
+        <w:t xml:space="preserve"> the </w:t>
+      </w:r>
+      <w:r>
+        <w:t xml:space="preserve">logon </w:t>
+      </w:r>
+      <w:r>
+        <w:t>admin@university-domain.com. This account will allow the admin to perform customizations on the site</w:t>
+      </w:r>
+      <w:r>
+        <w:t xml:space="preserve"> and modify course information</w:t>
+      </w:r>
+      <w:r>
+        <w:t>.</w:t>
       </w:r>
       <w:r>
         <w:t xml:space="preserve"> The admin account is also responsible for the automation of creating new accounts and freeing up old accounts, which will be done through automation.</w:t>
@@ -1004,13 +1101,14 @@
         </w:numPr>
       </w:pPr>
       <w:r>
-        <w:t xml:space="preserve">From the viewpoint of a student, they will have a designated login/password authentication process before receiving access to the university registration management system. The student will then be able to either </w:t>
-      </w:r>
-      <w:r>
-        <w:t xml:space="preserve">select/drop their four classes of choice with two reserved options in the case that the classes have an insufficient number of students. Students may change their schedule as much as they wish until the date designated by the specific university’s registrar. </w:t>
-      </w:r>
-    </w:p>
-    <w:p/>
+        <w:t xml:space="preserve">From the viewpoint of a student, they will have a designated login/password authentication process before receiving access to the university registration management system. </w:t>
+      </w:r>
+    </w:p>
+    <w:p>
+      <w:pPr>
+        <w:pStyle w:val="ListParagraph"/>
+      </w:pPr>
+    </w:p>
     <w:p>
       <w:pPr>
         <w:pStyle w:val="ListParagraph"/>
@@ -1020,10 +1118,22 @@
         </w:numPr>
       </w:pPr>
       <w:r>
-        <w:t>The student will be able to see the classes they are enrolled in, and also will be issued their bill for the semester.</w:t>
-      </w:r>
-      <w:r>
-        <w:t xml:space="preserve"> </w:t>
+        <w:t xml:space="preserve">The student will </w:t>
+      </w:r>
+      <w:r>
+        <w:t>query the registration system for information on the course(s) they wish to select/drop. A student is only</w:t>
+      </w:r>
+      <w:r>
+        <w:t xml:space="preserve"> able to either </w:t>
+      </w:r>
+      <w:r>
+        <w:t>select/drop their four classes of choice with two reserved options in the case that the classes have an insufficient number of students</w:t>
+      </w:r>
+      <w:r>
+        <w:t xml:space="preserve"> or too many</w:t>
+      </w:r>
+      <w:r>
+        <w:t xml:space="preserve">. Students may change their schedule as much as they wish until the date designated by the specific university’s registrar. </w:t>
       </w:r>
     </w:p>
     <w:p>
@@ -1040,16 +1150,10 @@
         </w:numPr>
       </w:pPr>
       <w:r>
-        <w:t>Students actions on the webpages will be logged for administrative purposes.</w:t>
-      </w:r>
-    </w:p>
-    <w:p/>
-    <w:p>
-      <w:r>
-        <w:t>Instructors</w:t>
-      </w:r>
-      <w:r>
-        <w:t>:</w:t>
+        <w:t>After a successful registration in a course, the student will be billed by the registration management system and will then have to pay the course fee to the university’s own billing system.</w:t>
+      </w:r>
+      <w:r>
+        <w:t xml:space="preserve"> Once this fee is paid, the student will receive a proof of enrollment and payment.</w:t>
       </w:r>
     </w:p>
     <w:p/>
@@ -1062,22 +1166,17 @@
         </w:numPr>
       </w:pPr>
       <w:r>
-        <w:t xml:space="preserve">Similarly, to a student, the </w:t>
-      </w:r>
-      <w:r>
-        <w:t>instructor</w:t>
-      </w:r>
-      <w:r>
-        <w:t xml:space="preserve"> will have to login with a designated login/password authentication process before being allowed access. When in the system, the </w:t>
-      </w:r>
-      <w:r>
-        <w:t>instructor</w:t>
-      </w:r>
-      <w:r>
-        <w:t xml:space="preserve"> will then have access to see the specific classes they are teaching, and the students enrolled in their classes.</w:t>
-      </w:r>
-    </w:p>
-    <w:p/>
+        <w:t>The student will be able to see the classes they are enrolled in, and also will be issued their bill for the semester.</w:t>
+      </w:r>
+      <w:r>
+        <w:t xml:space="preserve"> </w:t>
+      </w:r>
+    </w:p>
+    <w:p>
+      <w:pPr>
+        <w:pStyle w:val="ListParagraph"/>
+      </w:pPr>
+    </w:p>
     <w:p>
       <w:pPr>
         <w:pStyle w:val="ListParagraph"/>
@@ -1087,13 +1186,78 @@
         </w:numPr>
       </w:pPr>
       <w:r>
-        <w:t xml:space="preserve">Instructors actions on the webpages will be logged for </w:t>
-      </w:r>
-      <w:r>
-        <w:t>administrative</w:t>
-      </w:r>
-      <w:r>
-        <w:t xml:space="preserve"> purposes.</w:t>
+        <w:t>Students actions on the webpages will be logged for administrative purposes.</w:t>
+      </w:r>
+    </w:p>
+    <w:p/>
+    <w:p>
+      <w:r>
+        <w:t>Instructors</w:t>
+      </w:r>
+      <w:r>
+        <w:t>:</w:t>
+      </w:r>
+    </w:p>
+    <w:p/>
+    <w:p>
+      <w:pPr>
+        <w:pStyle w:val="ListParagraph"/>
+        <w:numPr>
+          <w:ilvl w:val="0"/>
+          <w:numId w:val="1"/>
+        </w:numPr>
+      </w:pPr>
+      <w:r>
+        <w:t>The</w:t>
+      </w:r>
+      <w:r>
+        <w:t xml:space="preserve"> </w:t>
+      </w:r>
+      <w:r>
+        <w:t>instructor</w:t>
+      </w:r>
+      <w:r>
+        <w:t xml:space="preserve"> will have to login with a designated login/password authentication process before being allowed access. </w:t>
+      </w:r>
+    </w:p>
+    <w:p>
+      <w:pPr>
+        <w:pStyle w:val="ListParagraph"/>
+      </w:pPr>
+    </w:p>
+    <w:p>
+      <w:pPr>
+        <w:pStyle w:val="ListParagraph"/>
+        <w:numPr>
+          <w:ilvl w:val="0"/>
+          <w:numId w:val="1"/>
+        </w:numPr>
+      </w:pPr>
+      <w:r>
+        <w:t xml:space="preserve">When granted access, instructors will be able to query the attendance lists </w:t>
+      </w:r>
+      <w:r>
+        <w:rPr>
+          <w:i/>
+          <w:iCs/>
+        </w:rPr>
+        <w:t>only</w:t>
+      </w:r>
+      <w:r>
+        <w:t xml:space="preserve"> on the courses they are teaching.</w:t>
+      </w:r>
+    </w:p>
+    <w:p/>
+    <w:p>
+      <w:pPr>
+        <w:pStyle w:val="ListParagraph"/>
+        <w:numPr>
+          <w:ilvl w:val="0"/>
+          <w:numId w:val="1"/>
+        </w:numPr>
+      </w:pPr>
+      <w:r>
+        <w:t>Instructors actions on the webpages will be logged for administrative purposes.</w:t>
       </w:r>
     </w:p>
     <w:p/>
@@ -1132,10 +1296,14 @@
         <w:t>)</w:t>
       </w:r>
       <w:r>
-        <w:t>. The admin will have access to both what the student and the instructors are able to see, with some additional capabilities. The admins will be able to see a list of students, and the classes they are enrolled in. In the same sense, they may access a specific class and see the list of students enrolled in it.</w:t>
-      </w:r>
-    </w:p>
-    <w:p/>
+        <w:t xml:space="preserve">. </w:t>
+      </w:r>
+    </w:p>
+    <w:p>
+      <w:pPr>
+        <w:pStyle w:val="ListParagraph"/>
+      </w:pPr>
+    </w:p>
     <w:p>
       <w:pPr>
         <w:pStyle w:val="ListParagraph"/>
@@ -1145,18 +1313,29 @@
         </w:numPr>
       </w:pPr>
       <w:r>
-        <w:t xml:space="preserve">Accounts of both instructors </w:t>
-      </w:r>
-      <w:proofErr w:type="gramStart"/>
-      <w:r>
-        <w:t>or</w:t>
-      </w:r>
-      <w:proofErr w:type="gramEnd"/>
-      <w:r>
-        <w:t xml:space="preserve"> students will automatically be made, however there is an option for the administrator to manually make the account.  </w:t>
-      </w:r>
-    </w:p>
-    <w:p/>
+        <w:t>Admins</w:t>
+      </w:r>
+      <w:r>
+        <w:t xml:space="preserve"> will have access to </w:t>
+      </w:r>
+      <w:r>
+        <w:t>student view (what a student sees), professor view (what the professor sees)</w:t>
+      </w:r>
+      <w:r>
+        <w:t>,</w:t>
+      </w:r>
+      <w:r>
+        <w:t xml:space="preserve"> and the admin panel</w:t>
+      </w:r>
+      <w:r>
+        <w:t xml:space="preserve">. </w:t>
+      </w:r>
+    </w:p>
+    <w:p>
+      <w:pPr>
+        <w:pStyle w:val="ListParagraph"/>
+      </w:pPr>
+    </w:p>
     <w:p>
       <w:pPr>
         <w:pStyle w:val="ListParagraph"/>
@@ -1166,21 +1345,84 @@
         </w:numPr>
       </w:pPr>
       <w:r>
-        <w:t xml:space="preserve">The admin will also be able to check a specific account of a student, and see the students </w:t>
-      </w:r>
-      <w:r>
-        <w:t xml:space="preserve">logged </w:t>
-      </w:r>
-      <w:r>
-        <w:t>actions (</w:t>
-      </w:r>
-      <w:proofErr w:type="spellStart"/>
-      <w:r>
-        <w:t>i.e</w:t>
-      </w:r>
-      <w:proofErr w:type="spellEnd"/>
-      <w:r>
-        <w:t>: dropped MATH1503, enrolled in CS1073).</w:t>
+        <w:t xml:space="preserve">Admins </w:t>
+      </w:r>
+      <w:r>
+        <w:t xml:space="preserve">will be able to </w:t>
+      </w:r>
+      <w:r>
+        <w:t>query for class information, class attendance lists, and student information. As well as access the activity log for the program, which details each action performed by professors</w:t>
+      </w:r>
+      <w:r>
+        <w:t>, students,</w:t>
+      </w:r>
+      <w:r>
+        <w:t xml:space="preserve"> and admins in the system. </w:t>
+      </w:r>
+    </w:p>
+    <w:p/>
+    <w:p>
+      <w:pPr>
+        <w:pStyle w:val="ListParagraph"/>
+        <w:numPr>
+          <w:ilvl w:val="0"/>
+          <w:numId w:val="1"/>
+        </w:numPr>
+      </w:pPr>
+      <w:r>
+        <w:lastRenderedPageBreak/>
+        <w:t xml:space="preserve">Accounts of both instructors </w:t>
+      </w:r>
+      <w:r>
+        <w:t>and</w:t>
+      </w:r>
+      <w:r>
+        <w:t xml:space="preserve"> students will automatically be made, however there is an option for the administrator to manually make the account.  </w:t>
+      </w:r>
+    </w:p>
+    <w:p/>
+    <w:p>
+      <w:pPr>
+        <w:pStyle w:val="ListParagraph"/>
+        <w:numPr>
+          <w:ilvl w:val="0"/>
+          <w:numId w:val="1"/>
+        </w:numPr>
+      </w:pPr>
+      <w:r>
+        <w:t xml:space="preserve">Admin’s </w:t>
+      </w:r>
+      <w:r>
+        <w:t>can</w:t>
+      </w:r>
+      <w:r>
+        <w:t xml:space="preserve"> manually enroll or drop a student from a specific course given the student was unable to themselves</w:t>
+      </w:r>
+      <w:r>
+        <w:t>.</w:t>
+      </w:r>
+    </w:p>
+    <w:p>
+      <w:pPr>
+        <w:pStyle w:val="ListParagraph"/>
+      </w:pPr>
+    </w:p>
+    <w:p>
+      <w:pPr>
+        <w:pStyle w:val="ListParagraph"/>
+        <w:numPr>
+          <w:ilvl w:val="0"/>
+          <w:numId w:val="1"/>
+        </w:numPr>
+      </w:pPr>
+      <w:r>
+        <w:t xml:space="preserve">Admin’s are the only users with access to modify the University’s site page and course pages within the registration system. Modifications </w:t>
+      </w:r>
+      <w:r>
+        <w:t>include</w:t>
+      </w:r>
+      <w:r>
+        <w:t xml:space="preserve"> adding new/removing old courses, customization according to University colors/logo, deciding what information is displayed on a course page. </w:t>
       </w:r>
     </w:p>
     <w:p>
@@ -1190,6 +1432,8 @@
       <w:r>
         <w:br w:type="page"/>
       </w:r>
+      <w:bookmarkStart w:id="0" w:name="_GoBack"/>
+      <w:bookmarkEnd w:id="0"/>
     </w:p>
     <w:p>
       <w:pPr>
@@ -1210,82 +1454,290 @@
         <w:lastRenderedPageBreak/>
         <w:t>Sequence Diagram</w:t>
       </w:r>
-    </w:p>
-    <w:p>
-      <w:pPr>
-        <w:spacing w:after="160" w:line="259" w:lineRule="auto"/>
-        <w:rPr>
-          <w:b/>
-          <w:bCs/>
-        </w:rPr>
-      </w:pPr>
-      <w:r>
-        <w:rPr>
-          <w:b/>
-          <w:bCs/>
-        </w:rPr>
-        <w:br w:type="page"/>
-      </w:r>
-    </w:p>
-    <w:p>
-      <w:pPr>
+      <w:r>
         <w:rPr>
           <w:b/>
           <w:bCs/>
           <w:sz w:val="28"/>
           <w:szCs w:val="28"/>
         </w:rPr>
-      </w:pPr>
-      <w:r>
+        <w:t xml:space="preserve"> (for student)</w:t>
+      </w:r>
+    </w:p>
+    <w:p>
+      <w:pPr>
         <w:rPr>
           <w:b/>
           <w:bCs/>
           <w:sz w:val="28"/>
           <w:szCs w:val="28"/>
         </w:rPr>
+      </w:pPr>
+    </w:p>
+    <w:p>
+      <w:pPr>
+        <w:rPr>
+          <w:b/>
+          <w:bCs/>
+          <w:sz w:val="28"/>
+          <w:szCs w:val="28"/>
+        </w:rPr>
+      </w:pPr>
+    </w:p>
+    <w:p>
+      <w:pPr>
+        <w:spacing w:after="160" w:line="259" w:lineRule="auto"/>
+        <w:rPr>
+          <w:b/>
+          <w:bCs/>
+        </w:rPr>
+      </w:pPr>
+      <w:r>
+        <w:rPr>
+          <w:noProof/>
+        </w:rPr>
+        <w:drawing>
+          <wp:inline distT="0" distB="0" distL="0" distR="0" wp14:anchorId="7307F8BD" wp14:editId="41087777">
+            <wp:extent cx="5943600" cy="5348605"/>
+            <wp:effectExtent l="0" t="0" r="0" b="4445"/>
+            <wp:docPr id="3" name="Picture 3"/>
+            <wp:cNvGraphicFramePr>
+              <a:graphicFrameLocks xmlns:a="http://schemas.openxmlformats.org/drawingml/2006/main" noChangeAspect="1"/>
+            </wp:cNvGraphicFramePr>
+            <a:graphic xmlns:a="http://schemas.openxmlformats.org/drawingml/2006/main">
+              <a:graphicData uri="http://schemas.openxmlformats.org/drawingml/2006/picture">
+                <pic:pic xmlns:pic="http://schemas.openxmlformats.org/drawingml/2006/picture">
+                  <pic:nvPicPr>
+                    <pic:cNvPr id="1" name=""/>
+                    <pic:cNvPicPr/>
+                  </pic:nvPicPr>
+                  <pic:blipFill>
+                    <a:blip r:embed="rId9"/>
+                    <a:stretch>
+                      <a:fillRect/>
+                    </a:stretch>
+                  </pic:blipFill>
+                  <pic:spPr>
+                    <a:xfrm>
+                      <a:off x="0" y="0"/>
+                      <a:ext cx="5943600" cy="5348605"/>
+                    </a:xfrm>
+                    <a:prstGeom prst="rect">
+                      <a:avLst/>
+                    </a:prstGeom>
+                  </pic:spPr>
+                </pic:pic>
+              </a:graphicData>
+            </a:graphic>
+          </wp:inline>
+        </w:drawing>
+      </w:r>
+      <w:r>
+        <w:rPr>
+          <w:b/>
+          <w:bCs/>
+        </w:rPr>
+        <w:br w:type="page"/>
+      </w:r>
+    </w:p>
+    <w:p>
+      <w:pPr>
+        <w:rPr>
+          <w:b/>
+          <w:bCs/>
+          <w:sz w:val="28"/>
+          <w:szCs w:val="28"/>
+        </w:rPr>
+      </w:pPr>
+      <w:r>
+        <w:rPr>
+          <w:b/>
+          <w:bCs/>
+          <w:sz w:val="28"/>
+          <w:szCs w:val="28"/>
+        </w:rPr>
         <w:lastRenderedPageBreak/>
         <w:t>Communication Diagram</w:t>
       </w:r>
-    </w:p>
-    <w:p>
-      <w:pPr>
-        <w:spacing w:after="160" w:line="259" w:lineRule="auto"/>
-        <w:rPr>
-          <w:b/>
-          <w:bCs/>
-        </w:rPr>
-      </w:pPr>
-      <w:r>
-        <w:rPr>
-          <w:b/>
-          <w:bCs/>
-        </w:rPr>
-        <w:br w:type="page"/>
-      </w:r>
-    </w:p>
-    <w:p>
-      <w:pPr>
+      <w:r>
         <w:rPr>
           <w:b/>
           <w:bCs/>
           <w:sz w:val="28"/>
           <w:szCs w:val="28"/>
         </w:rPr>
-      </w:pPr>
-      <w:r>
+        <w:t xml:space="preserve"> (for student)</w:t>
+      </w:r>
+    </w:p>
+    <w:p>
+      <w:pPr>
         <w:rPr>
           <w:b/>
           <w:bCs/>
           <w:sz w:val="28"/>
           <w:szCs w:val="28"/>
         </w:rPr>
+      </w:pPr>
+    </w:p>
+    <w:p>
+      <w:pPr>
+        <w:rPr>
+          <w:b/>
+          <w:bCs/>
+          <w:sz w:val="28"/>
+          <w:szCs w:val="28"/>
+        </w:rPr>
+      </w:pPr>
+    </w:p>
+    <w:p>
+      <w:pPr>
+        <w:spacing w:after="160" w:line="259" w:lineRule="auto"/>
+        <w:rPr>
+          <w:b/>
+          <w:bCs/>
+        </w:rPr>
+      </w:pPr>
+      <w:r>
+        <w:rPr>
+          <w:noProof/>
+        </w:rPr>
+        <w:drawing>
+          <wp:inline distT="0" distB="0" distL="0" distR="0" wp14:anchorId="0849EC09" wp14:editId="20F6FC7E">
+            <wp:extent cx="5943600" cy="4223385"/>
+            <wp:effectExtent l="0" t="0" r="0" b="5715"/>
+            <wp:docPr id="2" name="Picture 2"/>
+            <wp:cNvGraphicFramePr>
+              <a:graphicFrameLocks xmlns:a="http://schemas.openxmlformats.org/drawingml/2006/main" noChangeAspect="1"/>
+            </wp:cNvGraphicFramePr>
+            <a:graphic xmlns:a="http://schemas.openxmlformats.org/drawingml/2006/main">
+              <a:graphicData uri="http://schemas.openxmlformats.org/drawingml/2006/picture">
+                <pic:pic xmlns:pic="http://schemas.openxmlformats.org/drawingml/2006/picture">
+                  <pic:nvPicPr>
+                    <pic:cNvPr id="1" name=""/>
+                    <pic:cNvPicPr/>
+                  </pic:nvPicPr>
+                  <pic:blipFill>
+                    <a:blip r:embed="rId10"/>
+                    <a:stretch>
+                      <a:fillRect/>
+                    </a:stretch>
+                  </pic:blipFill>
+                  <pic:spPr>
+                    <a:xfrm>
+                      <a:off x="0" y="0"/>
+                      <a:ext cx="5943600" cy="4223385"/>
+                    </a:xfrm>
+                    <a:prstGeom prst="rect">
+                      <a:avLst/>
+                    </a:prstGeom>
+                  </pic:spPr>
+                </pic:pic>
+              </a:graphicData>
+            </a:graphic>
+          </wp:inline>
+        </w:drawing>
+      </w:r>
+      <w:r>
+        <w:rPr>
+          <w:b/>
+          <w:bCs/>
+        </w:rPr>
+        <w:br w:type="page"/>
+      </w:r>
+    </w:p>
+    <w:p>
+      <w:pPr>
+        <w:rPr>
+          <w:b/>
+          <w:bCs/>
+          <w:sz w:val="28"/>
+          <w:szCs w:val="28"/>
+        </w:rPr>
+      </w:pPr>
+      <w:r>
+        <w:rPr>
+          <w:b/>
+          <w:bCs/>
+          <w:sz w:val="28"/>
+          <w:szCs w:val="28"/>
+        </w:rPr>
         <w:lastRenderedPageBreak/>
         <w:t>Use Case Diagram</w:t>
       </w:r>
     </w:p>
+    <w:p>
+      <w:pPr>
+        <w:rPr>
+          <w:b/>
+          <w:bCs/>
+          <w:sz w:val="28"/>
+          <w:szCs w:val="28"/>
+        </w:rPr>
+      </w:pPr>
+    </w:p>
+    <w:p>
+      <w:pPr>
+        <w:rPr>
+          <w:b/>
+          <w:bCs/>
+          <w:sz w:val="28"/>
+          <w:szCs w:val="28"/>
+        </w:rPr>
+      </w:pPr>
+    </w:p>
+    <w:p>
+      <w:pPr>
+        <w:rPr>
+          <w:b/>
+          <w:bCs/>
+          <w:sz w:val="28"/>
+          <w:szCs w:val="28"/>
+        </w:rPr>
+      </w:pPr>
+      <w:r>
+        <w:rPr>
+          <w:noProof/>
+        </w:rPr>
+        <w:drawing>
+          <wp:inline distT="0" distB="0" distL="0" distR="0" wp14:anchorId="534F8046" wp14:editId="482499A5">
+            <wp:extent cx="5943600" cy="3506470"/>
+            <wp:effectExtent l="0" t="0" r="0" b="0"/>
+            <wp:docPr id="1" name="Picture 1"/>
+            <wp:cNvGraphicFramePr>
+              <a:graphicFrameLocks xmlns:a="http://schemas.openxmlformats.org/drawingml/2006/main" noChangeAspect="1"/>
+            </wp:cNvGraphicFramePr>
+            <a:graphic xmlns:a="http://schemas.openxmlformats.org/drawingml/2006/main">
+              <a:graphicData uri="http://schemas.openxmlformats.org/drawingml/2006/picture">
+                <pic:pic xmlns:pic="http://schemas.openxmlformats.org/drawingml/2006/picture">
+                  <pic:nvPicPr>
+                    <pic:cNvPr id="1" name=""/>
+                    <pic:cNvPicPr/>
+                  </pic:nvPicPr>
+                  <pic:blipFill>
+                    <a:blip r:embed="rId11"/>
+                    <a:stretch>
+                      <a:fillRect/>
+                    </a:stretch>
+                  </pic:blipFill>
+                  <pic:spPr>
+                    <a:xfrm>
+                      <a:off x="0" y="0"/>
+                      <a:ext cx="5943600" cy="3506470"/>
+                    </a:xfrm>
+                    <a:prstGeom prst="rect">
+                      <a:avLst/>
+                    </a:prstGeom>
+                  </pic:spPr>
+                </pic:pic>
+              </a:graphicData>
+            </a:graphic>
+          </wp:inline>
+        </w:drawing>
+      </w:r>
+    </w:p>
     <w:sectPr>
-      <w:headerReference w:type="even" r:id="rId9"/>
-      <w:headerReference w:type="default" r:id="rId10"/>
+      <w:headerReference w:type="even" r:id="rId12"/>
+      <w:headerReference w:type="default" r:id="rId13"/>
       <w:pgSz w:w="12240" w:h="15840"/>
       <w:pgMar w:top="1440" w:right="1440" w:bottom="1440" w:left="1440" w:header="720" w:footer="720" w:gutter="0"/>
       <w:pgNumType w:start="0"/>
@@ -1298,7 +1750,7 @@
 </file>
 
 <file path=word/endnotes.xml><?xml version="1.0" encoding="utf-8"?>
-<w:endnotes xmlns:wpc="http://schemas.microsoft.com/office/word/2010/wordprocessingCanvas" xmlns:cx="http://schemas.microsoft.com/office/drawing/2014/chartex" xmlns:cx1="http://schemas.microsoft.com/office/drawing/2015/9/8/chartex" xmlns:cx2="http://schemas.microsoft.com/office/drawing/2015/10/21/chartex" xmlns:cx3="http://schemas.microsoft.com/office/drawing/2016/5/9/chartex" xmlns:cx4="http://schemas.microsoft.com/office/drawing/2016/5/10/chartex" xmlns:cx5="http://schemas.microsoft.com/office/drawing/2016/5/11/chartex" xmlns:cx6="http://schemas.microsoft.com/office/drawing/2016/5/12/chartex" xmlns:cx7="http://schemas.microsoft.com/office/drawing/2016/5/13/chartex" xmlns:cx8="http://schemas.microsoft.com/office/drawing/2016/5/14/chartex" xmlns:mc="http://schemas.openxmlformats.org/markup-compatibility/2006" xmlns:aink="http://schemas.microsoft.com/office/drawing/2016/ink" xmlns:am3d="http://schemas.microsoft.com/office/drawing/2017/model3d" xmlns:o="urn:schemas-microsoft-com:office:office" xmlns:r="http://schemas.openxmlformats.org/officeDocument/2006/relationships" xmlns:m="http://schemas.openxmlformats.org/officeDocument/2006/math" xmlns:v="urn:schemas-microsoft-com:vml" xmlns:wp14="http://schemas.microsoft.com/office/word/2010/wordprocessingDrawing" xmlns:wp="http://schemas.openxmlformats.org/drawingml/2006/wordprocessingDrawing" xmlns:w10="urn:schemas-microsoft-com:office:word" xmlns:w="http://schemas.openxmlformats.org/wordprocessingml/2006/main" xmlns:w14="http://schemas.microsoft.com/office/word/2010/wordml" xmlns:w15="http://schemas.microsoft.com/office/word/2012/wordml" xmlns:w16cex="http://schemas.microsoft.com/office/word/2018/wordml/cex" xmlns:w16cid="http://schemas.microsoft.com/office/word/2016/wordml/cid" xmlns:w16="http://schemas.microsoft.com/office/word/2018/wordml" xmlns:w16se="http://schemas.microsoft.com/office/word/2015/wordml/symex" xmlns:wpg="http://schemas.microsoft.com/office/word/2010/wordprocessingGroup" xmlns:wpi="http://schemas.microsoft.com/office/word/2010/wordprocessingInk" xmlns:wne="http://schemas.microsoft.com/office/word/2006/wordml" xmlns:wps="http://schemas.microsoft.com/office/word/2010/wordprocessingShape" mc:Ignorable="w14 w15 w16se w16cid w16 w16cex wp14">
+<w:endnotes xmlns:wpc="http://schemas.microsoft.com/office/word/2010/wordprocessingCanvas" xmlns:cx="http://schemas.microsoft.com/office/drawing/2014/chartex" xmlns:cx1="http://schemas.microsoft.com/office/drawing/2015/9/8/chartex" xmlns:cx2="http://schemas.microsoft.com/office/drawing/2015/10/21/chartex" xmlns:cx3="http://schemas.microsoft.com/office/drawing/2016/5/9/chartex" xmlns:cx4="http://schemas.microsoft.com/office/drawing/2016/5/10/chartex" xmlns:cx5="http://schemas.microsoft.com/office/drawing/2016/5/11/chartex" xmlns:cx6="http://schemas.microsoft.com/office/drawing/2016/5/12/chartex" xmlns:cx7="http://schemas.microsoft.com/office/drawing/2016/5/13/chartex" xmlns:cx8="http://schemas.microsoft.com/office/drawing/2016/5/14/chartex" xmlns:mc="http://schemas.openxmlformats.org/markup-compatibility/2006" xmlns:aink="http://schemas.microsoft.com/office/drawing/2016/ink" xmlns:am3d="http://schemas.microsoft.com/office/drawing/2017/model3d" xmlns:o="urn:schemas-microsoft-com:office:office" xmlns:r="http://schemas.openxmlformats.org/officeDocument/2006/relationships" xmlns:m="http://schemas.openxmlformats.org/officeDocument/2006/math" xmlns:v="urn:schemas-microsoft-com:vml" xmlns:wp14="http://schemas.microsoft.com/office/word/2010/wordprocessingDrawing" xmlns:wp="http://schemas.openxmlformats.org/drawingml/2006/wordprocessingDrawing" xmlns:w10="urn:schemas-microsoft-com:office:word" xmlns:w="http://schemas.openxmlformats.org/wordprocessingml/2006/main" xmlns:w14="http://schemas.microsoft.com/office/word/2010/wordml" xmlns:w15="http://schemas.microsoft.com/office/word/2012/wordml" xmlns:w16cid="http://schemas.microsoft.com/office/word/2016/wordml/cid" xmlns:w16se="http://schemas.microsoft.com/office/word/2015/wordml/symex" xmlns:wpg="http://schemas.microsoft.com/office/word/2010/wordprocessingGroup" xmlns:wpi="http://schemas.microsoft.com/office/word/2010/wordprocessingInk" xmlns:wne="http://schemas.microsoft.com/office/word/2006/wordml" xmlns:wps="http://schemas.microsoft.com/office/word/2010/wordprocessingShape" mc:Ignorable="w14 w15 w16se w16cid wp14">
   <w:endnote w:type="separator" w:id="-1">
     <w:p>
       <w:r>
@@ -1317,7 +1769,7 @@
 </file>
 
 <file path=word/footnotes.xml><?xml version="1.0" encoding="utf-8"?>
-<w:footnotes xmlns:wpc="http://schemas.microsoft.com/office/word/2010/wordprocessingCanvas" xmlns:cx="http://schemas.microsoft.com/office/drawing/2014/chartex" xmlns:cx1="http://schemas.microsoft.com/office/drawing/2015/9/8/chartex" xmlns:cx2="http://schemas.microsoft.com/office/drawing/2015/10/21/chartex" xmlns:cx3="http://schemas.microsoft.com/office/drawing/2016/5/9/chartex" xmlns:cx4="http://schemas.microsoft.com/office/drawing/2016/5/10/chartex" xmlns:cx5="http://schemas.microsoft.com/office/drawing/2016/5/11/chartex" xmlns:cx6="http://schemas.microsoft.com/office/drawing/2016/5/12/chartex" xmlns:cx7="http://schemas.microsoft.com/office/drawing/2016/5/13/chartex" xmlns:cx8="http://schemas.microsoft.com/office/drawing/2016/5/14/chartex" xmlns:mc="http://schemas.openxmlformats.org/markup-compatibility/2006" xmlns:aink="http://schemas.microsoft.com/office/drawing/2016/ink" xmlns:am3d="http://schemas.microsoft.com/office/drawing/2017/model3d" xmlns:o="urn:schemas-microsoft-com:office:office" xmlns:r="http://schemas.openxmlformats.org/officeDocument/2006/relationships" xmlns:m="http://schemas.openxmlformats.org/officeDocument/2006/math" xmlns:v="urn:schemas-microsoft-com:vml" xmlns:wp14="http://schemas.microsoft.com/office/word/2010/wordprocessingDrawing" xmlns:wp="http://schemas.openxmlformats.org/drawingml/2006/wordprocessingDrawing" xmlns:w10="urn:schemas-microsoft-com:office:word" xmlns:w="http://schemas.openxmlformats.org/wordprocessingml/2006/main" xmlns:w14="http://schemas.microsoft.com/office/word/2010/wordml" xmlns:w15="http://schemas.microsoft.com/office/word/2012/wordml" xmlns:w16cex="http://schemas.microsoft.com/office/word/2018/wordml/cex" xmlns:w16cid="http://schemas.microsoft.com/office/word/2016/wordml/cid" xmlns:w16="http://schemas.microsoft.com/office/word/2018/wordml" xmlns:w16se="http://schemas.microsoft.com/office/word/2015/wordml/symex" xmlns:wpg="http://schemas.microsoft.com/office/word/2010/wordprocessingGroup" xmlns:wpi="http://schemas.microsoft.com/office/word/2010/wordprocessingInk" xmlns:wne="http://schemas.microsoft.com/office/word/2006/wordml" xmlns:wps="http://schemas.microsoft.com/office/word/2010/wordprocessingShape" mc:Ignorable="w14 w15 w16se w16cid w16 w16cex wp14">
+<w:footnotes xmlns:wpc="http://schemas.microsoft.com/office/word/2010/wordprocessingCanvas" xmlns:cx="http://schemas.microsoft.com/office/drawing/2014/chartex" xmlns:cx1="http://schemas.microsoft.com/office/drawing/2015/9/8/chartex" xmlns:cx2="http://schemas.microsoft.com/office/drawing/2015/10/21/chartex" xmlns:cx3="http://schemas.microsoft.com/office/drawing/2016/5/9/chartex" xmlns:cx4="http://schemas.microsoft.com/office/drawing/2016/5/10/chartex" xmlns:cx5="http://schemas.microsoft.com/office/drawing/2016/5/11/chartex" xmlns:cx6="http://schemas.microsoft.com/office/drawing/2016/5/12/chartex" xmlns:cx7="http://schemas.microsoft.com/office/drawing/2016/5/13/chartex" xmlns:cx8="http://schemas.microsoft.com/office/drawing/2016/5/14/chartex" xmlns:mc="http://schemas.openxmlformats.org/markup-compatibility/2006" xmlns:aink="http://schemas.microsoft.com/office/drawing/2016/ink" xmlns:am3d="http://schemas.microsoft.com/office/drawing/2017/model3d" xmlns:o="urn:schemas-microsoft-com:office:office" xmlns:r="http://schemas.openxmlformats.org/officeDocument/2006/relationships" xmlns:m="http://schemas.openxmlformats.org/officeDocument/2006/math" xmlns:v="urn:schemas-microsoft-com:vml" xmlns:wp14="http://schemas.microsoft.com/office/word/2010/wordprocessingDrawing" xmlns:wp="http://schemas.openxmlformats.org/drawingml/2006/wordprocessingDrawing" xmlns:w10="urn:schemas-microsoft-com:office:word" xmlns:w="http://schemas.openxmlformats.org/wordprocessingml/2006/main" xmlns:w14="http://schemas.microsoft.com/office/word/2010/wordml" xmlns:w15="http://schemas.microsoft.com/office/word/2012/wordml" xmlns:w16cid="http://schemas.microsoft.com/office/word/2016/wordml/cid" xmlns:w16se="http://schemas.microsoft.com/office/word/2015/wordml/symex" xmlns:wpg="http://schemas.microsoft.com/office/word/2010/wordprocessingGroup" xmlns:wpi="http://schemas.microsoft.com/office/word/2010/wordprocessingInk" xmlns:wne="http://schemas.microsoft.com/office/word/2006/wordml" xmlns:wps="http://schemas.microsoft.com/office/word/2010/wordprocessingShape" mc:Ignorable="w14 w15 w16se w16cid wp14">
   <w:footnote w:type="separator" w:id="-1">
     <w:p>
       <w:r>
@@ -1336,7 +1788,7 @@
 </file>
 
 <file path=word/header1.xml><?xml version="1.0" encoding="utf-8"?>
-<w:hdr xmlns:wpc="http://schemas.microsoft.com/office/word/2010/wordprocessingCanvas" xmlns:cx="http://schemas.microsoft.com/office/drawing/2014/chartex" xmlns:cx1="http://schemas.microsoft.com/office/drawing/2015/9/8/chartex" xmlns:cx2="http://schemas.microsoft.com/office/drawing/2015/10/21/chartex" xmlns:cx3="http://schemas.microsoft.com/office/drawing/2016/5/9/chartex" xmlns:cx4="http://schemas.microsoft.com/office/drawing/2016/5/10/chartex" xmlns:cx5="http://schemas.microsoft.com/office/drawing/2016/5/11/chartex" xmlns:cx6="http://schemas.microsoft.com/office/drawing/2016/5/12/chartex" xmlns:cx7="http://schemas.microsoft.com/office/drawing/2016/5/13/chartex" xmlns:cx8="http://schemas.microsoft.com/office/drawing/2016/5/14/chartex" xmlns:mc="http://schemas.openxmlformats.org/markup-compatibility/2006" xmlns:aink="http://schemas.microsoft.com/office/drawing/2016/ink" xmlns:am3d="http://schemas.microsoft.com/office/drawing/2017/model3d" xmlns:o="urn:schemas-microsoft-com:office:office" xmlns:r="http://schemas.openxmlformats.org/officeDocument/2006/relationships" xmlns:m="http://schemas.openxmlformats.org/officeDocument/2006/math" xmlns:v="urn:schemas-microsoft-com:vml" xmlns:wp14="http://schemas.microsoft.com/office/word/2010/wordprocessingDrawing" xmlns:wp="http://schemas.openxmlformats.org/drawingml/2006/wordprocessingDrawing" xmlns:w10="urn:schemas-microsoft-com:office:word" xmlns:w="http://schemas.openxmlformats.org/wordprocessingml/2006/main" xmlns:w14="http://schemas.microsoft.com/office/word/2010/wordml" xmlns:w15="http://schemas.microsoft.com/office/word/2012/wordml" xmlns:w16cex="http://schemas.microsoft.com/office/word/2018/wordml/cex" xmlns:w16cid="http://schemas.microsoft.com/office/word/2016/wordml/cid" xmlns:w16="http://schemas.microsoft.com/office/word/2018/wordml" xmlns:w16se="http://schemas.microsoft.com/office/word/2015/wordml/symex" xmlns:wpg="http://schemas.microsoft.com/office/word/2010/wordprocessingGroup" xmlns:wpi="http://schemas.microsoft.com/office/word/2010/wordprocessingInk" xmlns:wne="http://schemas.microsoft.com/office/word/2006/wordml" xmlns:wps="http://schemas.microsoft.com/office/word/2010/wordprocessingShape" mc:Ignorable="w14 w15 w16se w16cid w16 w16cex wp14">
+<w:hdr xmlns:wpc="http://schemas.microsoft.com/office/word/2010/wordprocessingCanvas" xmlns:cx="http://schemas.microsoft.com/office/drawing/2014/chartex" xmlns:cx1="http://schemas.microsoft.com/office/drawing/2015/9/8/chartex" xmlns:cx2="http://schemas.microsoft.com/office/drawing/2015/10/21/chartex" xmlns:cx3="http://schemas.microsoft.com/office/drawing/2016/5/9/chartex" xmlns:cx4="http://schemas.microsoft.com/office/drawing/2016/5/10/chartex" xmlns:cx5="http://schemas.microsoft.com/office/drawing/2016/5/11/chartex" xmlns:cx6="http://schemas.microsoft.com/office/drawing/2016/5/12/chartex" xmlns:cx7="http://schemas.microsoft.com/office/drawing/2016/5/13/chartex" xmlns:cx8="http://schemas.microsoft.com/office/drawing/2016/5/14/chartex" xmlns:mc="http://schemas.openxmlformats.org/markup-compatibility/2006" xmlns:aink="http://schemas.microsoft.com/office/drawing/2016/ink" xmlns:am3d="http://schemas.microsoft.com/office/drawing/2017/model3d" xmlns:o="urn:schemas-microsoft-com:office:office" xmlns:r="http://schemas.openxmlformats.org/officeDocument/2006/relationships" xmlns:m="http://schemas.openxmlformats.org/officeDocument/2006/math" xmlns:v="urn:schemas-microsoft-com:vml" xmlns:wp14="http://schemas.microsoft.com/office/word/2010/wordprocessingDrawing" xmlns:wp="http://schemas.openxmlformats.org/drawingml/2006/wordprocessingDrawing" xmlns:w10="urn:schemas-microsoft-com:office:word" xmlns:w="http://schemas.openxmlformats.org/wordprocessingml/2006/main" xmlns:w14="http://schemas.microsoft.com/office/word/2010/wordml" xmlns:w15="http://schemas.microsoft.com/office/word/2012/wordml" xmlns:w16cid="http://schemas.microsoft.com/office/word/2016/wordml/cid" xmlns:w16se="http://schemas.microsoft.com/office/word/2015/wordml/symex" xmlns:wpg="http://schemas.microsoft.com/office/word/2010/wordprocessingGroup" xmlns:wpi="http://schemas.microsoft.com/office/word/2010/wordprocessingInk" xmlns:wne="http://schemas.microsoft.com/office/word/2006/wordml" xmlns:wps="http://schemas.microsoft.com/office/word/2010/wordprocessingShape" mc:Ignorable="w14 w15 w16se w16cid wp14">
   <w:sdt>
     <w:sdtPr>
       <w:rPr>
@@ -1348,6 +1800,11 @@
         <w:docPartUnique/>
       </w:docPartObj>
     </w:sdtPr>
+    <w:sdtEndPr>
+      <w:rPr>
+        <w:rStyle w:val="PageNumber"/>
+      </w:rPr>
+    </w:sdtEndPr>
     <w:sdtContent>
       <w:p>
         <w:pPr>
@@ -1388,7 +1845,7 @@
 </file>
 
 <file path=word/header2.xml><?xml version="1.0" encoding="utf-8"?>
-<w:hdr xmlns:wpc="http://schemas.microsoft.com/office/word/2010/wordprocessingCanvas" xmlns:cx="http://schemas.microsoft.com/office/drawing/2014/chartex" xmlns:cx1="http://schemas.microsoft.com/office/drawing/2015/9/8/chartex" xmlns:cx2="http://schemas.microsoft.com/office/drawing/2015/10/21/chartex" xmlns:cx3="http://schemas.microsoft.com/office/drawing/2016/5/9/chartex" xmlns:cx4="http://schemas.microsoft.com/office/drawing/2016/5/10/chartex" xmlns:cx5="http://schemas.microsoft.com/office/drawing/2016/5/11/chartex" xmlns:cx6="http://schemas.microsoft.com/office/drawing/2016/5/12/chartex" xmlns:cx7="http://schemas.microsoft.com/office/drawing/2016/5/13/chartex" xmlns:cx8="http://schemas.microsoft.com/office/drawing/2016/5/14/chartex" xmlns:mc="http://schemas.openxmlformats.org/markup-compatibility/2006" xmlns:aink="http://schemas.microsoft.com/office/drawing/2016/ink" xmlns:am3d="http://schemas.microsoft.com/office/drawing/2017/model3d" xmlns:o="urn:schemas-microsoft-com:office:office" xmlns:r="http://schemas.openxmlformats.org/officeDocument/2006/relationships" xmlns:m="http://schemas.openxmlformats.org/officeDocument/2006/math" xmlns:v="urn:schemas-microsoft-com:vml" xmlns:wp14="http://schemas.microsoft.com/office/word/2010/wordprocessingDrawing" xmlns:wp="http://schemas.openxmlformats.org/drawingml/2006/wordprocessingDrawing" xmlns:w10="urn:schemas-microsoft-com:office:word" xmlns:w="http://schemas.openxmlformats.org/wordprocessingml/2006/main" xmlns:w14="http://schemas.microsoft.com/office/word/2010/wordml" xmlns:w15="http://schemas.microsoft.com/office/word/2012/wordml" xmlns:w16cex="http://schemas.microsoft.com/office/word/2018/wordml/cex" xmlns:w16cid="http://schemas.microsoft.com/office/word/2016/wordml/cid" xmlns:w16="http://schemas.microsoft.com/office/word/2018/wordml" xmlns:w16se="http://schemas.microsoft.com/office/word/2015/wordml/symex" xmlns:wpg="http://schemas.microsoft.com/office/word/2010/wordprocessingGroup" xmlns:wpi="http://schemas.microsoft.com/office/word/2010/wordprocessingInk" xmlns:wne="http://schemas.microsoft.com/office/word/2006/wordml" xmlns:wps="http://schemas.microsoft.com/office/word/2010/wordprocessingShape" mc:Ignorable="w14 w15 w16se w16cid w16 w16cex wp14">
+<w:hdr xmlns:wpc="http://schemas.microsoft.com/office/word/2010/wordprocessingCanvas" xmlns:cx="http://schemas.microsoft.com/office/drawing/2014/chartex" xmlns:cx1="http://schemas.microsoft.com/office/drawing/2015/9/8/chartex" xmlns:cx2="http://schemas.microsoft.com/office/drawing/2015/10/21/chartex" xmlns:cx3="http://schemas.microsoft.com/office/drawing/2016/5/9/chartex" xmlns:cx4="http://schemas.microsoft.com/office/drawing/2016/5/10/chartex" xmlns:cx5="http://schemas.microsoft.com/office/drawing/2016/5/11/chartex" xmlns:cx6="http://schemas.microsoft.com/office/drawing/2016/5/12/chartex" xmlns:cx7="http://schemas.microsoft.com/office/drawing/2016/5/13/chartex" xmlns:cx8="http://schemas.microsoft.com/office/drawing/2016/5/14/chartex" xmlns:mc="http://schemas.openxmlformats.org/markup-compatibility/2006" xmlns:aink="http://schemas.microsoft.com/office/drawing/2016/ink" xmlns:am3d="http://schemas.microsoft.com/office/drawing/2017/model3d" xmlns:o="urn:schemas-microsoft-com:office:office" xmlns:r="http://schemas.openxmlformats.org/officeDocument/2006/relationships" xmlns:m="http://schemas.openxmlformats.org/officeDocument/2006/math" xmlns:v="urn:schemas-microsoft-com:vml" xmlns:wp14="http://schemas.microsoft.com/office/word/2010/wordprocessingDrawing" xmlns:wp="http://schemas.openxmlformats.org/drawingml/2006/wordprocessingDrawing" xmlns:w10="urn:schemas-microsoft-com:office:word" xmlns:w="http://schemas.openxmlformats.org/wordprocessingml/2006/main" xmlns:w14="http://schemas.microsoft.com/office/word/2010/wordml" xmlns:w15="http://schemas.microsoft.com/office/word/2012/wordml" xmlns:w16cid="http://schemas.microsoft.com/office/word/2016/wordml/cid" xmlns:w16se="http://schemas.microsoft.com/office/word/2015/wordml/symex" xmlns:wpg="http://schemas.microsoft.com/office/word/2010/wordprocessingGroup" xmlns:wpi="http://schemas.microsoft.com/office/word/2010/wordprocessingInk" xmlns:wne="http://schemas.microsoft.com/office/word/2006/wordml" xmlns:wps="http://schemas.microsoft.com/office/word/2010/wordprocessingShape" mc:Ignorable="w14 w15 w16se w16cid wp14">
   <w:sdt>
     <w:sdtPr>
       <w:rPr>
@@ -1400,6 +1857,11 @@
         <w:docPartUnique/>
       </w:docPartObj>
     </w:sdtPr>
+    <w:sdtEndPr>
+      <w:rPr>
+        <w:rStyle w:val="PageNumber"/>
+      </w:rPr>
+    </w:sdtEndPr>
     <w:sdtContent>
       <w:p>
         <w:pPr>
@@ -1453,7 +1915,7 @@
 </file>
 
 <file path=word/numbering.xml><?xml version="1.0" encoding="utf-8"?>
-<w:numbering xmlns:wpc="http://schemas.microsoft.com/office/word/2010/wordprocessingCanvas" xmlns:cx="http://schemas.microsoft.com/office/drawing/2014/chartex" xmlns:cx1="http://schemas.microsoft.com/office/drawing/2015/9/8/chartex" xmlns:cx2="http://schemas.microsoft.com/office/drawing/2015/10/21/chartex" xmlns:cx3="http://schemas.microsoft.com/office/drawing/2016/5/9/chartex" xmlns:cx4="http://schemas.microsoft.com/office/drawing/2016/5/10/chartex" xmlns:cx5="http://schemas.microsoft.com/office/drawing/2016/5/11/chartex" xmlns:cx6="http://schemas.microsoft.com/office/drawing/2016/5/12/chartex" xmlns:cx7="http://schemas.microsoft.com/office/drawing/2016/5/13/chartex" xmlns:cx8="http://schemas.microsoft.com/office/drawing/2016/5/14/chartex" xmlns:mc="http://schemas.openxmlformats.org/markup-compatibility/2006" xmlns:aink="http://schemas.microsoft.com/office/drawing/2016/ink" xmlns:am3d="http://schemas.microsoft.com/office/drawing/2017/model3d" xmlns:o="urn:schemas-microsoft-com:office:office" xmlns:r="http://schemas.openxmlformats.org/officeDocument/2006/relationships" xmlns:m="http://schemas.openxmlformats.org/officeDocument/2006/math" xmlns:v="urn:schemas-microsoft-com:vml" xmlns:wp14="http://schemas.microsoft.com/office/word/2010/wordprocessingDrawing" xmlns:wp="http://schemas.openxmlformats.org/drawingml/2006/wordprocessingDrawing" xmlns:w10="urn:schemas-microsoft-com:office:word" xmlns:w="http://schemas.openxmlformats.org/wordprocessingml/2006/main" xmlns:w14="http://schemas.microsoft.com/office/word/2010/wordml" xmlns:w15="http://schemas.microsoft.com/office/word/2012/wordml" xmlns:w16cex="http://schemas.microsoft.com/office/word/2018/wordml/cex" xmlns:w16cid="http://schemas.microsoft.com/office/word/2016/wordml/cid" xmlns:w16="http://schemas.microsoft.com/office/word/2018/wordml" xmlns:w16se="http://schemas.microsoft.com/office/word/2015/wordml/symex" xmlns:wpg="http://schemas.microsoft.com/office/word/2010/wordprocessingGroup" xmlns:wpi="http://schemas.microsoft.com/office/word/2010/wordprocessingInk" xmlns:wne="http://schemas.microsoft.com/office/word/2006/wordml" xmlns:wps="http://schemas.microsoft.com/office/word/2010/wordprocessingShape" mc:Ignorable="w14 w15 w16se w16cid w16 w16cex wp14">
+<w:numbering xmlns:wpc="http://schemas.microsoft.com/office/word/2010/wordprocessingCanvas" xmlns:cx="http://schemas.microsoft.com/office/drawing/2014/chartex" xmlns:cx1="http://schemas.microsoft.com/office/drawing/2015/9/8/chartex" xmlns:cx2="http://schemas.microsoft.com/office/drawing/2015/10/21/chartex" xmlns:cx3="http://schemas.microsoft.com/office/drawing/2016/5/9/chartex" xmlns:cx4="http://schemas.microsoft.com/office/drawing/2016/5/10/chartex" xmlns:cx5="http://schemas.microsoft.com/office/drawing/2016/5/11/chartex" xmlns:cx6="http://schemas.microsoft.com/office/drawing/2016/5/12/chartex" xmlns:cx7="http://schemas.microsoft.com/office/drawing/2016/5/13/chartex" xmlns:cx8="http://schemas.microsoft.com/office/drawing/2016/5/14/chartex" xmlns:mc="http://schemas.openxmlformats.org/markup-compatibility/2006" xmlns:aink="http://schemas.microsoft.com/office/drawing/2016/ink" xmlns:am3d="http://schemas.microsoft.com/office/drawing/2017/model3d" xmlns:o="urn:schemas-microsoft-com:office:office" xmlns:r="http://schemas.openxmlformats.org/officeDocument/2006/relationships" xmlns:m="http://schemas.openxmlformats.org/officeDocument/2006/math" xmlns:v="urn:schemas-microsoft-com:vml" xmlns:wp14="http://schemas.microsoft.com/office/word/2010/wordprocessingDrawing" xmlns:wp="http://schemas.openxmlformats.org/drawingml/2006/wordprocessingDrawing" xmlns:w10="urn:schemas-microsoft-com:office:word" xmlns:w="http://schemas.openxmlformats.org/wordprocessingml/2006/main" xmlns:w14="http://schemas.microsoft.com/office/word/2010/wordml" xmlns:w15="http://schemas.microsoft.com/office/word/2012/wordml" xmlns:w16cid="http://schemas.microsoft.com/office/word/2016/wordml/cid" xmlns:w16se="http://schemas.microsoft.com/office/word/2015/wordml/symex" xmlns:wpg="http://schemas.microsoft.com/office/word/2010/wordprocessingGroup" xmlns:wpi="http://schemas.microsoft.com/office/word/2010/wordprocessingInk" xmlns:wne="http://schemas.microsoft.com/office/word/2006/wordml" xmlns:wps="http://schemas.microsoft.com/office/word/2010/wordprocessingShape" mc:Ignorable="w14 w15 w16se w16cid wp14">
   <w:abstractNum w:abstractNumId="0" w15:restartNumberingAfterBreak="0">
     <w:nsid w:val="102D3099"/>
     <w:multiLevelType w:val="hybridMultilevel"/>
@@ -1573,7 +2035,7 @@
 </file>
 
 <file path=word/styles.xml><?xml version="1.0" encoding="utf-8"?>
-<w:styles xmlns:mc="http://schemas.openxmlformats.org/markup-compatibility/2006" xmlns:r="http://schemas.openxmlformats.org/officeDocument/2006/relationships" xmlns:w="http://schemas.openxmlformats.org/wordprocessingml/2006/main" xmlns:w14="http://schemas.microsoft.com/office/word/2010/wordml" xmlns:w15="http://schemas.microsoft.com/office/word/2012/wordml" xmlns:w16cex="http://schemas.microsoft.com/office/word/2018/wordml/cex" xmlns:w16cid="http://schemas.microsoft.com/office/word/2016/wordml/cid" xmlns:w16="http://schemas.microsoft.com/office/word/2018/wordml" xmlns:w16se="http://schemas.microsoft.com/office/word/2015/wordml/symex" mc:Ignorable="w14 w15 w16se w16cid w16 w16cex">
+<w:styles xmlns:mc="http://schemas.openxmlformats.org/markup-compatibility/2006" xmlns:r="http://schemas.openxmlformats.org/officeDocument/2006/relationships" xmlns:w="http://schemas.openxmlformats.org/wordprocessingml/2006/main" xmlns:w14="http://schemas.microsoft.com/office/word/2010/wordml" xmlns:w15="http://schemas.microsoft.com/office/word/2012/wordml" xmlns:w16cid="http://schemas.microsoft.com/office/word/2016/wordml/cid" xmlns:w16se="http://schemas.microsoft.com/office/word/2015/wordml/symex" mc:Ignorable="w14 w15 w16se w16cid">
   <w:docDefaults>
     <w:rPrDefault>
       <w:rPr>
@@ -1984,7 +2446,6 @@
   <w:style w:type="character" w:default="1" w:styleId="DefaultParagraphFont">
     <w:name w:val="Default Paragraph Font"/>
     <w:uiPriority w:val="1"/>
-    <w:semiHidden/>
     <w:unhideWhenUsed/>
   </w:style>
   <w:style w:type="table" w:default="1" w:styleId="TableNormal">

</xml_diff>

<commit_message>
Added Architecture Style to the Architecture Draft
</commit_message>
<xml_diff>
--- a/Architecture Draft.docx
+++ b/Architecture Draft.docx
@@ -202,13 +202,13 @@
                   </wp:anchor>
                 </w:drawing>
               </mc:Choice>
-              <mc:Fallback xmlns:w16="http://schemas.microsoft.com/office/word/2018/wordml" xmlns:w16cex="http://schemas.microsoft.com/office/word/2018/wordml/cex">
+              <mc:Fallback>
                 <w:pict>
                   <v:shapetype w14:anchorId="2637A498" id="_x0000_t202" coordsize="21600,21600" o:spt="202" path="m,l,21600r21600,l21600,xe">
                     <v:stroke joinstyle="miter"/>
                     <v:path gradientshapeok="t" o:connecttype="rect"/>
                   </v:shapetype>
-                  <v:shape id="Text Box 36" o:spid="_x0000_s1026" type="#_x0000_t202" alt="Title: Title and subtitle" style="position:absolute;margin-left:0;margin-top:0;width:435.75pt;height:214.55pt;z-index:251661312;visibility:visible;mso-wrap-style:square;mso-width-percent:890;mso-height-percent:0;mso-wrap-distance-left:9pt;mso-wrap-distance-top:0;mso-wrap-distance-right:9pt;mso-wrap-distance-bottom:0;mso-position-horizontal:left;mso-position-horizontal-relative:page;mso-position-vertical:bottom;mso-position-vertical-relative:page;mso-width-percent:890;mso-height-percent:0;mso-width-relative:page;mso-height-relative:margin;v-text-anchor:bottom" o:gfxdata="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" filled="f" stroked="f" strokeweight=".5pt">
+                  <v:shape id="Text Box 36" o:spid="_x0000_s1026" type="#_x0000_t202" alt="Title: Title and subtitle" style="position:absolute;margin-left:0;margin-top:0;width:435.75pt;height:214.55pt;z-index:251661312;visibility:visible;mso-wrap-style:square;mso-width-percent:890;mso-height-percent:0;mso-wrap-distance-left:9pt;mso-wrap-distance-top:0;mso-wrap-distance-right:9pt;mso-wrap-distance-bottom:0;mso-position-horizontal:left;mso-position-horizontal-relative:page;mso-position-vertical:bottom;mso-position-vertical-relative:page;mso-width-percent:890;mso-height-percent:0;mso-width-relative:page;mso-height-relative:margin;v-text-anchor:bottom" o:gfxdata="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" filled="f" stroked="f" strokeweight=".5pt">
                     <v:textbox inset="93.6pt,7.2pt,0,1in">
                       <w:txbxContent>
                         <w:sdt>
@@ -227,6 +227,7 @@
                             <w15:appearance w15:val="hidden"/>
                             <w:text/>
                           </w:sdtPr>
+                          <w:sdtEndPr/>
                           <w:sdtContent>
                             <w:p>
                               <w:pPr>
@@ -278,6 +279,7 @@
                               <w15:appearance w15:val="hidden"/>
                               <w:text/>
                             </w:sdtPr>
+                            <w:sdtEndPr/>
                             <w:sdtContent>
                               <w:r>
                                 <w:rPr>
@@ -316,6 +318,7 @@
                               <w15:appearance w15:val="hidden"/>
                               <w:text/>
                             </w:sdtPr>
+                            <w:sdtEndPr/>
                             <w:sdtContent>
                               <w:r>
                                 <w:rPr>
@@ -429,7 +432,7 @@
                   </wp:anchor>
                 </w:drawing>
               </mc:Choice>
-              <mc:Fallback xmlns:w16="http://schemas.microsoft.com/office/word/2018/wordml" xmlns:w16cex="http://schemas.microsoft.com/office/word/2018/wordml/cex">
+              <mc:Fallback xmlns:w16cex="http://schemas.microsoft.com/office/word/2018/wordml/cex" xmlns:w16="http://schemas.microsoft.com/office/word/2018/wordml">
                 <w:pict>
                   <v:line w14:anchorId="6D4D7C02" id="Straight Connector 37" o:spid="_x0000_s1026" style="position:absolute;z-index:-251656192;visibility:visible;mso-wrap-style:square;mso-height-percent:795;mso-left-percent:100;mso-top-percent:150;mso-wrap-distance-left:9pt;mso-wrap-distance-top:0;mso-wrap-distance-right:9pt;mso-wrap-distance-bottom:0;mso-position-horizontal-relative:page;mso-position-vertical-relative:page;mso-height-percent:795;mso-left-percent:100;mso-top-percent:150;mso-height-relative:page" from="0,0" to="0,121.5pt" o:gfxdata="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" strokecolor="#272727 [2749]" strokeweight="2.25pt">
                     <v:stroke joinstyle="miter"/>
@@ -637,11 +640,7 @@
               </mc:Choice>
               <mc:Fallback>
                 <w:pict>
-                  <v:shapetype w14:anchorId="637DA37D" id="_x0000_t202" coordsize="21600,21600" o:spt="202" path="m,l,21600r21600,l21600,xe">
-                    <v:stroke joinstyle="miter"/>
-                    <v:path gradientshapeok="t" o:connecttype="rect"/>
-                  </v:shapetype>
-                  <v:shape id="Text Box 38" o:spid="_x0000_s1027" type="#_x0000_t202" alt="Title: Title and subtitle" style="position:absolute;margin-left:0;margin-top:0;width:435.75pt;height:214.55pt;z-index:251659264;visibility:visible;mso-wrap-style:square;mso-width-percent:890;mso-height-percent:0;mso-top-percent:150;mso-wrap-distance-left:9pt;mso-wrap-distance-top:0;mso-wrap-distance-right:9pt;mso-wrap-distance-bottom:0;mso-position-horizontal:left;mso-position-horizontal-relative:page;mso-position-vertical-relative:page;mso-width-percent:890;mso-height-percent:0;mso-top-percent:150;mso-width-relative:page;mso-height-relative:margin;v-text-anchor:top" o:gfxdata="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" filled="f" stroked="f" strokeweight=".5pt">
+                  <v:shape w14:anchorId="637DA37D" id="Text Box 38" o:spid="_x0000_s1027" type="#_x0000_t202" alt="Title: Title and subtitle" style="position:absolute;margin-left:0;margin-top:0;width:435.75pt;height:214.55pt;z-index:251659264;visibility:visible;mso-wrap-style:square;mso-width-percent:890;mso-height-percent:0;mso-top-percent:150;mso-wrap-distance-left:9pt;mso-wrap-distance-top:0;mso-wrap-distance-right:9pt;mso-wrap-distance-bottom:0;mso-position-horizontal:left;mso-position-horizontal-relative:page;mso-position-vertical-relative:page;mso-width-percent:890;mso-height-percent:0;mso-top-percent:150;mso-width-relative:page;mso-height-relative:margin;v-text-anchor:top" o:gfxdata="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" filled="f" stroked="f" strokeweight=".5pt">
                     <v:textbox style="mso-fit-shape-to-text:t" inset="93.6pt,,0">
                       <w:txbxContent>
                         <w:sdt>
@@ -1432,8 +1431,6 @@
       <w:r>
         <w:br w:type="page"/>
       </w:r>
-      <w:bookmarkStart w:id="0" w:name="_GoBack"/>
-      <w:bookmarkEnd w:id="0"/>
     </w:p>
     <w:p>
       <w:pPr>
@@ -1735,9 +1732,430 @@
         </w:drawing>
       </w:r>
     </w:p>
+    <w:p>
+      <w:pPr>
+        <w:rPr>
+          <w:b/>
+          <w:bCs/>
+          <w:sz w:val="28"/>
+          <w:szCs w:val="28"/>
+        </w:rPr>
+      </w:pPr>
+    </w:p>
+    <w:p>
+      <w:pPr>
+        <w:rPr>
+          <w:b/>
+          <w:bCs/>
+          <w:sz w:val="28"/>
+          <w:szCs w:val="28"/>
+        </w:rPr>
+      </w:pPr>
+    </w:p>
+    <w:p>
+      <w:pPr>
+        <w:rPr>
+          <w:b/>
+          <w:bCs/>
+          <w:sz w:val="28"/>
+          <w:szCs w:val="28"/>
+        </w:rPr>
+      </w:pPr>
+    </w:p>
+    <w:p>
+      <w:pPr>
+        <w:rPr>
+          <w:b/>
+          <w:bCs/>
+          <w:sz w:val="28"/>
+          <w:szCs w:val="28"/>
+        </w:rPr>
+      </w:pPr>
+    </w:p>
+    <w:p>
+      <w:pPr>
+        <w:rPr>
+          <w:b/>
+          <w:bCs/>
+          <w:sz w:val="28"/>
+          <w:szCs w:val="28"/>
+        </w:rPr>
+      </w:pPr>
+    </w:p>
+    <w:p>
+      <w:pPr>
+        <w:rPr>
+          <w:b/>
+          <w:bCs/>
+          <w:sz w:val="28"/>
+          <w:szCs w:val="28"/>
+        </w:rPr>
+      </w:pPr>
+    </w:p>
+    <w:p>
+      <w:pPr>
+        <w:rPr>
+          <w:b/>
+          <w:bCs/>
+          <w:sz w:val="28"/>
+          <w:szCs w:val="28"/>
+        </w:rPr>
+      </w:pPr>
+    </w:p>
+    <w:p>
+      <w:pPr>
+        <w:rPr>
+          <w:b/>
+          <w:bCs/>
+          <w:sz w:val="28"/>
+          <w:szCs w:val="28"/>
+        </w:rPr>
+      </w:pPr>
+    </w:p>
+    <w:p>
+      <w:pPr>
+        <w:rPr>
+          <w:b/>
+          <w:bCs/>
+          <w:sz w:val="28"/>
+          <w:szCs w:val="28"/>
+        </w:rPr>
+      </w:pPr>
+    </w:p>
+    <w:p>
+      <w:pPr>
+        <w:rPr>
+          <w:b/>
+          <w:bCs/>
+          <w:sz w:val="28"/>
+          <w:szCs w:val="28"/>
+        </w:rPr>
+      </w:pPr>
+    </w:p>
+    <w:p>
+      <w:pPr>
+        <w:rPr>
+          <w:b/>
+          <w:bCs/>
+          <w:sz w:val="28"/>
+          <w:szCs w:val="28"/>
+        </w:rPr>
+      </w:pPr>
+    </w:p>
+    <w:p>
+      <w:pPr>
+        <w:rPr>
+          <w:b/>
+          <w:bCs/>
+          <w:sz w:val="28"/>
+          <w:szCs w:val="28"/>
+        </w:rPr>
+      </w:pPr>
+    </w:p>
+    <w:p>
+      <w:pPr>
+        <w:rPr>
+          <w:b/>
+          <w:bCs/>
+          <w:sz w:val="28"/>
+          <w:szCs w:val="28"/>
+        </w:rPr>
+      </w:pPr>
+    </w:p>
+    <w:p>
+      <w:pPr>
+        <w:rPr>
+          <w:b/>
+          <w:bCs/>
+          <w:sz w:val="28"/>
+          <w:szCs w:val="28"/>
+        </w:rPr>
+      </w:pPr>
+    </w:p>
+    <w:p>
+      <w:pPr>
+        <w:rPr>
+          <w:b/>
+          <w:bCs/>
+          <w:sz w:val="28"/>
+          <w:szCs w:val="28"/>
+        </w:rPr>
+      </w:pPr>
+    </w:p>
+    <w:p>
+      <w:pPr>
+        <w:rPr>
+          <w:b/>
+          <w:bCs/>
+          <w:sz w:val="28"/>
+          <w:szCs w:val="28"/>
+        </w:rPr>
+      </w:pPr>
+    </w:p>
+    <w:p>
+      <w:pPr>
+        <w:rPr>
+          <w:b/>
+          <w:bCs/>
+          <w:sz w:val="28"/>
+          <w:szCs w:val="28"/>
+        </w:rPr>
+      </w:pPr>
+    </w:p>
+    <w:p>
+      <w:pPr>
+        <w:rPr>
+          <w:b/>
+          <w:bCs/>
+          <w:sz w:val="28"/>
+          <w:szCs w:val="28"/>
+        </w:rPr>
+      </w:pPr>
+    </w:p>
+    <w:p>
+      <w:pPr>
+        <w:rPr>
+          <w:b/>
+          <w:bCs/>
+          <w:sz w:val="28"/>
+          <w:szCs w:val="28"/>
+        </w:rPr>
+      </w:pPr>
+    </w:p>
+    <w:p>
+      <w:pPr>
+        <w:rPr>
+          <w:b/>
+          <w:bCs/>
+          <w:sz w:val="28"/>
+          <w:szCs w:val="28"/>
+        </w:rPr>
+      </w:pPr>
+    </w:p>
+    <w:p>
+      <w:pPr>
+        <w:rPr>
+          <w:b/>
+          <w:bCs/>
+          <w:sz w:val="28"/>
+          <w:szCs w:val="28"/>
+        </w:rPr>
+      </w:pPr>
+      <w:r>
+        <w:rPr>
+          <w:b/>
+          <w:bCs/>
+          <w:sz w:val="28"/>
+          <w:szCs w:val="28"/>
+        </w:rPr>
+        <w:lastRenderedPageBreak/>
+        <w:t>Architecture Style</w:t>
+      </w:r>
+    </w:p>
+    <w:p>
+      <w:pPr>
+        <w:rPr>
+          <w:b/>
+          <w:bCs/>
+          <w:sz w:val="28"/>
+          <w:szCs w:val="28"/>
+        </w:rPr>
+      </w:pPr>
+    </w:p>
+    <w:p>
+      <w:r>
+        <w:t xml:space="preserve">Chosen Style: </w:t>
+      </w:r>
+      <w:r>
+        <w:t xml:space="preserve">Main program with subroutines </w:t>
+      </w:r>
+    </w:p>
+    <w:p/>
+    <w:p>
+      <w:pPr>
+        <w:pStyle w:val="ListParagraph"/>
+        <w:numPr>
+          <w:ilvl w:val="0"/>
+          <w:numId w:val="1"/>
+        </w:numPr>
+      </w:pPr>
+      <w:r>
+        <w:rPr>
+          <w:b/>
+          <w:bCs/>
+        </w:rPr>
+        <w:t xml:space="preserve">Problem: </w:t>
+      </w:r>
+      <w:r>
+        <w:t>The course registration management system can be described in the form of a hierarchy where the top of the hierarchy is the web interface that students, professors, and admins interact with. This program then invokes other modules when needed, such as accessing the database to retrieve course information, communicating with the billing system, or modifying access of users in the program.</w:t>
+      </w:r>
+    </w:p>
+    <w:p>
+      <w:pPr>
+        <w:pStyle w:val="ListParagraph"/>
+      </w:pPr>
+    </w:p>
+    <w:p>
+      <w:pPr>
+        <w:pStyle w:val="ListParagraph"/>
+        <w:numPr>
+          <w:ilvl w:val="0"/>
+          <w:numId w:val="1"/>
+        </w:numPr>
+      </w:pPr>
+      <w:r>
+        <w:rPr>
+          <w:b/>
+          <w:bCs/>
+        </w:rPr>
+        <w:t>Components:</w:t>
+      </w:r>
+      <w:r>
+        <w:t xml:space="preserve"> </w:t>
+      </w:r>
+      <w:r>
+        <w:t>This project requires a group of procedure calls as well as a memory component to store course information for every module.</w:t>
+      </w:r>
+    </w:p>
+    <w:p/>
+    <w:p>
+      <w:pPr>
+        <w:pStyle w:val="ListParagraph"/>
+        <w:numPr>
+          <w:ilvl w:val="0"/>
+          <w:numId w:val="1"/>
+        </w:numPr>
+      </w:pPr>
+      <w:r>
+        <w:rPr>
+          <w:b/>
+          <w:bCs/>
+        </w:rPr>
+        <w:t>Connectors:</w:t>
+      </w:r>
+      <w:r>
+        <w:t xml:space="preserve"> </w:t>
+      </w:r>
+      <w:r>
+        <w:t>Procedure calls and shared access to global data in memory component.</w:t>
+      </w:r>
+    </w:p>
+    <w:p/>
+    <w:p>
+      <w:pPr>
+        <w:pStyle w:val="ListParagraph"/>
+        <w:numPr>
+          <w:ilvl w:val="0"/>
+          <w:numId w:val="1"/>
+        </w:numPr>
+      </w:pPr>
+      <w:r>
+        <w:rPr>
+          <w:b/>
+          <w:bCs/>
+        </w:rPr>
+        <w:t>Control Structure:</w:t>
+      </w:r>
+      <w:r>
+        <w:t xml:space="preserve"> There is one main thread of control being manipulated by the main web interface. </w:t>
+      </w:r>
+    </w:p>
+    <w:p>
+      <w:pPr>
+        <w:rPr>
+          <w:b/>
+          <w:bCs/>
+          <w:sz w:val="28"/>
+          <w:szCs w:val="28"/>
+        </w:rPr>
+      </w:pPr>
+    </w:p>
+    <w:p>
+      <w:pPr>
+        <w:ind w:left="360"/>
+        <w:rPr>
+          <w:b/>
+          <w:bCs/>
+        </w:rPr>
+      </w:pPr>
+      <w:r>
+        <w:rPr>
+          <w:b/>
+          <w:bCs/>
+        </w:rPr>
+        <w:t>EX:</w:t>
+      </w:r>
+    </w:p>
+    <w:p>
+      <w:pPr>
+        <w:ind w:left="360"/>
+        <w:rPr>
+          <w:b/>
+          <w:bCs/>
+        </w:rPr>
+      </w:pPr>
+      <w:r>
+        <w:rPr>
+          <w:noProof/>
+        </w:rPr>
+        <w:drawing>
+          <wp:inline distT="0" distB="0" distL="0" distR="0" wp14:anchorId="26025DC8" wp14:editId="6818E054">
+            <wp:extent cx="5041900" cy="2520950"/>
+            <wp:effectExtent l="0" t="0" r="6350" b="0"/>
+            <wp:docPr id="4" name="Picture 4"/>
+            <wp:cNvGraphicFramePr>
+              <a:graphicFrameLocks xmlns:a="http://schemas.openxmlformats.org/drawingml/2006/main" noChangeAspect="1"/>
+            </wp:cNvGraphicFramePr>
+            <a:graphic xmlns:a="http://schemas.openxmlformats.org/drawingml/2006/main">
+              <a:graphicData uri="http://schemas.openxmlformats.org/drawingml/2006/picture">
+                <pic:pic xmlns:pic="http://schemas.openxmlformats.org/drawingml/2006/picture">
+                  <pic:nvPicPr>
+                    <pic:cNvPr id="0" name="Picture 1"/>
+                    <pic:cNvPicPr>
+                      <a:picLocks noChangeAspect="1" noChangeArrowheads="1"/>
+                    </pic:cNvPicPr>
+                  </pic:nvPicPr>
+                  <pic:blipFill rotWithShape="1">
+                    <a:blip r:embed="rId12" cstate="print">
+                      <a:extLst>
+                        <a:ext uri="{28A0092B-C50C-407E-A947-70E740481C1C}">
+                          <a14:useLocalDpi xmlns:a14="http://schemas.microsoft.com/office/drawing/2010/main" val="0"/>
+                        </a:ext>
+                      </a:extLst>
+                    </a:blip>
+                    <a:srcRect l="8547" r="23291" b="43550"/>
+                    <a:stretch/>
+                  </pic:blipFill>
+                  <pic:spPr bwMode="auto">
+                    <a:xfrm>
+                      <a:off x="0" y="0"/>
+                      <a:ext cx="5041900" cy="2520950"/>
+                    </a:xfrm>
+                    <a:prstGeom prst="rect">
+                      <a:avLst/>
+                    </a:prstGeom>
+                    <a:noFill/>
+                    <a:ln>
+                      <a:noFill/>
+                    </a:ln>
+                    <a:extLst>
+                      <a:ext uri="{53640926-AAD7-44D8-BBD7-CCE9431645EC}">
+                        <a14:shadowObscured xmlns:a14="http://schemas.microsoft.com/office/drawing/2010/main"/>
+                      </a:ext>
+                    </a:extLst>
+                  </pic:spPr>
+                </pic:pic>
+              </a:graphicData>
+            </a:graphic>
+          </wp:inline>
+        </w:drawing>
+      </w:r>
+      <w:bookmarkStart w:id="0" w:name="_GoBack"/>
+      <w:bookmarkEnd w:id="0"/>
+    </w:p>
     <w:sectPr>
-      <w:headerReference w:type="even" r:id="rId12"/>
-      <w:headerReference w:type="default" r:id="rId13"/>
+      <w:headerReference w:type="even" r:id="rId13"/>
+      <w:headerReference w:type="default" r:id="rId14"/>
       <w:pgSz w:w="12240" w:h="15840"/>
       <w:pgMar w:top="1440" w:right="1440" w:bottom="1440" w:left="1440" w:header="720" w:footer="720" w:gutter="0"/>
       <w:pgNumType w:start="0"/>
@@ -1931,7 +2349,7 @@
         <w:rFonts w:ascii="Times New Roman" w:eastAsia="Times New Roman" w:hAnsi="Times New Roman" w:cs="Times New Roman" w:hint="default"/>
       </w:rPr>
     </w:lvl>
-    <w:lvl w:ilvl="1" w:tplc="04090003" w:tentative="1">
+    <w:lvl w:ilvl="1" w:tplc="04090003">
       <w:start w:val="1"/>
       <w:numFmt w:val="bullet"/>
       <w:lvlText w:val="o"/>
@@ -2446,6 +2864,7 @@
   <w:style w:type="character" w:default="1" w:styleId="DefaultParagraphFont">
     <w:name w:val="Default Paragraph Font"/>
     <w:uiPriority w:val="1"/>
+    <w:semiHidden/>
     <w:unhideWhenUsed/>
   </w:style>
   <w:style w:type="table" w:default="1" w:styleId="TableNormal">
@@ -2561,6 +2980,33 @@
     <w:rPr>
       <w:color w:val="605E5C"/>
       <w:shd w:val="clear" w:color="auto" w:fill="E1DFDD"/>
+    </w:rPr>
+  </w:style>
+  <w:style w:type="paragraph" w:styleId="Footer">
+    <w:name w:val="footer"/>
+    <w:basedOn w:val="Normal"/>
+    <w:link w:val="FooterChar"/>
+    <w:uiPriority w:val="99"/>
+    <w:unhideWhenUsed/>
+    <w:rsid w:val="001205E6"/>
+    <w:pPr>
+      <w:tabs>
+        <w:tab w:val="center" w:pos="4680"/>
+        <w:tab w:val="right" w:pos="9360"/>
+      </w:tabs>
+    </w:pPr>
+  </w:style>
+  <w:style w:type="character" w:customStyle="1" w:styleId="FooterChar">
+    <w:name w:val="Footer Char"/>
+    <w:basedOn w:val="DefaultParagraphFont"/>
+    <w:link w:val="Footer"/>
+    <w:uiPriority w:val="99"/>
+    <w:rsid w:val="001205E6"/>
+    <w:rPr>
+      <w:rFonts w:ascii="Times New Roman" w:eastAsia="Times New Roman" w:hAnsi="Times New Roman" w:cs="Times New Roman"/>
+      <w:sz w:val="24"/>
+      <w:szCs w:val="24"/>
+      <w:lang w:val="en-CA"/>
     </w:rPr>
   </w:style>
 </w:styles>

</xml_diff>

<commit_message>
Updated timeline and created a presentationg document to help structure presentations, added section for architecture presentation
</commit_message>
<xml_diff>
--- a/Architecture Draft.docx
+++ b/Architecture Draft.docx
@@ -1,6 +1,6 @@
 
 <file path=word/document.xml><?xml version="1.0" encoding="utf-8"?>
-<w:document xmlns:wpc="http://schemas.microsoft.com/office/word/2010/wordprocessingCanvas" xmlns:cx="http://schemas.microsoft.com/office/drawing/2014/chartex" xmlns:cx1="http://schemas.microsoft.com/office/drawing/2015/9/8/chartex" xmlns:cx2="http://schemas.microsoft.com/office/drawing/2015/10/21/chartex" xmlns:cx3="http://schemas.microsoft.com/office/drawing/2016/5/9/chartex" xmlns:cx4="http://schemas.microsoft.com/office/drawing/2016/5/10/chartex" xmlns:cx5="http://schemas.microsoft.com/office/drawing/2016/5/11/chartex" xmlns:cx6="http://schemas.microsoft.com/office/drawing/2016/5/12/chartex" xmlns:cx7="http://schemas.microsoft.com/office/drawing/2016/5/13/chartex" xmlns:cx8="http://schemas.microsoft.com/office/drawing/2016/5/14/chartex" xmlns:mc="http://schemas.openxmlformats.org/markup-compatibility/2006" xmlns:aink="http://schemas.microsoft.com/office/drawing/2016/ink" xmlns:am3d="http://schemas.microsoft.com/office/drawing/2017/model3d" xmlns:o="urn:schemas-microsoft-com:office:office" xmlns:r="http://schemas.openxmlformats.org/officeDocument/2006/relationships" xmlns:m="http://schemas.openxmlformats.org/officeDocument/2006/math" xmlns:v="urn:schemas-microsoft-com:vml" xmlns:wp14="http://schemas.microsoft.com/office/word/2010/wordprocessingDrawing" xmlns:wp="http://schemas.openxmlformats.org/drawingml/2006/wordprocessingDrawing" xmlns:w10="urn:schemas-microsoft-com:office:word" xmlns:w="http://schemas.openxmlformats.org/wordprocessingml/2006/main" xmlns:w14="http://schemas.microsoft.com/office/word/2010/wordml" xmlns:w15="http://schemas.microsoft.com/office/word/2012/wordml" xmlns:w16cex="http://schemas.microsoft.com/office/word/2018/wordml/cex" xmlns:w16cid="http://schemas.microsoft.com/office/word/2016/wordml/cid" xmlns:w16="http://schemas.microsoft.com/office/word/2018/wordml" xmlns:w16se="http://schemas.microsoft.com/office/word/2015/wordml/symex" xmlns:wpg="http://schemas.microsoft.com/office/word/2010/wordprocessingGroup" xmlns:wpi="http://schemas.microsoft.com/office/word/2010/wordprocessingInk" xmlns:wne="http://schemas.microsoft.com/office/word/2006/wordml" xmlns:wps="http://schemas.microsoft.com/office/word/2010/wordprocessingShape" mc:Ignorable="w14 w15 w16se w16cid w16 w16cex wp14">
+<w:document xmlns:wpc="http://schemas.microsoft.com/office/word/2010/wordprocessingCanvas" xmlns:cx="http://schemas.microsoft.com/office/drawing/2014/chartex" xmlns:cx1="http://schemas.microsoft.com/office/drawing/2015/9/8/chartex" xmlns:cx2="http://schemas.microsoft.com/office/drawing/2015/10/21/chartex" xmlns:cx3="http://schemas.microsoft.com/office/drawing/2016/5/9/chartex" xmlns:cx4="http://schemas.microsoft.com/office/drawing/2016/5/10/chartex" xmlns:cx5="http://schemas.microsoft.com/office/drawing/2016/5/11/chartex" xmlns:cx6="http://schemas.microsoft.com/office/drawing/2016/5/12/chartex" xmlns:cx7="http://schemas.microsoft.com/office/drawing/2016/5/13/chartex" xmlns:cx8="http://schemas.microsoft.com/office/drawing/2016/5/14/chartex" xmlns:mc="http://schemas.openxmlformats.org/markup-compatibility/2006" xmlns:aink="http://schemas.microsoft.com/office/drawing/2016/ink" xmlns:am3d="http://schemas.microsoft.com/office/drawing/2017/model3d" xmlns:o="urn:schemas-microsoft-com:office:office" xmlns:r="http://schemas.openxmlformats.org/officeDocument/2006/relationships" xmlns:m="http://schemas.openxmlformats.org/officeDocument/2006/math" xmlns:v="urn:schemas-microsoft-com:vml" xmlns:wp14="http://schemas.microsoft.com/office/word/2010/wordprocessingDrawing" xmlns:wp="http://schemas.openxmlformats.org/drawingml/2006/wordprocessingDrawing" xmlns:w10="urn:schemas-microsoft-com:office:word" xmlns:w="http://schemas.openxmlformats.org/wordprocessingml/2006/main" xmlns:w14="http://schemas.microsoft.com/office/word/2010/wordml" xmlns:w15="http://schemas.microsoft.com/office/word/2012/wordml" xmlns:w16cid="http://schemas.microsoft.com/office/word/2016/wordml/cid" xmlns:w16se="http://schemas.microsoft.com/office/word/2015/wordml/symex" xmlns:wpg="http://schemas.microsoft.com/office/word/2010/wordprocessingGroup" xmlns:wpi="http://schemas.microsoft.com/office/word/2010/wordprocessingInk" xmlns:wne="http://schemas.microsoft.com/office/word/2006/wordml" xmlns:wps="http://schemas.microsoft.com/office/word/2010/wordprocessingShape" mc:Ignorable="w14 w15 w16se w16cid wp14">
   <w:body>
     <w:sdt>
       <w:sdtPr>
@@ -432,7 +432,7 @@
                   </wp:anchor>
                 </w:drawing>
               </mc:Choice>
-              <mc:Fallback>
+              <mc:Fallback xmlns:w16="http://schemas.microsoft.com/office/word/2018/wordml" xmlns:w16cex="http://schemas.microsoft.com/office/word/2018/wordml/cex">
                 <w:pict>
                   <v:line w14:anchorId="6D4D7C02" id="Straight Connector 37" o:spid="_x0000_s1026" style="position:absolute;z-index:-251656192;visibility:visible;mso-wrap-style:square;mso-height-percent:795;mso-left-percent:100;mso-top-percent:150;mso-wrap-distance-left:9pt;mso-wrap-distance-top:0;mso-wrap-distance-right:9pt;mso-wrap-distance-bottom:0;mso-position-horizontal-relative:page;mso-position-vertical-relative:page;mso-height-percent:795;mso-left-percent:100;mso-top-percent:150;mso-height-relative:page" from="0,0" to="0,121.5pt" o:gfxdata="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" strokecolor="#272727 [2749]" strokeweight="2.25pt">
                     <v:stroke joinstyle="miter"/>
@@ -564,7 +564,6 @@
                                   </w:sdtPr>
                                   <w:sdtEndPr/>
                                   <w:sdtContent>
-                                    <w:proofErr w:type="spellStart"/>
                                     <w:r>
                                       <w:rPr>
                                         <w:i/>
@@ -573,18 +572,7 @@
                                         <w:sz w:val="36"/>
                                         <w:szCs w:val="36"/>
                                       </w:rPr>
-                                      <w:t>Studentable</w:t>
-                                    </w:r>
-                                    <w:proofErr w:type="spellEnd"/>
-                                    <w:r>
-                                      <w:rPr>
-                                        <w:i/>
-                                        <w:iCs/>
-                                        <w:color w:val="262626" w:themeColor="text1" w:themeTint="D9"/>
-                                        <w:sz w:val="36"/>
-                                        <w:szCs w:val="36"/>
-                                      </w:rPr>
-                                      <w:t xml:space="preserve">: </w:t>
+                                      <w:t xml:space="preserve">Studentable: </w:t>
                                     </w:r>
                                     <w:r>
                                       <w:rPr>
@@ -717,7 +705,6 @@
                             </w:sdtPr>
                             <w:sdtEndPr/>
                             <w:sdtContent>
-                              <w:proofErr w:type="spellStart"/>
                               <w:r>
                                 <w:rPr>
                                   <w:i/>
@@ -726,18 +713,7 @@
                                   <w:sz w:val="36"/>
                                   <w:szCs w:val="36"/>
                                 </w:rPr>
-                                <w:t>Studentable</w:t>
-                              </w:r>
-                              <w:proofErr w:type="spellEnd"/>
-                              <w:r>
-                                <w:rPr>
-                                  <w:i/>
-                                  <w:iCs/>
-                                  <w:color w:val="262626" w:themeColor="text1" w:themeTint="D9"/>
-                                  <w:sz w:val="36"/>
-                                  <w:szCs w:val="36"/>
-                                </w:rPr>
-                                <w:t xml:space="preserve">: </w:t>
+                                <w:t xml:space="preserve">Studentable: </w:t>
                               </w:r>
                               <w:r>
                                 <w:rPr>
@@ -927,11 +903,9 @@
     </w:p>
     <w:p/>
     <w:p>
-      <w:proofErr w:type="spellStart"/>
       <w:r>
         <w:t>Studentable</w:t>
       </w:r>
-      <w:proofErr w:type="spellEnd"/>
       <w:r>
         <w:t xml:space="preserve"> is a</w:t>
       </w:r>
@@ -2240,27 +2214,42 @@
     </w:p>
     <w:p>
       <w:pPr>
+        <w:rPr>
+          <w:b/>
+          <w:bCs/>
+        </w:rPr>
+      </w:pPr>
+    </w:p>
+    <w:p>
+      <w:pPr>
         <w:ind w:left="360"/>
         <w:rPr>
           <w:b/>
           <w:bCs/>
         </w:rPr>
       </w:pPr>
-    </w:p>
-    <w:p>
-      <w:pPr>
-        <w:ind w:left="360"/>
-        <w:rPr>
-          <w:b/>
-          <w:bCs/>
-        </w:rPr>
-      </w:pPr>
-      <w:r>
-        <w:rPr>
-          <w:b/>
-          <w:bCs/>
-        </w:rPr>
-        <w:t>EX:</w:t>
+      <w:r>
+        <w:rPr>
+          <w:b/>
+          <w:bCs/>
+        </w:rPr>
+        <w:t>MAIN PROGRAM AND SUBROUTINE EX</w:t>
+      </w:r>
+      <w:r>
+        <w:rPr>
+          <w:b/>
+          <w:bCs/>
+        </w:rPr>
+        <w:t>AMPLE</w:t>
+      </w:r>
+      <w:bookmarkStart w:id="0" w:name="_GoBack"/>
+      <w:bookmarkEnd w:id="0"/>
+      <w:r>
+        <w:rPr>
+          <w:b/>
+          <w:bCs/>
+        </w:rPr>
+        <w:t>:</w:t>
       </w:r>
     </w:p>
     <w:p>
@@ -2343,7 +2332,7 @@
 </file>
 
 <file path=word/endnotes.xml><?xml version="1.0" encoding="utf-8"?>
-<w:endnotes xmlns:wpc="http://schemas.microsoft.com/office/word/2010/wordprocessingCanvas" xmlns:cx="http://schemas.microsoft.com/office/drawing/2014/chartex" xmlns:cx1="http://schemas.microsoft.com/office/drawing/2015/9/8/chartex" xmlns:cx2="http://schemas.microsoft.com/office/drawing/2015/10/21/chartex" xmlns:cx3="http://schemas.microsoft.com/office/drawing/2016/5/9/chartex" xmlns:cx4="http://schemas.microsoft.com/office/drawing/2016/5/10/chartex" xmlns:cx5="http://schemas.microsoft.com/office/drawing/2016/5/11/chartex" xmlns:cx6="http://schemas.microsoft.com/office/drawing/2016/5/12/chartex" xmlns:cx7="http://schemas.microsoft.com/office/drawing/2016/5/13/chartex" xmlns:cx8="http://schemas.microsoft.com/office/drawing/2016/5/14/chartex" xmlns:mc="http://schemas.openxmlformats.org/markup-compatibility/2006" xmlns:aink="http://schemas.microsoft.com/office/drawing/2016/ink" xmlns:am3d="http://schemas.microsoft.com/office/drawing/2017/model3d" xmlns:o="urn:schemas-microsoft-com:office:office" xmlns:r="http://schemas.openxmlformats.org/officeDocument/2006/relationships" xmlns:m="http://schemas.openxmlformats.org/officeDocument/2006/math" xmlns:v="urn:schemas-microsoft-com:vml" xmlns:wp14="http://schemas.microsoft.com/office/word/2010/wordprocessingDrawing" xmlns:wp="http://schemas.openxmlformats.org/drawingml/2006/wordprocessingDrawing" xmlns:w10="urn:schemas-microsoft-com:office:word" xmlns:w="http://schemas.openxmlformats.org/wordprocessingml/2006/main" xmlns:w14="http://schemas.microsoft.com/office/word/2010/wordml" xmlns:w15="http://schemas.microsoft.com/office/word/2012/wordml" xmlns:w16cex="http://schemas.microsoft.com/office/word/2018/wordml/cex" xmlns:w16cid="http://schemas.microsoft.com/office/word/2016/wordml/cid" xmlns:w16="http://schemas.microsoft.com/office/word/2018/wordml" xmlns:w16se="http://schemas.microsoft.com/office/word/2015/wordml/symex" xmlns:wpg="http://schemas.microsoft.com/office/word/2010/wordprocessingGroup" xmlns:wpi="http://schemas.microsoft.com/office/word/2010/wordprocessingInk" xmlns:wne="http://schemas.microsoft.com/office/word/2006/wordml" xmlns:wps="http://schemas.microsoft.com/office/word/2010/wordprocessingShape" mc:Ignorable="w14 w15 w16se w16cid w16 w16cex wp14">
+<w:endnotes xmlns:wpc="http://schemas.microsoft.com/office/word/2010/wordprocessingCanvas" xmlns:cx="http://schemas.microsoft.com/office/drawing/2014/chartex" xmlns:cx1="http://schemas.microsoft.com/office/drawing/2015/9/8/chartex" xmlns:cx2="http://schemas.microsoft.com/office/drawing/2015/10/21/chartex" xmlns:cx3="http://schemas.microsoft.com/office/drawing/2016/5/9/chartex" xmlns:cx4="http://schemas.microsoft.com/office/drawing/2016/5/10/chartex" xmlns:cx5="http://schemas.microsoft.com/office/drawing/2016/5/11/chartex" xmlns:cx6="http://schemas.microsoft.com/office/drawing/2016/5/12/chartex" xmlns:cx7="http://schemas.microsoft.com/office/drawing/2016/5/13/chartex" xmlns:cx8="http://schemas.microsoft.com/office/drawing/2016/5/14/chartex" xmlns:mc="http://schemas.openxmlformats.org/markup-compatibility/2006" xmlns:aink="http://schemas.microsoft.com/office/drawing/2016/ink" xmlns:am3d="http://schemas.microsoft.com/office/drawing/2017/model3d" xmlns:o="urn:schemas-microsoft-com:office:office" xmlns:r="http://schemas.openxmlformats.org/officeDocument/2006/relationships" xmlns:m="http://schemas.openxmlformats.org/officeDocument/2006/math" xmlns:v="urn:schemas-microsoft-com:vml" xmlns:wp14="http://schemas.microsoft.com/office/word/2010/wordprocessingDrawing" xmlns:wp="http://schemas.openxmlformats.org/drawingml/2006/wordprocessingDrawing" xmlns:w10="urn:schemas-microsoft-com:office:word" xmlns:w="http://schemas.openxmlformats.org/wordprocessingml/2006/main" xmlns:w14="http://schemas.microsoft.com/office/word/2010/wordml" xmlns:w15="http://schemas.microsoft.com/office/word/2012/wordml" xmlns:w16cid="http://schemas.microsoft.com/office/word/2016/wordml/cid" xmlns:w16se="http://schemas.microsoft.com/office/word/2015/wordml/symex" xmlns:wpg="http://schemas.microsoft.com/office/word/2010/wordprocessingGroup" xmlns:wpi="http://schemas.microsoft.com/office/word/2010/wordprocessingInk" xmlns:wne="http://schemas.microsoft.com/office/word/2006/wordml" xmlns:wps="http://schemas.microsoft.com/office/word/2010/wordprocessingShape" mc:Ignorable="w14 w15 w16se w16cid wp14">
   <w:endnote w:type="separator" w:id="-1">
     <w:p>
       <w:r>
@@ -2362,7 +2351,7 @@
 </file>
 
 <file path=word/footnotes.xml><?xml version="1.0" encoding="utf-8"?>
-<w:footnotes xmlns:wpc="http://schemas.microsoft.com/office/word/2010/wordprocessingCanvas" xmlns:cx="http://schemas.microsoft.com/office/drawing/2014/chartex" xmlns:cx1="http://schemas.microsoft.com/office/drawing/2015/9/8/chartex" xmlns:cx2="http://schemas.microsoft.com/office/drawing/2015/10/21/chartex" xmlns:cx3="http://schemas.microsoft.com/office/drawing/2016/5/9/chartex" xmlns:cx4="http://schemas.microsoft.com/office/drawing/2016/5/10/chartex" xmlns:cx5="http://schemas.microsoft.com/office/drawing/2016/5/11/chartex" xmlns:cx6="http://schemas.microsoft.com/office/drawing/2016/5/12/chartex" xmlns:cx7="http://schemas.microsoft.com/office/drawing/2016/5/13/chartex" xmlns:cx8="http://schemas.microsoft.com/office/drawing/2016/5/14/chartex" xmlns:mc="http://schemas.openxmlformats.org/markup-compatibility/2006" xmlns:aink="http://schemas.microsoft.com/office/drawing/2016/ink" xmlns:am3d="http://schemas.microsoft.com/office/drawing/2017/model3d" xmlns:o="urn:schemas-microsoft-com:office:office" xmlns:r="http://schemas.openxmlformats.org/officeDocument/2006/relationships" xmlns:m="http://schemas.openxmlformats.org/officeDocument/2006/math" xmlns:v="urn:schemas-microsoft-com:vml" xmlns:wp14="http://schemas.microsoft.com/office/word/2010/wordprocessingDrawing" xmlns:wp="http://schemas.openxmlformats.org/drawingml/2006/wordprocessingDrawing" xmlns:w10="urn:schemas-microsoft-com:office:word" xmlns:w="http://schemas.openxmlformats.org/wordprocessingml/2006/main" xmlns:w14="http://schemas.microsoft.com/office/word/2010/wordml" xmlns:w15="http://schemas.microsoft.com/office/word/2012/wordml" xmlns:w16cex="http://schemas.microsoft.com/office/word/2018/wordml/cex" xmlns:w16cid="http://schemas.microsoft.com/office/word/2016/wordml/cid" xmlns:w16="http://schemas.microsoft.com/office/word/2018/wordml" xmlns:w16se="http://schemas.microsoft.com/office/word/2015/wordml/symex" xmlns:wpg="http://schemas.microsoft.com/office/word/2010/wordprocessingGroup" xmlns:wpi="http://schemas.microsoft.com/office/word/2010/wordprocessingInk" xmlns:wne="http://schemas.microsoft.com/office/word/2006/wordml" xmlns:wps="http://schemas.microsoft.com/office/word/2010/wordprocessingShape" mc:Ignorable="w14 w15 w16se w16cid w16 w16cex wp14">
+<w:footnotes xmlns:wpc="http://schemas.microsoft.com/office/word/2010/wordprocessingCanvas" xmlns:cx="http://schemas.microsoft.com/office/drawing/2014/chartex" xmlns:cx1="http://schemas.microsoft.com/office/drawing/2015/9/8/chartex" xmlns:cx2="http://schemas.microsoft.com/office/drawing/2015/10/21/chartex" xmlns:cx3="http://schemas.microsoft.com/office/drawing/2016/5/9/chartex" xmlns:cx4="http://schemas.microsoft.com/office/drawing/2016/5/10/chartex" xmlns:cx5="http://schemas.microsoft.com/office/drawing/2016/5/11/chartex" xmlns:cx6="http://schemas.microsoft.com/office/drawing/2016/5/12/chartex" xmlns:cx7="http://schemas.microsoft.com/office/drawing/2016/5/13/chartex" xmlns:cx8="http://schemas.microsoft.com/office/drawing/2016/5/14/chartex" xmlns:mc="http://schemas.openxmlformats.org/markup-compatibility/2006" xmlns:aink="http://schemas.microsoft.com/office/drawing/2016/ink" xmlns:am3d="http://schemas.microsoft.com/office/drawing/2017/model3d" xmlns:o="urn:schemas-microsoft-com:office:office" xmlns:r="http://schemas.openxmlformats.org/officeDocument/2006/relationships" xmlns:m="http://schemas.openxmlformats.org/officeDocument/2006/math" xmlns:v="urn:schemas-microsoft-com:vml" xmlns:wp14="http://schemas.microsoft.com/office/word/2010/wordprocessingDrawing" xmlns:wp="http://schemas.openxmlformats.org/drawingml/2006/wordprocessingDrawing" xmlns:w10="urn:schemas-microsoft-com:office:word" xmlns:w="http://schemas.openxmlformats.org/wordprocessingml/2006/main" xmlns:w14="http://schemas.microsoft.com/office/word/2010/wordml" xmlns:w15="http://schemas.microsoft.com/office/word/2012/wordml" xmlns:w16cid="http://schemas.microsoft.com/office/word/2016/wordml/cid" xmlns:w16se="http://schemas.microsoft.com/office/word/2015/wordml/symex" xmlns:wpg="http://schemas.microsoft.com/office/word/2010/wordprocessingGroup" xmlns:wpi="http://schemas.microsoft.com/office/word/2010/wordprocessingInk" xmlns:wne="http://schemas.microsoft.com/office/word/2006/wordml" xmlns:wps="http://schemas.microsoft.com/office/word/2010/wordprocessingShape" mc:Ignorable="w14 w15 w16se w16cid wp14">
   <w:footnote w:type="separator" w:id="-1">
     <w:p>
       <w:r>
@@ -2381,7 +2370,7 @@
 </file>
 
 <file path=word/header1.xml><?xml version="1.0" encoding="utf-8"?>
-<w:hdr xmlns:wpc="http://schemas.microsoft.com/office/word/2010/wordprocessingCanvas" xmlns:cx="http://schemas.microsoft.com/office/drawing/2014/chartex" xmlns:cx1="http://schemas.microsoft.com/office/drawing/2015/9/8/chartex" xmlns:cx2="http://schemas.microsoft.com/office/drawing/2015/10/21/chartex" xmlns:cx3="http://schemas.microsoft.com/office/drawing/2016/5/9/chartex" xmlns:cx4="http://schemas.microsoft.com/office/drawing/2016/5/10/chartex" xmlns:cx5="http://schemas.microsoft.com/office/drawing/2016/5/11/chartex" xmlns:cx6="http://schemas.microsoft.com/office/drawing/2016/5/12/chartex" xmlns:cx7="http://schemas.microsoft.com/office/drawing/2016/5/13/chartex" xmlns:cx8="http://schemas.microsoft.com/office/drawing/2016/5/14/chartex" xmlns:mc="http://schemas.openxmlformats.org/markup-compatibility/2006" xmlns:aink="http://schemas.microsoft.com/office/drawing/2016/ink" xmlns:am3d="http://schemas.microsoft.com/office/drawing/2017/model3d" xmlns:o="urn:schemas-microsoft-com:office:office" xmlns:r="http://schemas.openxmlformats.org/officeDocument/2006/relationships" xmlns:m="http://schemas.openxmlformats.org/officeDocument/2006/math" xmlns:v="urn:schemas-microsoft-com:vml" xmlns:wp14="http://schemas.microsoft.com/office/word/2010/wordprocessingDrawing" xmlns:wp="http://schemas.openxmlformats.org/drawingml/2006/wordprocessingDrawing" xmlns:w10="urn:schemas-microsoft-com:office:word" xmlns:w="http://schemas.openxmlformats.org/wordprocessingml/2006/main" xmlns:w14="http://schemas.microsoft.com/office/word/2010/wordml" xmlns:w15="http://schemas.microsoft.com/office/word/2012/wordml" xmlns:w16cex="http://schemas.microsoft.com/office/word/2018/wordml/cex" xmlns:w16cid="http://schemas.microsoft.com/office/word/2016/wordml/cid" xmlns:w16="http://schemas.microsoft.com/office/word/2018/wordml" xmlns:w16se="http://schemas.microsoft.com/office/word/2015/wordml/symex" xmlns:wpg="http://schemas.microsoft.com/office/word/2010/wordprocessingGroup" xmlns:wpi="http://schemas.microsoft.com/office/word/2010/wordprocessingInk" xmlns:wne="http://schemas.microsoft.com/office/word/2006/wordml" xmlns:wps="http://schemas.microsoft.com/office/word/2010/wordprocessingShape" mc:Ignorable="w14 w15 w16se w16cid w16 w16cex wp14">
+<w:hdr xmlns:wpc="http://schemas.microsoft.com/office/word/2010/wordprocessingCanvas" xmlns:cx="http://schemas.microsoft.com/office/drawing/2014/chartex" xmlns:cx1="http://schemas.microsoft.com/office/drawing/2015/9/8/chartex" xmlns:cx2="http://schemas.microsoft.com/office/drawing/2015/10/21/chartex" xmlns:cx3="http://schemas.microsoft.com/office/drawing/2016/5/9/chartex" xmlns:cx4="http://schemas.microsoft.com/office/drawing/2016/5/10/chartex" xmlns:cx5="http://schemas.microsoft.com/office/drawing/2016/5/11/chartex" xmlns:cx6="http://schemas.microsoft.com/office/drawing/2016/5/12/chartex" xmlns:cx7="http://schemas.microsoft.com/office/drawing/2016/5/13/chartex" xmlns:cx8="http://schemas.microsoft.com/office/drawing/2016/5/14/chartex" xmlns:mc="http://schemas.openxmlformats.org/markup-compatibility/2006" xmlns:aink="http://schemas.microsoft.com/office/drawing/2016/ink" xmlns:am3d="http://schemas.microsoft.com/office/drawing/2017/model3d" xmlns:o="urn:schemas-microsoft-com:office:office" xmlns:r="http://schemas.openxmlformats.org/officeDocument/2006/relationships" xmlns:m="http://schemas.openxmlformats.org/officeDocument/2006/math" xmlns:v="urn:schemas-microsoft-com:vml" xmlns:wp14="http://schemas.microsoft.com/office/word/2010/wordprocessingDrawing" xmlns:wp="http://schemas.openxmlformats.org/drawingml/2006/wordprocessingDrawing" xmlns:w10="urn:schemas-microsoft-com:office:word" xmlns:w="http://schemas.openxmlformats.org/wordprocessingml/2006/main" xmlns:w14="http://schemas.microsoft.com/office/word/2010/wordml" xmlns:w15="http://schemas.microsoft.com/office/word/2012/wordml" xmlns:w16cid="http://schemas.microsoft.com/office/word/2016/wordml/cid" xmlns:w16se="http://schemas.microsoft.com/office/word/2015/wordml/symex" xmlns:wpg="http://schemas.microsoft.com/office/word/2010/wordprocessingGroup" xmlns:wpi="http://schemas.microsoft.com/office/word/2010/wordprocessingInk" xmlns:wne="http://schemas.microsoft.com/office/word/2006/wordml" xmlns:wps="http://schemas.microsoft.com/office/word/2010/wordprocessingShape" mc:Ignorable="w14 w15 w16se w16cid wp14">
   <w:sdt>
     <w:sdtPr>
       <w:rPr>
@@ -2438,7 +2427,7 @@
 </file>
 
 <file path=word/header2.xml><?xml version="1.0" encoding="utf-8"?>
-<w:hdr xmlns:wpc="http://schemas.microsoft.com/office/word/2010/wordprocessingCanvas" xmlns:cx="http://schemas.microsoft.com/office/drawing/2014/chartex" xmlns:cx1="http://schemas.microsoft.com/office/drawing/2015/9/8/chartex" xmlns:cx2="http://schemas.microsoft.com/office/drawing/2015/10/21/chartex" xmlns:cx3="http://schemas.microsoft.com/office/drawing/2016/5/9/chartex" xmlns:cx4="http://schemas.microsoft.com/office/drawing/2016/5/10/chartex" xmlns:cx5="http://schemas.microsoft.com/office/drawing/2016/5/11/chartex" xmlns:cx6="http://schemas.microsoft.com/office/drawing/2016/5/12/chartex" xmlns:cx7="http://schemas.microsoft.com/office/drawing/2016/5/13/chartex" xmlns:cx8="http://schemas.microsoft.com/office/drawing/2016/5/14/chartex" xmlns:mc="http://schemas.openxmlformats.org/markup-compatibility/2006" xmlns:aink="http://schemas.microsoft.com/office/drawing/2016/ink" xmlns:am3d="http://schemas.microsoft.com/office/drawing/2017/model3d" xmlns:o="urn:schemas-microsoft-com:office:office" xmlns:r="http://schemas.openxmlformats.org/officeDocument/2006/relationships" xmlns:m="http://schemas.openxmlformats.org/officeDocument/2006/math" xmlns:v="urn:schemas-microsoft-com:vml" xmlns:wp14="http://schemas.microsoft.com/office/word/2010/wordprocessingDrawing" xmlns:wp="http://schemas.openxmlformats.org/drawingml/2006/wordprocessingDrawing" xmlns:w10="urn:schemas-microsoft-com:office:word" xmlns:w="http://schemas.openxmlformats.org/wordprocessingml/2006/main" xmlns:w14="http://schemas.microsoft.com/office/word/2010/wordml" xmlns:w15="http://schemas.microsoft.com/office/word/2012/wordml" xmlns:w16cex="http://schemas.microsoft.com/office/word/2018/wordml/cex" xmlns:w16cid="http://schemas.microsoft.com/office/word/2016/wordml/cid" xmlns:w16="http://schemas.microsoft.com/office/word/2018/wordml" xmlns:w16se="http://schemas.microsoft.com/office/word/2015/wordml/symex" xmlns:wpg="http://schemas.microsoft.com/office/word/2010/wordprocessingGroup" xmlns:wpi="http://schemas.microsoft.com/office/word/2010/wordprocessingInk" xmlns:wne="http://schemas.microsoft.com/office/word/2006/wordml" xmlns:wps="http://schemas.microsoft.com/office/word/2010/wordprocessingShape" mc:Ignorable="w14 w15 w16se w16cid w16 w16cex wp14">
+<w:hdr xmlns:wpc="http://schemas.microsoft.com/office/word/2010/wordprocessingCanvas" xmlns:cx="http://schemas.microsoft.com/office/drawing/2014/chartex" xmlns:cx1="http://schemas.microsoft.com/office/drawing/2015/9/8/chartex" xmlns:cx2="http://schemas.microsoft.com/office/drawing/2015/10/21/chartex" xmlns:cx3="http://schemas.microsoft.com/office/drawing/2016/5/9/chartex" xmlns:cx4="http://schemas.microsoft.com/office/drawing/2016/5/10/chartex" xmlns:cx5="http://schemas.microsoft.com/office/drawing/2016/5/11/chartex" xmlns:cx6="http://schemas.microsoft.com/office/drawing/2016/5/12/chartex" xmlns:cx7="http://schemas.microsoft.com/office/drawing/2016/5/13/chartex" xmlns:cx8="http://schemas.microsoft.com/office/drawing/2016/5/14/chartex" xmlns:mc="http://schemas.openxmlformats.org/markup-compatibility/2006" xmlns:aink="http://schemas.microsoft.com/office/drawing/2016/ink" xmlns:am3d="http://schemas.microsoft.com/office/drawing/2017/model3d" xmlns:o="urn:schemas-microsoft-com:office:office" xmlns:r="http://schemas.openxmlformats.org/officeDocument/2006/relationships" xmlns:m="http://schemas.openxmlformats.org/officeDocument/2006/math" xmlns:v="urn:schemas-microsoft-com:vml" xmlns:wp14="http://schemas.microsoft.com/office/word/2010/wordprocessingDrawing" xmlns:wp="http://schemas.openxmlformats.org/drawingml/2006/wordprocessingDrawing" xmlns:w10="urn:schemas-microsoft-com:office:word" xmlns:w="http://schemas.openxmlformats.org/wordprocessingml/2006/main" xmlns:w14="http://schemas.microsoft.com/office/word/2010/wordml" xmlns:w15="http://schemas.microsoft.com/office/word/2012/wordml" xmlns:w16cid="http://schemas.microsoft.com/office/word/2016/wordml/cid" xmlns:w16se="http://schemas.microsoft.com/office/word/2015/wordml/symex" xmlns:wpg="http://schemas.microsoft.com/office/word/2010/wordprocessingGroup" xmlns:wpi="http://schemas.microsoft.com/office/word/2010/wordprocessingInk" xmlns:wne="http://schemas.microsoft.com/office/word/2006/wordml" xmlns:wps="http://schemas.microsoft.com/office/word/2010/wordprocessingShape" mc:Ignorable="w14 w15 w16se w16cid wp14">
   <w:sdt>
     <w:sdtPr>
       <w:rPr>
@@ -2508,7 +2497,7 @@
 </file>
 
 <file path=word/numbering.xml><?xml version="1.0" encoding="utf-8"?>
-<w:numbering xmlns:wpc="http://schemas.microsoft.com/office/word/2010/wordprocessingCanvas" xmlns:cx="http://schemas.microsoft.com/office/drawing/2014/chartex" xmlns:cx1="http://schemas.microsoft.com/office/drawing/2015/9/8/chartex" xmlns:cx2="http://schemas.microsoft.com/office/drawing/2015/10/21/chartex" xmlns:cx3="http://schemas.microsoft.com/office/drawing/2016/5/9/chartex" xmlns:cx4="http://schemas.microsoft.com/office/drawing/2016/5/10/chartex" xmlns:cx5="http://schemas.microsoft.com/office/drawing/2016/5/11/chartex" xmlns:cx6="http://schemas.microsoft.com/office/drawing/2016/5/12/chartex" xmlns:cx7="http://schemas.microsoft.com/office/drawing/2016/5/13/chartex" xmlns:cx8="http://schemas.microsoft.com/office/drawing/2016/5/14/chartex" xmlns:mc="http://schemas.openxmlformats.org/markup-compatibility/2006" xmlns:aink="http://schemas.microsoft.com/office/drawing/2016/ink" xmlns:am3d="http://schemas.microsoft.com/office/drawing/2017/model3d" xmlns:o="urn:schemas-microsoft-com:office:office" xmlns:r="http://schemas.openxmlformats.org/officeDocument/2006/relationships" xmlns:m="http://schemas.openxmlformats.org/officeDocument/2006/math" xmlns:v="urn:schemas-microsoft-com:vml" xmlns:wp14="http://schemas.microsoft.com/office/word/2010/wordprocessingDrawing" xmlns:wp="http://schemas.openxmlformats.org/drawingml/2006/wordprocessingDrawing" xmlns:w10="urn:schemas-microsoft-com:office:word" xmlns:w="http://schemas.openxmlformats.org/wordprocessingml/2006/main" xmlns:w14="http://schemas.microsoft.com/office/word/2010/wordml" xmlns:w15="http://schemas.microsoft.com/office/word/2012/wordml" xmlns:w16cex="http://schemas.microsoft.com/office/word/2018/wordml/cex" xmlns:w16cid="http://schemas.microsoft.com/office/word/2016/wordml/cid" xmlns:w16="http://schemas.microsoft.com/office/word/2018/wordml" xmlns:w16se="http://schemas.microsoft.com/office/word/2015/wordml/symex" xmlns:wpg="http://schemas.microsoft.com/office/word/2010/wordprocessingGroup" xmlns:wpi="http://schemas.microsoft.com/office/word/2010/wordprocessingInk" xmlns:wne="http://schemas.microsoft.com/office/word/2006/wordml" xmlns:wps="http://schemas.microsoft.com/office/word/2010/wordprocessingShape" mc:Ignorable="w14 w15 w16se w16cid w16 w16cex wp14">
+<w:numbering xmlns:wpc="http://schemas.microsoft.com/office/word/2010/wordprocessingCanvas" xmlns:cx="http://schemas.microsoft.com/office/drawing/2014/chartex" xmlns:cx1="http://schemas.microsoft.com/office/drawing/2015/9/8/chartex" xmlns:cx2="http://schemas.microsoft.com/office/drawing/2015/10/21/chartex" xmlns:cx3="http://schemas.microsoft.com/office/drawing/2016/5/9/chartex" xmlns:cx4="http://schemas.microsoft.com/office/drawing/2016/5/10/chartex" xmlns:cx5="http://schemas.microsoft.com/office/drawing/2016/5/11/chartex" xmlns:cx6="http://schemas.microsoft.com/office/drawing/2016/5/12/chartex" xmlns:cx7="http://schemas.microsoft.com/office/drawing/2016/5/13/chartex" xmlns:cx8="http://schemas.microsoft.com/office/drawing/2016/5/14/chartex" xmlns:mc="http://schemas.openxmlformats.org/markup-compatibility/2006" xmlns:aink="http://schemas.microsoft.com/office/drawing/2016/ink" xmlns:am3d="http://schemas.microsoft.com/office/drawing/2017/model3d" xmlns:o="urn:schemas-microsoft-com:office:office" xmlns:r="http://schemas.openxmlformats.org/officeDocument/2006/relationships" xmlns:m="http://schemas.openxmlformats.org/officeDocument/2006/math" xmlns:v="urn:schemas-microsoft-com:vml" xmlns:wp14="http://schemas.microsoft.com/office/word/2010/wordprocessingDrawing" xmlns:wp="http://schemas.openxmlformats.org/drawingml/2006/wordprocessingDrawing" xmlns:w10="urn:schemas-microsoft-com:office:word" xmlns:w="http://schemas.openxmlformats.org/wordprocessingml/2006/main" xmlns:w14="http://schemas.microsoft.com/office/word/2010/wordml" xmlns:w15="http://schemas.microsoft.com/office/word/2012/wordml" xmlns:w16cid="http://schemas.microsoft.com/office/word/2016/wordml/cid" xmlns:w16se="http://schemas.microsoft.com/office/word/2015/wordml/symex" xmlns:wpg="http://schemas.microsoft.com/office/word/2010/wordprocessingGroup" xmlns:wpi="http://schemas.microsoft.com/office/word/2010/wordprocessingInk" xmlns:wne="http://schemas.microsoft.com/office/word/2006/wordml" xmlns:wps="http://schemas.microsoft.com/office/word/2010/wordprocessingShape" mc:Ignorable="w14 w15 w16se w16cid wp14">
   <w:abstractNum w:abstractNumId="0" w15:restartNumberingAfterBreak="0">
     <w:nsid w:val="102D3099"/>
     <w:multiLevelType w:val="hybridMultilevel"/>
@@ -2858,7 +2847,7 @@
 </file>
 
 <file path=word/styles.xml><?xml version="1.0" encoding="utf-8"?>
-<w:styles xmlns:mc="http://schemas.openxmlformats.org/markup-compatibility/2006" xmlns:r="http://schemas.openxmlformats.org/officeDocument/2006/relationships" xmlns:w="http://schemas.openxmlformats.org/wordprocessingml/2006/main" xmlns:w14="http://schemas.microsoft.com/office/word/2010/wordml" xmlns:w15="http://schemas.microsoft.com/office/word/2012/wordml" xmlns:w16cex="http://schemas.microsoft.com/office/word/2018/wordml/cex" xmlns:w16cid="http://schemas.microsoft.com/office/word/2016/wordml/cid" xmlns:w16="http://schemas.microsoft.com/office/word/2018/wordml" xmlns:w16se="http://schemas.microsoft.com/office/word/2015/wordml/symex" mc:Ignorable="w14 w15 w16se w16cid w16 w16cex">
+<w:styles xmlns:mc="http://schemas.openxmlformats.org/markup-compatibility/2006" xmlns:r="http://schemas.openxmlformats.org/officeDocument/2006/relationships" xmlns:w="http://schemas.openxmlformats.org/wordprocessingml/2006/main" xmlns:w14="http://schemas.microsoft.com/office/word/2010/wordml" xmlns:w15="http://schemas.microsoft.com/office/word/2012/wordml" xmlns:w16cid="http://schemas.microsoft.com/office/word/2016/wordml/cid" xmlns:w16se="http://schemas.microsoft.com/office/word/2015/wordml/symex" mc:Ignorable="w14 w15 w16se w16cid">
   <w:docDefaults>
     <w:rPrDefault>
       <w:rPr>

</xml_diff>

<commit_message>
Updated architecture doc to include 3-tier style
</commit_message>
<xml_diff>
--- a/Architecture Draft.docx
+++ b/Architecture Draft.docx
@@ -564,6 +564,7 @@
                                   </w:sdtPr>
                                   <w:sdtEndPr/>
                                   <w:sdtContent>
+                                    <w:proofErr w:type="spellStart"/>
                                     <w:r>
                                       <w:rPr>
                                         <w:i/>
@@ -572,7 +573,18 @@
                                         <w:sz w:val="36"/>
                                         <w:szCs w:val="36"/>
                                       </w:rPr>
-                                      <w:t xml:space="preserve">Studentable: </w:t>
+                                      <w:t>Studentable</w:t>
+                                    </w:r>
+                                    <w:proofErr w:type="spellEnd"/>
+                                    <w:r>
+                                      <w:rPr>
+                                        <w:i/>
+                                        <w:iCs/>
+                                        <w:color w:val="262626" w:themeColor="text1" w:themeTint="D9"/>
+                                        <w:sz w:val="36"/>
+                                        <w:szCs w:val="36"/>
+                                      </w:rPr>
+                                      <w:t xml:space="preserve">: </w:t>
                                     </w:r>
                                     <w:r>
                                       <w:rPr>
@@ -810,9 +822,11 @@
       <w:r>
         <w:t xml:space="preserve"> The general description of </w:t>
       </w:r>
+      <w:proofErr w:type="spellStart"/>
       <w:r>
         <w:t>Studentable</w:t>
       </w:r>
+      <w:proofErr w:type="spellEnd"/>
       <w:r>
         <w:t xml:space="preserve"> will be </w:t>
       </w:r>
@@ -876,9 +890,11 @@
       <w:r>
         <w:t xml:space="preserve">to complete a framework University Registration Management System, formally known as </w:t>
       </w:r>
+      <w:proofErr w:type="spellStart"/>
       <w:r>
         <w:t>Studentable</w:t>
       </w:r>
+      <w:proofErr w:type="spellEnd"/>
       <w:r>
         <w:t>.</w:t>
       </w:r>
@@ -903,9 +919,11 @@
     </w:p>
     <w:p/>
     <w:p>
+      <w:proofErr w:type="spellStart"/>
       <w:r>
         <w:t>Studentable</w:t>
       </w:r>
+      <w:proofErr w:type="spellEnd"/>
       <w:r>
         <w:t xml:space="preserve"> is a</w:t>
       </w:r>
@@ -1941,7 +1959,7 @@
         <w:t xml:space="preserve">Chosen Style: </w:t>
       </w:r>
       <w:r>
-        <w:t xml:space="preserve">Main program with subroutines </w:t>
+        <w:t xml:space="preserve">3 – Tier Architecture </w:t>
       </w:r>
     </w:p>
     <w:p/>
@@ -1974,14 +1992,19 @@
         </w:numPr>
       </w:pPr>
       <w:r>
-        <w:t>The Main Program and Subroutine Architecture supports system modifiability, scalability, and performance. It is a classic programming pattern, by separating functionality into modules (subroutines), the architecture separates concerns into smaller amounts of complexity, thereby managing the complexity more effectively.</w:t>
-      </w:r>
-    </w:p>
-    <w:p>
-      <w:pPr>
-        <w:pStyle w:val="ListParagraph"/>
-      </w:pPr>
-    </w:p>
+        <w:t xml:space="preserve">The 3 – Tier Architecture style is a client-server architecture in which the user-interface, the functional process logic and the data storage are maintained as independent modules.  This is ideal for </w:t>
+      </w:r>
+      <w:r>
+        <w:t>web-based</w:t>
+      </w:r>
+      <w:r>
+        <w:t xml:space="preserve"> applications where a user must interact with a large database through an easy to use web interface</w:t>
+      </w:r>
+      <w:r>
+        <w:t xml:space="preserve">. </w:t>
+      </w:r>
+    </w:p>
+    <w:p/>
     <w:p>
       <w:pPr>
         <w:pStyle w:val="ListParagraph"/>
@@ -1991,19 +2014,6 @@
         </w:numPr>
       </w:pPr>
       <w:r>
-        <w:t>In the Main and Subroutine architecture, there is typically a single thread of control and each component in the hierarchy get this control from its parent and passes it along to its children. Remote procedure call systems are Main and Subroutine system that are decomposed into parts that live on computers connected via a network. The actual assignment of parts to processors is deferred until runtime.</w:t>
-      </w:r>
-    </w:p>
-    <w:p/>
-    <w:p>
-      <w:pPr>
-        <w:pStyle w:val="ListParagraph"/>
-        <w:numPr>
-          <w:ilvl w:val="0"/>
-          <w:numId w:val="3"/>
-        </w:numPr>
-      </w:pPr>
-      <w:r>
         <w:rPr>
           <w:b/>
           <w:bCs/>
@@ -2027,10 +2037,13 @@
         <w:rPr>
           <w:u w:val="single"/>
         </w:rPr>
-        <w:t>Easily modified</w:t>
-      </w:r>
-      <w:r>
-        <w:t>: As our system requires the ability to change and adapt as the students and their requirements change, it makes this style of architecture valuable.</w:t>
+        <w:t>Speed of development</w:t>
+      </w:r>
+      <w:r>
+        <w:t xml:space="preserve">: </w:t>
+      </w:r>
+      <w:r>
+        <w:t>Each module is developed independently of each other; therefore, different layers of the application can be worked on with minimal impact on the others. This allows us to improve on the product with greater speed without worrying about creating bugs in other parts of the application.</w:t>
       </w:r>
     </w:p>
     <w:p>
@@ -2051,25 +2064,25 @@
         <w:rPr>
           <w:u w:val="single"/>
         </w:rPr>
-        <w:t>Growable system functionality by adding more modules</w:t>
+        <w:t>Team efficiency</w:t>
       </w:r>
       <w:r>
         <w:rPr>
           <w:u w:val="single"/>
         </w:rPr>
-        <w:t xml:space="preserve"> (subroutines)</w:t>
-      </w:r>
-      <w:r>
-        <w:rPr>
-          <w:u w:val="single"/>
-        </w:rPr>
         <w:t>:</w:t>
       </w:r>
       <w:r>
         <w:t xml:space="preserve"> </w:t>
       </w:r>
       <w:r>
-        <w:t xml:space="preserve">This style allows us to add functionality as requirements change by simply creating more subroutines to fulfill those specific needs. </w:t>
+        <w:t xml:space="preserve">Teams can focus on developing one tier of the application at a time, allowing </w:t>
+      </w:r>
+      <w:r>
+        <w:t>all</w:t>
+      </w:r>
+      <w:r>
+        <w:t xml:space="preserve"> their efforts to be expended on one thing, improving development efficiency. </w:t>
       </w:r>
     </w:p>
     <w:p/>
@@ -2085,25 +2098,13 @@
         <w:rPr>
           <w:u w:val="single"/>
         </w:rPr>
-        <w:t>Simple to analyse control flow</w:t>
-      </w:r>
-      <w:r>
-        <w:t>: As seen by the Sequence Diagram (P</w:t>
-      </w:r>
-      <w:r>
-        <w:t>a</w:t>
-      </w:r>
-      <w:r>
-        <w:t>g</w:t>
-      </w:r>
-      <w:r>
-        <w:t>e</w:t>
-      </w:r>
-      <w:r>
-        <w:t xml:space="preserve"> 4), our system </w:t>
-      </w:r>
-      <w:r>
-        <w:t>boils down to a generally single-threaded operation and thus makes the analysis of control through the system simple.</w:t>
+        <w:t>Scalability</w:t>
+      </w:r>
+      <w:r>
+        <w:t xml:space="preserve">: </w:t>
+      </w:r>
+      <w:r>
+        <w:t>By separating the application into 3 tiers, we can scale each tier independently based on when it is needed.</w:t>
       </w:r>
     </w:p>
     <w:p/>
@@ -2136,10 +2137,20 @@
           <w:b/>
           <w:bCs/>
         </w:rPr>
-        <w:t xml:space="preserve">Problem: </w:t>
-      </w:r>
-      <w:r>
-        <w:t>The course registration management system can be described in the form of a hierarchy where the top of the hierarchy is the web interface that students, professors, and admins interact with. This program then invokes other modules when needed, such as accessing the database to retrieve course information, communicating with the billing system, or modifying access of users in the program.</w:t>
+        <w:t>User Interface</w:t>
+      </w:r>
+      <w:r>
+        <w:rPr>
+          <w:b/>
+          <w:bCs/>
+        </w:rPr>
+        <w:t xml:space="preserve">: </w:t>
+      </w:r>
+      <w:r>
+        <w:t xml:space="preserve">Top level of the application. Displays relevant information to the user and allows the user to interact with the data stored in the data tier. </w:t>
+      </w:r>
+      <w:r>
+        <w:t>This is the only module the user will directly interact with. Will be well presented and easy to look at and traverse.</w:t>
       </w:r>
     </w:p>
     <w:p>
@@ -2160,13 +2171,35 @@
           <w:b/>
           <w:bCs/>
         </w:rPr>
-        <w:t>Components:</w:t>
+        <w:t>Logic Tier</w:t>
+      </w:r>
+      <w:r>
+        <w:rPr>
+          <w:b/>
+          <w:bCs/>
+        </w:rPr>
+        <w:t>:</w:t>
       </w:r>
       <w:r>
         <w:t xml:space="preserve"> </w:t>
       </w:r>
       <w:r>
-        <w:t>This project requires a group of procedure calls as well as a memory component to store course information for every module.</w:t>
+        <w:t xml:space="preserve">Controls the application’s functionality, the business rules of the program. </w:t>
+      </w:r>
+      <w:r>
+        <w:t xml:space="preserve">Requests and queries sent by the user in the user interface tier will be parsed in this tier before being sent to the data store. </w:t>
+      </w:r>
+      <w:r>
+        <w:t>This tier must be robust and not prone to failure</w:t>
+      </w:r>
+      <w:r>
+        <w:t xml:space="preserve"> as it dictates how the applications </w:t>
+      </w:r>
+      <w:r>
+        <w:t>functions</w:t>
+      </w:r>
+      <w:r>
+        <w:t xml:space="preserve"> </w:t>
       </w:r>
     </w:p>
     <w:p/>
@@ -2183,143 +2216,48 @@
           <w:b/>
           <w:bCs/>
         </w:rPr>
-        <w:t>Connectors:</w:t>
+        <w:t>Data Tier</w:t>
+      </w:r>
+      <w:r>
+        <w:rPr>
+          <w:b/>
+          <w:bCs/>
+        </w:rPr>
+        <w:t>:</w:t>
       </w:r>
       <w:r>
         <w:t xml:space="preserve"> </w:t>
       </w:r>
       <w:r>
-        <w:t>Procedure calls and shared access to global data in memory component.</w:t>
-      </w:r>
-    </w:p>
-    <w:p/>
-    <w:p>
-      <w:pPr>
-        <w:pStyle w:val="ListParagraph"/>
-        <w:numPr>
-          <w:ilvl w:val="0"/>
-          <w:numId w:val="1"/>
-        </w:numPr>
-      </w:pPr>
-      <w:r>
-        <w:rPr>
-          <w:b/>
-          <w:bCs/>
-        </w:rPr>
-        <w:t>Control Structure:</w:t>
-      </w:r>
-      <w:r>
-        <w:t xml:space="preserve"> There is one main thread of control being manipulated by the main web interface. </w:t>
-      </w:r>
-    </w:p>
-    <w:p>
-      <w:pPr>
-        <w:rPr>
-          <w:b/>
-          <w:bCs/>
-        </w:rPr>
-      </w:pPr>
-    </w:p>
-    <w:p>
-      <w:pPr>
-        <w:ind w:left="360"/>
-        <w:rPr>
-          <w:b/>
-          <w:bCs/>
-        </w:rPr>
-      </w:pPr>
-      <w:r>
-        <w:rPr>
-          <w:b/>
-          <w:bCs/>
-        </w:rPr>
-        <w:t>MAIN PROGRAM AND SUBROUTINE EX</w:t>
-      </w:r>
-      <w:r>
-        <w:rPr>
-          <w:b/>
-          <w:bCs/>
-        </w:rPr>
-        <w:t>AMPLE</w:t>
+        <w:t>Includes persistent data that exists on a sperate service to the rest of the application, whether it be a local data server or a cloud database. Provides an API to the logic tier that allows for methods of accessing and manipulating data</w:t>
+      </w:r>
+      <w:r>
+        <w:t xml:space="preserve"> without compromising the data store. </w:t>
       </w:r>
       <w:bookmarkStart w:id="0" w:name="_GoBack"/>
       <w:bookmarkEnd w:id="0"/>
-      <w:r>
-        <w:rPr>
-          <w:b/>
-          <w:bCs/>
-        </w:rPr>
-        <w:t>:</w:t>
-      </w:r>
-    </w:p>
+    </w:p>
+    <w:p/>
     <w:p>
       <w:pPr>
         <w:ind w:left="360"/>
         <w:rPr>
-          <w:b/>
-          <w:bCs/>
-        </w:rPr>
-      </w:pPr>
-      <w:r>
-        <w:rPr>
           <w:noProof/>
         </w:rPr>
-        <w:drawing>
-          <wp:inline distT="0" distB="0" distL="0" distR="0" wp14:anchorId="26025DC8" wp14:editId="6818E054">
-            <wp:extent cx="5041900" cy="2520950"/>
-            <wp:effectExtent l="0" t="0" r="6350" b="0"/>
-            <wp:docPr id="4" name="Picture 4"/>
-            <wp:cNvGraphicFramePr>
-              <a:graphicFrameLocks xmlns:a="http://schemas.openxmlformats.org/drawingml/2006/main" noChangeAspect="1"/>
-            </wp:cNvGraphicFramePr>
-            <a:graphic xmlns:a="http://schemas.openxmlformats.org/drawingml/2006/main">
-              <a:graphicData uri="http://schemas.openxmlformats.org/drawingml/2006/picture">
-                <pic:pic xmlns:pic="http://schemas.openxmlformats.org/drawingml/2006/picture">
-                  <pic:nvPicPr>
-                    <pic:cNvPr id="0" name="Picture 1"/>
-                    <pic:cNvPicPr>
-                      <a:picLocks noChangeAspect="1" noChangeArrowheads="1"/>
-                    </pic:cNvPicPr>
-                  </pic:nvPicPr>
-                  <pic:blipFill rotWithShape="1">
-                    <a:blip r:embed="rId12" cstate="print">
-                      <a:extLst>
-                        <a:ext uri="{28A0092B-C50C-407E-A947-70E740481C1C}">
-                          <a14:useLocalDpi xmlns:a14="http://schemas.microsoft.com/office/drawing/2010/main" val="0"/>
-                        </a:ext>
-                      </a:extLst>
-                    </a:blip>
-                    <a:srcRect l="8547" r="23291" b="43550"/>
-                    <a:stretch/>
-                  </pic:blipFill>
-                  <pic:spPr bwMode="auto">
-                    <a:xfrm>
-                      <a:off x="0" y="0"/>
-                      <a:ext cx="5041900" cy="2520950"/>
-                    </a:xfrm>
-                    <a:prstGeom prst="rect">
-                      <a:avLst/>
-                    </a:prstGeom>
-                    <a:noFill/>
-                    <a:ln>
-                      <a:noFill/>
-                    </a:ln>
-                    <a:extLst>
-                      <a:ext uri="{53640926-AAD7-44D8-BBD7-CCE9431645EC}">
-                        <a14:shadowObscured xmlns:a14="http://schemas.microsoft.com/office/drawing/2010/main"/>
-                      </a:ext>
-                    </a:extLst>
-                  </pic:spPr>
-                </pic:pic>
-              </a:graphicData>
-            </a:graphic>
-          </wp:inline>
-        </w:drawing>
-      </w:r>
-    </w:p>
+      </w:pPr>
+    </w:p>
+    <w:p>
+      <w:pPr>
+        <w:ind w:left="360"/>
+        <w:rPr>
+          <w:noProof/>
+        </w:rPr>
+      </w:pPr>
+    </w:p>
+    <w:p/>
     <w:sectPr>
-      <w:headerReference w:type="even" r:id="rId13"/>
-      <w:headerReference w:type="default" r:id="rId14"/>
+      <w:headerReference w:type="even" r:id="rId12"/>
+      <w:headerReference w:type="default" r:id="rId13"/>
       <w:pgSz w:w="12240" w:h="15840"/>
       <w:pgMar w:top="1440" w:right="1440" w:bottom="1440" w:left="1440" w:header="720" w:footer="720" w:gutter="0"/>
       <w:pgNumType w:start="0"/>

</xml_diff>